<commit_message>
Readme 및 Python.docs 수정
</commit_message>
<xml_diff>
--- a/Python.docx
+++ b/Python.docx
@@ -74,8 +74,20 @@
           <w:sz w:val="28"/>
           <w:szCs w:val="28"/>
         </w:rPr>
-        <w:t>[ abs ]</w:t>
-      </w:r>
+        <w:t xml:space="preserve">[ </w:t>
+      </w:r>
+      <w:proofErr w:type="gramStart"/>
+      <w:r>
+        <w:rPr>
+          <w:rFonts w:ascii="Apple SD Gothic Neo" w:eastAsia="Apple SD Gothic Neo" w:hAnsi="Apple SD Gothic Neo" w:cs="Times New Roman"/>
+          <w:b/>
+          <w:bCs/>
+          <w:sz w:val="28"/>
+          <w:szCs w:val="28"/>
+        </w:rPr>
+        <w:t>abs ]</w:t>
+      </w:r>
+      <w:proofErr w:type="gramEnd"/>
     </w:p>
     <w:p>
       <w:pPr>
@@ -181,11 +193,19 @@
         </w:rPr>
         <w:t xml:space="preserve">&gt;&gt;&gt; </w:t>
       </w:r>
-      <w:r>
-        <w:rPr>
-          <w:rFonts w:ascii="Apple SD Gothic Neo" w:eastAsia="Apple SD Gothic Neo" w:hAnsi="Apple SD Gothic Neo" w:cs="Times New Roman"/>
-        </w:rPr>
-        <w:t>abs(3.5)</w:t>
+      <w:proofErr w:type="gramStart"/>
+      <w:r>
+        <w:rPr>
+          <w:rFonts w:ascii="Apple SD Gothic Neo" w:eastAsia="Apple SD Gothic Neo" w:hAnsi="Apple SD Gothic Neo" w:cs="Times New Roman"/>
+        </w:rPr>
+        <w:t>abs(</w:t>
+      </w:r>
+      <w:proofErr w:type="gramEnd"/>
+      <w:r>
+        <w:rPr>
+          <w:rFonts w:ascii="Apple SD Gothic Neo" w:eastAsia="Apple SD Gothic Neo" w:hAnsi="Apple SD Gothic Neo" w:cs="Times New Roman"/>
+        </w:rPr>
+        <w:t>3.5)</w:t>
       </w:r>
     </w:p>
     <w:p>
@@ -319,202 +339,10 @@
           <w:sz w:val="28"/>
           <w:szCs w:val="28"/>
         </w:rPr>
-        <w:t xml:space="preserve"> Counter ]</w:t>
-      </w:r>
-    </w:p>
-    <w:p>
-      <w:pPr>
-        <w:spacing w:line="360" w:lineRule="auto"/>
-        <w:rPr>
-          <w:rFonts w:ascii="Apple SD Gothic Neo" w:eastAsia="Apple SD Gothic Neo" w:hAnsi="Apple SD Gothic Neo" w:cs="Times New Roman"/>
-        </w:rPr>
-      </w:pPr>
-    </w:p>
-    <w:p>
-      <w:pPr>
-        <w:spacing w:line="360" w:lineRule="auto"/>
-        <w:rPr>
-          <w:rFonts w:ascii="Apple SD Gothic Neo" w:eastAsia="Apple SD Gothic Neo" w:hAnsi="Apple SD Gothic Neo" w:cs="Times New Roman"/>
-        </w:rPr>
-      </w:pPr>
-      <w:r>
-        <w:rPr>
-          <w:rFonts w:ascii="Apple SD Gothic Neo" w:eastAsia="Apple SD Gothic Neo" w:hAnsi="Apple SD Gothic Neo" w:cs="Times New Roman"/>
-        </w:rPr>
-        <w:t>from collections import Counter</w:t>
-      </w:r>
-    </w:p>
-    <w:p>
-      <w:pPr>
-        <w:spacing w:line="360" w:lineRule="auto"/>
-        <w:rPr>
-          <w:rFonts w:ascii="Apple SD Gothic Neo" w:eastAsia="Apple SD Gothic Neo" w:hAnsi="Apple SD Gothic Neo" w:cs="Times New Roman"/>
-        </w:rPr>
-      </w:pPr>
-    </w:p>
-    <w:p>
-      <w:pPr>
-        <w:spacing w:line="360" w:lineRule="auto"/>
-        <w:rPr>
-          <w:rFonts w:ascii="Apple SD Gothic Neo" w:eastAsia="Apple SD Gothic Neo" w:hAnsi="Apple SD Gothic Neo" w:cs="Times New Roman"/>
-        </w:rPr>
-      </w:pPr>
-      <w:r>
-        <w:rPr>
-          <w:rFonts w:ascii="Apple SD Gothic Neo" w:eastAsia="Apple SD Gothic Neo" w:hAnsi="Apple SD Gothic Neo" w:cs="Times New Roman"/>
-        </w:rPr>
-        <w:t>dict</w:t>
-      </w:r>
-      <w:r>
-        <w:rPr>
-          <w:rFonts w:ascii="Apple SD Gothic Neo" w:eastAsia="Apple SD Gothic Neo" w:hAnsi="Apple SD Gothic Neo" w:cs="Times New Roman" w:hint="eastAsia"/>
-        </w:rPr>
-        <w:t>로 카운트해서 반환</w:t>
-      </w:r>
-    </w:p>
-    <w:p>
-      <w:pPr>
-        <w:spacing w:line="360" w:lineRule="auto"/>
-        <w:rPr>
-          <w:rFonts w:ascii="Apple SD Gothic Neo" w:eastAsia="Apple SD Gothic Neo" w:hAnsi="Apple SD Gothic Neo" w:cs="Times New Roman"/>
-        </w:rPr>
-      </w:pPr>
-    </w:p>
-    <w:p>
-      <w:pPr>
-        <w:spacing w:line="360" w:lineRule="auto"/>
-        <w:rPr>
-          <w:rFonts w:ascii="Apple SD Gothic Neo" w:eastAsia="Apple SD Gothic Neo" w:hAnsi="Apple SD Gothic Neo" w:cs="Times New Roman"/>
-        </w:rPr>
-      </w:pPr>
-      <w:r>
-        <w:rPr>
-          <w:rFonts w:ascii="Apple SD Gothic Neo" w:eastAsia="Apple SD Gothic Neo" w:hAnsi="Apple SD Gothic Neo" w:cs="Times New Roman"/>
-        </w:rPr>
-        <w:t xml:space="preserve">&gt;&gt;&gt; </w:t>
-      </w:r>
-      <w:r>
-        <w:rPr>
-          <w:rFonts w:ascii="Apple SD Gothic Neo" w:eastAsia="Apple SD Gothic Neo" w:hAnsi="Apple SD Gothic Neo" w:cs="Times New Roman"/>
-        </w:rPr>
-        <w:t>a</w:t>
-      </w:r>
-      <w:r>
-        <w:rPr>
-          <w:rFonts w:ascii="Apple SD Gothic Neo" w:eastAsia="Apple SD Gothic Neo" w:hAnsi="Apple SD Gothic Neo" w:cs="Times New Roman"/>
-        </w:rPr>
         <w:t xml:space="preserve"> </w:t>
       </w:r>
-      <w:r>
-        <w:rPr>
-          <w:rFonts w:ascii="Apple SD Gothic Neo" w:eastAsia="Apple SD Gothic Neo" w:hAnsi="Apple SD Gothic Neo" w:cs="Times New Roman"/>
-        </w:rPr>
-        <w:t>=</w:t>
-      </w:r>
-      <w:r>
-        <w:rPr>
-          <w:rFonts w:ascii="Apple SD Gothic Neo" w:eastAsia="Apple SD Gothic Neo" w:hAnsi="Apple SD Gothic Neo" w:cs="Times New Roman"/>
-        </w:rPr>
-        <w:t xml:space="preserve"> </w:t>
-      </w:r>
-      <w:r>
-        <w:rPr>
-          <w:rFonts w:ascii="Apple SD Gothic Neo" w:eastAsia="Apple SD Gothic Neo" w:hAnsi="Apple SD Gothic Neo" w:cs="Times New Roman"/>
-        </w:rPr>
-        <w:t>[1,2,3,4,1,2,3,5,1,2]</w:t>
-      </w:r>
-    </w:p>
-    <w:p>
-      <w:pPr>
-        <w:spacing w:line="360" w:lineRule="auto"/>
-        <w:rPr>
-          <w:rFonts w:ascii="Apple SD Gothic Neo" w:eastAsia="Apple SD Gothic Neo" w:hAnsi="Apple SD Gothic Neo" w:cs="Times New Roman"/>
-        </w:rPr>
-      </w:pPr>
-      <w:r>
-        <w:rPr>
-          <w:rFonts w:ascii="Apple SD Gothic Neo" w:eastAsia="Apple SD Gothic Neo" w:hAnsi="Apple SD Gothic Neo" w:cs="Times New Roman"/>
-        </w:rPr>
-        <w:t xml:space="preserve">&gt;&gt;&gt; </w:t>
-      </w:r>
-      <w:r>
-        <w:rPr>
-          <w:rFonts w:ascii="Apple SD Gothic Neo" w:eastAsia="Apple SD Gothic Neo" w:hAnsi="Apple SD Gothic Neo" w:cs="Times New Roman"/>
-        </w:rPr>
-        <w:t>b = dict(</w:t>
-      </w:r>
-      <w:r>
-        <w:rPr>
-          <w:rFonts w:ascii="Apple SD Gothic Neo" w:eastAsia="Apple SD Gothic Neo" w:hAnsi="Apple SD Gothic Neo" w:cs="Times New Roman"/>
-        </w:rPr>
-        <w:t xml:space="preserve"> </w:t>
-      </w:r>
-      <w:r>
-        <w:rPr>
-          <w:rFonts w:ascii="Apple SD Gothic Neo" w:eastAsia="Apple SD Gothic Neo" w:hAnsi="Apple SD Gothic Neo" w:cs="Times New Roman"/>
-        </w:rPr>
-        <w:t>Counter(a)</w:t>
-      </w:r>
-      <w:r>
-        <w:rPr>
-          <w:rFonts w:ascii="Apple SD Gothic Neo" w:eastAsia="Apple SD Gothic Neo" w:hAnsi="Apple SD Gothic Neo" w:cs="Times New Roman"/>
-        </w:rPr>
-        <w:t xml:space="preserve"> </w:t>
-      </w:r>
-      <w:r>
-        <w:rPr>
-          <w:rFonts w:ascii="Apple SD Gothic Neo" w:eastAsia="Apple SD Gothic Neo" w:hAnsi="Apple SD Gothic Neo" w:cs="Times New Roman"/>
-        </w:rPr>
-        <w:t>)</w:t>
-      </w:r>
-    </w:p>
-    <w:p>
-      <w:pPr>
-        <w:spacing w:line="360" w:lineRule="auto"/>
-        <w:rPr>
-          <w:rFonts w:ascii="Apple SD Gothic Neo" w:eastAsia="Apple SD Gothic Neo" w:hAnsi="Apple SD Gothic Neo" w:cs="Times New Roman"/>
-        </w:rPr>
-      </w:pPr>
-      <w:r>
-        <w:rPr>
-          <w:rFonts w:ascii="Apple SD Gothic Neo" w:eastAsia="Apple SD Gothic Neo" w:hAnsi="Apple SD Gothic Neo" w:cs="Times New Roman"/>
-        </w:rPr>
-        <w:t xml:space="preserve">&gt;&gt;&gt; </w:t>
-      </w:r>
-      <w:r>
-        <w:rPr>
-          <w:rFonts w:ascii="Apple SD Gothic Neo" w:eastAsia="Apple SD Gothic Neo" w:hAnsi="Apple SD Gothic Neo" w:cs="Times New Roman"/>
-        </w:rPr>
-        <w:t>{1: 3, 2: 3, 3: 2, 4: 1, 5: 1}</w:t>
-      </w:r>
-    </w:p>
-    <w:p>
-      <w:pPr>
-        <w:spacing w:line="360" w:lineRule="auto"/>
-        <w:rPr>
-          <w:rFonts w:ascii="Apple SD Gothic Neo" w:eastAsia="Apple SD Gothic Neo" w:hAnsi="Apple SD Gothic Neo" w:cs="Times New Roman"/>
-        </w:rPr>
-      </w:pPr>
-    </w:p>
-    <w:p>
-      <w:pPr>
-        <w:spacing w:line="360" w:lineRule="auto"/>
-        <w:rPr>
-          <w:rFonts w:ascii="Apple SD Gothic Neo" w:eastAsia="Apple SD Gothic Neo" w:hAnsi="Apple SD Gothic Neo" w:cs="Times New Roman"/>
-        </w:rPr>
-      </w:pPr>
-    </w:p>
-    <w:p>
-      <w:pPr>
-        <w:spacing w:line="360" w:lineRule="auto"/>
-        <w:rPr>
-          <w:rFonts w:ascii="Apple SD Gothic Neo" w:eastAsia="Apple SD Gothic Neo" w:hAnsi="Apple SD Gothic Neo" w:cs="Times New Roman"/>
-        </w:rPr>
-      </w:pPr>
-    </w:p>
-    <w:p>
-      <w:pPr>
-        <w:spacing w:line="360" w:lineRule="auto"/>
+      <w:proofErr w:type="gramStart"/>
+      <w:r>
         <w:rPr>
           <w:rFonts w:ascii="Apple SD Gothic Neo" w:eastAsia="Apple SD Gothic Neo" w:hAnsi="Apple SD Gothic Neo" w:cs="Times New Roman"/>
           <w:b/>
@@ -522,27 +350,267 @@
           <w:sz w:val="28"/>
           <w:szCs w:val="28"/>
         </w:rPr>
-      </w:pPr>
-      <w:r>
-        <w:rPr>
-          <w:rFonts w:ascii="Apple SD Gothic Neo" w:eastAsia="Apple SD Gothic Neo" w:hAnsi="Apple SD Gothic Neo" w:cs="Times New Roman" w:hint="eastAsia"/>
+        <w:t>Counter ]</w:t>
+      </w:r>
+      <w:proofErr w:type="gramEnd"/>
+    </w:p>
+    <w:p>
+      <w:pPr>
+        <w:spacing w:line="360" w:lineRule="auto"/>
+        <w:rPr>
+          <w:rFonts w:ascii="Apple SD Gothic Neo" w:eastAsia="Apple SD Gothic Neo" w:hAnsi="Apple SD Gothic Neo" w:cs="Times New Roman"/>
+        </w:rPr>
+      </w:pPr>
+    </w:p>
+    <w:p>
+      <w:pPr>
+        <w:spacing w:line="360" w:lineRule="auto"/>
+        <w:rPr>
+          <w:rFonts w:ascii="Apple SD Gothic Neo" w:eastAsia="Apple SD Gothic Neo" w:hAnsi="Apple SD Gothic Neo" w:cs="Times New Roman"/>
+        </w:rPr>
+      </w:pPr>
+      <w:r>
+        <w:rPr>
+          <w:rFonts w:ascii="Apple SD Gothic Neo" w:eastAsia="Apple SD Gothic Neo" w:hAnsi="Apple SD Gothic Neo" w:cs="Times New Roman"/>
+        </w:rPr>
+        <w:t>from collections import Counter</w:t>
+      </w:r>
+    </w:p>
+    <w:p>
+      <w:pPr>
+        <w:spacing w:line="360" w:lineRule="auto"/>
+        <w:rPr>
+          <w:rFonts w:ascii="Apple SD Gothic Neo" w:eastAsia="Apple SD Gothic Neo" w:hAnsi="Apple SD Gothic Neo" w:cs="Times New Roman"/>
+        </w:rPr>
+      </w:pPr>
+    </w:p>
+    <w:p>
+      <w:pPr>
+        <w:spacing w:line="360" w:lineRule="auto"/>
+        <w:rPr>
+          <w:rFonts w:ascii="Apple SD Gothic Neo" w:eastAsia="Apple SD Gothic Neo" w:hAnsi="Apple SD Gothic Neo" w:cs="Times New Roman"/>
+        </w:rPr>
+      </w:pPr>
+      <w:proofErr w:type="spellStart"/>
+      <w:r>
+        <w:rPr>
+          <w:rFonts w:ascii="Apple SD Gothic Neo" w:eastAsia="Apple SD Gothic Neo" w:hAnsi="Apple SD Gothic Neo" w:cs="Times New Roman"/>
+        </w:rPr>
+        <w:t>dict</w:t>
+      </w:r>
+      <w:proofErr w:type="spellEnd"/>
+      <w:r>
+        <w:rPr>
+          <w:rFonts w:ascii="Apple SD Gothic Neo" w:eastAsia="Apple SD Gothic Neo" w:hAnsi="Apple SD Gothic Neo" w:cs="Times New Roman" w:hint="eastAsia"/>
+        </w:rPr>
+        <w:t>로 카운트해서 반환</w:t>
+      </w:r>
+    </w:p>
+    <w:p>
+      <w:pPr>
+        <w:spacing w:line="360" w:lineRule="auto"/>
+        <w:rPr>
+          <w:rFonts w:ascii="Apple SD Gothic Neo" w:eastAsia="Apple SD Gothic Neo" w:hAnsi="Apple SD Gothic Neo" w:cs="Times New Roman"/>
+        </w:rPr>
+      </w:pPr>
+    </w:p>
+    <w:p>
+      <w:pPr>
+        <w:spacing w:line="360" w:lineRule="auto"/>
+        <w:rPr>
+          <w:rFonts w:ascii="Apple SD Gothic Neo" w:eastAsia="Apple SD Gothic Neo" w:hAnsi="Apple SD Gothic Neo" w:cs="Times New Roman"/>
+        </w:rPr>
+      </w:pPr>
+      <w:r>
+        <w:rPr>
+          <w:rFonts w:ascii="Apple SD Gothic Neo" w:eastAsia="Apple SD Gothic Neo" w:hAnsi="Apple SD Gothic Neo" w:cs="Times New Roman"/>
+        </w:rPr>
+        <w:t xml:space="preserve">&gt;&gt;&gt; </w:t>
+      </w:r>
+      <w:r>
+        <w:rPr>
+          <w:rFonts w:ascii="Apple SD Gothic Neo" w:eastAsia="Apple SD Gothic Neo" w:hAnsi="Apple SD Gothic Neo" w:cs="Times New Roman"/>
+        </w:rPr>
+        <w:t>a</w:t>
+      </w:r>
+      <w:r>
+        <w:rPr>
+          <w:rFonts w:ascii="Apple SD Gothic Neo" w:eastAsia="Apple SD Gothic Neo" w:hAnsi="Apple SD Gothic Neo" w:cs="Times New Roman"/>
+        </w:rPr>
+        <w:t xml:space="preserve"> </w:t>
+      </w:r>
+      <w:r>
+        <w:rPr>
+          <w:rFonts w:ascii="Apple SD Gothic Neo" w:eastAsia="Apple SD Gothic Neo" w:hAnsi="Apple SD Gothic Neo" w:cs="Times New Roman"/>
+        </w:rPr>
+        <w:t>=</w:t>
+      </w:r>
+      <w:r>
+        <w:rPr>
+          <w:rFonts w:ascii="Apple SD Gothic Neo" w:eastAsia="Apple SD Gothic Neo" w:hAnsi="Apple SD Gothic Neo" w:cs="Times New Roman"/>
+        </w:rPr>
+        <w:t xml:space="preserve"> </w:t>
+      </w:r>
+      <w:r>
+        <w:rPr>
+          <w:rFonts w:ascii="Apple SD Gothic Neo" w:eastAsia="Apple SD Gothic Neo" w:hAnsi="Apple SD Gothic Neo" w:cs="Times New Roman"/>
+        </w:rPr>
+        <w:t>[1,2,3,4,1,2,3,5,1,2]</w:t>
+      </w:r>
+    </w:p>
+    <w:p>
+      <w:pPr>
+        <w:spacing w:line="360" w:lineRule="auto"/>
+        <w:rPr>
+          <w:rFonts w:ascii="Apple SD Gothic Neo" w:eastAsia="Apple SD Gothic Neo" w:hAnsi="Apple SD Gothic Neo" w:cs="Times New Roman"/>
+        </w:rPr>
+      </w:pPr>
+      <w:r>
+        <w:rPr>
+          <w:rFonts w:ascii="Apple SD Gothic Neo" w:eastAsia="Apple SD Gothic Neo" w:hAnsi="Apple SD Gothic Neo" w:cs="Times New Roman"/>
+        </w:rPr>
+        <w:t xml:space="preserve">&gt;&gt;&gt; </w:t>
+      </w:r>
+      <w:r>
+        <w:rPr>
+          <w:rFonts w:ascii="Apple SD Gothic Neo" w:eastAsia="Apple SD Gothic Neo" w:hAnsi="Apple SD Gothic Neo" w:cs="Times New Roman"/>
+        </w:rPr>
+        <w:t xml:space="preserve">b = </w:t>
+      </w:r>
+      <w:proofErr w:type="spellStart"/>
+      <w:proofErr w:type="gramStart"/>
+      <w:r>
+        <w:rPr>
+          <w:rFonts w:ascii="Apple SD Gothic Neo" w:eastAsia="Apple SD Gothic Neo" w:hAnsi="Apple SD Gothic Neo" w:cs="Times New Roman"/>
+        </w:rPr>
+        <w:t>dict</w:t>
+      </w:r>
+      <w:proofErr w:type="spellEnd"/>
+      <w:r>
+        <w:rPr>
+          <w:rFonts w:ascii="Apple SD Gothic Neo" w:eastAsia="Apple SD Gothic Neo" w:hAnsi="Apple SD Gothic Neo" w:cs="Times New Roman"/>
+        </w:rPr>
+        <w:t>(</w:t>
+      </w:r>
+      <w:r>
+        <w:rPr>
+          <w:rFonts w:ascii="Apple SD Gothic Neo" w:eastAsia="Apple SD Gothic Neo" w:hAnsi="Apple SD Gothic Neo" w:cs="Times New Roman"/>
+        </w:rPr>
+        <w:t xml:space="preserve"> </w:t>
+      </w:r>
+      <w:r>
+        <w:rPr>
+          <w:rFonts w:ascii="Apple SD Gothic Neo" w:eastAsia="Apple SD Gothic Neo" w:hAnsi="Apple SD Gothic Neo" w:cs="Times New Roman"/>
+        </w:rPr>
+        <w:t>Counter</w:t>
+      </w:r>
+      <w:proofErr w:type="gramEnd"/>
+      <w:r>
+        <w:rPr>
+          <w:rFonts w:ascii="Apple SD Gothic Neo" w:eastAsia="Apple SD Gothic Neo" w:hAnsi="Apple SD Gothic Neo" w:cs="Times New Roman"/>
+        </w:rPr>
+        <w:t>(a)</w:t>
+      </w:r>
+      <w:r>
+        <w:rPr>
+          <w:rFonts w:ascii="Apple SD Gothic Neo" w:eastAsia="Apple SD Gothic Neo" w:hAnsi="Apple SD Gothic Neo" w:cs="Times New Roman"/>
+        </w:rPr>
+        <w:t xml:space="preserve"> </w:t>
+      </w:r>
+      <w:r>
+        <w:rPr>
+          <w:rFonts w:ascii="Apple SD Gothic Neo" w:eastAsia="Apple SD Gothic Neo" w:hAnsi="Apple SD Gothic Neo" w:cs="Times New Roman"/>
+        </w:rPr>
+        <w:t>)</w:t>
+      </w:r>
+    </w:p>
+    <w:p>
+      <w:pPr>
+        <w:spacing w:line="360" w:lineRule="auto"/>
+        <w:rPr>
+          <w:rFonts w:ascii="Apple SD Gothic Neo" w:eastAsia="Apple SD Gothic Neo" w:hAnsi="Apple SD Gothic Neo" w:cs="Times New Roman"/>
+        </w:rPr>
+      </w:pPr>
+      <w:r>
+        <w:rPr>
+          <w:rFonts w:ascii="Apple SD Gothic Neo" w:eastAsia="Apple SD Gothic Neo" w:hAnsi="Apple SD Gothic Neo" w:cs="Times New Roman"/>
+        </w:rPr>
+        <w:t xml:space="preserve">&gt;&gt;&gt; </w:t>
+      </w:r>
+      <w:r>
+        <w:rPr>
+          <w:rFonts w:ascii="Apple SD Gothic Neo" w:eastAsia="Apple SD Gothic Neo" w:hAnsi="Apple SD Gothic Neo" w:cs="Times New Roman"/>
+        </w:rPr>
+        <w:t>{1: 3, 2: 3, 3: 2, 4: 1, 5: 1}</w:t>
+      </w:r>
+    </w:p>
+    <w:p>
+      <w:pPr>
+        <w:spacing w:line="360" w:lineRule="auto"/>
+        <w:rPr>
+          <w:rFonts w:ascii="Apple SD Gothic Neo" w:eastAsia="Apple SD Gothic Neo" w:hAnsi="Apple SD Gothic Neo" w:cs="Times New Roman"/>
+        </w:rPr>
+      </w:pPr>
+    </w:p>
+    <w:p>
+      <w:pPr>
+        <w:spacing w:line="360" w:lineRule="auto"/>
+        <w:rPr>
+          <w:rFonts w:ascii="Apple SD Gothic Neo" w:eastAsia="Apple SD Gothic Neo" w:hAnsi="Apple SD Gothic Neo" w:cs="Times New Roman"/>
+        </w:rPr>
+      </w:pPr>
+    </w:p>
+    <w:p>
+      <w:pPr>
+        <w:spacing w:line="360" w:lineRule="auto"/>
+        <w:rPr>
+          <w:rFonts w:ascii="Apple SD Gothic Neo" w:eastAsia="Apple SD Gothic Neo" w:hAnsi="Apple SD Gothic Neo" w:cs="Times New Roman"/>
+        </w:rPr>
+      </w:pPr>
+    </w:p>
+    <w:p>
+      <w:pPr>
+        <w:spacing w:line="360" w:lineRule="auto"/>
+        <w:rPr>
+          <w:rFonts w:ascii="Apple SD Gothic Neo" w:eastAsia="Apple SD Gothic Neo" w:hAnsi="Apple SD Gothic Neo" w:cs="Times New Roman"/>
           <w:b/>
           <w:bCs/>
           <w:sz w:val="28"/>
           <w:szCs w:val="28"/>
         </w:rPr>
-        <w:t>[</w:t>
-      </w:r>
-      <w:r>
-        <w:rPr>
-          <w:rFonts w:ascii="Apple SD Gothic Neo" w:eastAsia="Apple SD Gothic Neo" w:hAnsi="Apple SD Gothic Neo" w:cs="Times New Roman"/>
+      </w:pPr>
+      <w:r>
+        <w:rPr>
+          <w:rFonts w:ascii="Apple SD Gothic Neo" w:eastAsia="Apple SD Gothic Neo" w:hAnsi="Apple SD Gothic Neo" w:cs="Times New Roman" w:hint="eastAsia"/>
           <w:b/>
           <w:bCs/>
           <w:sz w:val="28"/>
           <w:szCs w:val="28"/>
         </w:rPr>
-        <w:t xml:space="preserve"> combinations ]</w:t>
-      </w:r>
+        <w:t>[</w:t>
+      </w:r>
+      <w:r>
+        <w:rPr>
+          <w:rFonts w:ascii="Apple SD Gothic Neo" w:eastAsia="Apple SD Gothic Neo" w:hAnsi="Apple SD Gothic Neo" w:cs="Times New Roman"/>
+          <w:b/>
+          <w:bCs/>
+          <w:sz w:val="28"/>
+          <w:szCs w:val="28"/>
+        </w:rPr>
+        <w:t xml:space="preserve"> </w:t>
+      </w:r>
+      <w:proofErr w:type="gramStart"/>
+      <w:r>
+        <w:rPr>
+          <w:rFonts w:ascii="Apple SD Gothic Neo" w:eastAsia="Apple SD Gothic Neo" w:hAnsi="Apple SD Gothic Neo" w:cs="Times New Roman"/>
+          <w:b/>
+          <w:bCs/>
+          <w:sz w:val="28"/>
+          <w:szCs w:val="28"/>
+        </w:rPr>
+        <w:t>combinations ]</w:t>
+      </w:r>
+      <w:proofErr w:type="gramEnd"/>
     </w:p>
     <w:p>
       <w:pPr>
@@ -603,7 +671,21 @@
         <w:rPr>
           <w:rFonts w:ascii="Apple SD Gothic Neo" w:eastAsia="Apple SD Gothic Neo" w:hAnsi="Apple SD Gothic Neo" w:cs="Times New Roman"/>
         </w:rPr>
-        <w:t>from itertools import combinatio</w:t>
+        <w:t xml:space="preserve">from </w:t>
+      </w:r>
+      <w:proofErr w:type="spellStart"/>
+      <w:r>
+        <w:rPr>
+          <w:rFonts w:ascii="Apple SD Gothic Neo" w:eastAsia="Apple SD Gothic Neo" w:hAnsi="Apple SD Gothic Neo" w:cs="Times New Roman"/>
+        </w:rPr>
+        <w:t>itertools</w:t>
+      </w:r>
+      <w:proofErr w:type="spellEnd"/>
+      <w:r>
+        <w:rPr>
+          <w:rFonts w:ascii="Apple SD Gothic Neo" w:eastAsia="Apple SD Gothic Neo" w:hAnsi="Apple SD Gothic Neo" w:cs="Times New Roman"/>
+        </w:rPr>
+        <w:t xml:space="preserve"> import combinatio</w:t>
       </w:r>
       <w:r>
         <w:rPr>
@@ -663,7 +745,21 @@
         <w:rPr>
           <w:rFonts w:ascii="Apple SD Gothic Neo" w:eastAsia="Apple SD Gothic Neo" w:hAnsi="Apple SD Gothic Neo" w:cs="Times New Roman"/>
         </w:rPr>
-        <w:t>&gt;&gt; b = list( combinations( a, 2 ) )</w:t>
+        <w:t xml:space="preserve">&gt;&gt; b = </w:t>
+      </w:r>
+      <w:proofErr w:type="gramStart"/>
+      <w:r>
+        <w:rPr>
+          <w:rFonts w:ascii="Apple SD Gothic Neo" w:eastAsia="Apple SD Gothic Neo" w:hAnsi="Apple SD Gothic Neo" w:cs="Times New Roman"/>
+        </w:rPr>
+        <w:t>list( combinations</w:t>
+      </w:r>
+      <w:proofErr w:type="gramEnd"/>
+      <w:r>
+        <w:rPr>
+          <w:rFonts w:ascii="Apple SD Gothic Neo" w:eastAsia="Apple SD Gothic Neo" w:hAnsi="Apple SD Gothic Neo" w:cs="Times New Roman"/>
+        </w:rPr>
+        <w:t>( a, 2 ) )</w:t>
       </w:r>
     </w:p>
     <w:p>
@@ -771,6 +867,7 @@
         </w:rPr>
         <w:t xml:space="preserve"> </w:t>
       </w:r>
+      <w:proofErr w:type="gramStart"/>
       <w:r>
         <w:rPr>
           <w:rFonts w:ascii="Apple SD Gothic Neo" w:eastAsia="Apple SD Gothic Neo" w:hAnsi="Apple SD Gothic Neo" w:cs="Times New Roman"/>
@@ -791,6 +888,7 @@
         </w:rPr>
         <w:t xml:space="preserve"> ]</w:t>
       </w:r>
+      <w:proofErr w:type="gramEnd"/>
     </w:p>
     <w:p>
       <w:pPr>
@@ -958,6 +1056,7 @@
           <w:rFonts w:ascii="Apple SD Gothic Neo" w:eastAsia="Apple SD Gothic Neo" w:hAnsi="Apple SD Gothic Neo" w:cs="Times New Roman"/>
         </w:rPr>
       </w:pPr>
+      <w:proofErr w:type="spellStart"/>
       <w:r>
         <w:rPr>
           <w:rFonts w:ascii="Apple SD Gothic Neo" w:eastAsia="Apple SD Gothic Neo" w:hAnsi="Apple SD Gothic Neo" w:cs="Times New Roman" w:hint="eastAsia"/>
@@ -968,7 +1067,28 @@
         <w:rPr>
           <w:rFonts w:ascii="Apple SD Gothic Neo" w:eastAsia="Apple SD Gothic Neo" w:hAnsi="Apple SD Gothic Neo" w:cs="Times New Roman"/>
         </w:rPr>
-        <w:t>eq = dequeue()</w:t>
+        <w:t>eq</w:t>
+      </w:r>
+      <w:proofErr w:type="spellEnd"/>
+      <w:r>
+        <w:rPr>
+          <w:rFonts w:ascii="Apple SD Gothic Neo" w:eastAsia="Apple SD Gothic Neo" w:hAnsi="Apple SD Gothic Neo" w:cs="Times New Roman"/>
+        </w:rPr>
+        <w:t xml:space="preserve"> = </w:t>
+      </w:r>
+      <w:proofErr w:type="gramStart"/>
+      <w:r>
+        <w:rPr>
+          <w:rFonts w:ascii="Apple SD Gothic Neo" w:eastAsia="Apple SD Gothic Neo" w:hAnsi="Apple SD Gothic Neo" w:cs="Times New Roman"/>
+        </w:rPr>
+        <w:t>dequeue(</w:t>
+      </w:r>
+      <w:proofErr w:type="gramEnd"/>
+      <w:r>
+        <w:rPr>
+          <w:rFonts w:ascii="Apple SD Gothic Neo" w:eastAsia="Apple SD Gothic Neo" w:hAnsi="Apple SD Gothic Neo" w:cs="Times New Roman"/>
+        </w:rPr>
+        <w:t>)</w:t>
       </w:r>
     </w:p>
     <w:p>
@@ -1030,12 +1150,14 @@
           <w:rFonts w:ascii="Apple SD Gothic Neo" w:eastAsia="Apple SD Gothic Neo" w:hAnsi="Apple SD Gothic Neo" w:cs="Times New Roman"/>
         </w:rPr>
       </w:pPr>
+      <w:proofErr w:type="spellStart"/>
       <w:r>
         <w:rPr>
           <w:rFonts w:ascii="Apple SD Gothic Neo" w:eastAsia="Apple SD Gothic Neo" w:hAnsi="Apple SD Gothic Neo" w:cs="Times New Roman"/>
         </w:rPr>
         <w:t>appendleft</w:t>
       </w:r>
+      <w:proofErr w:type="spellEnd"/>
     </w:p>
     <w:p>
       <w:pPr>
@@ -1070,12 +1192,14 @@
           <w:rFonts w:ascii="Apple SD Gothic Neo" w:eastAsia="Apple SD Gothic Neo" w:hAnsi="Apple SD Gothic Neo" w:cs="Times New Roman"/>
         </w:rPr>
       </w:pPr>
+      <w:proofErr w:type="spellStart"/>
       <w:r>
         <w:rPr>
           <w:rFonts w:ascii="Apple SD Gothic Neo" w:eastAsia="Apple SD Gothic Neo" w:hAnsi="Apple SD Gothic Neo" w:cs="Times New Roman"/>
         </w:rPr>
         <w:t>extendleft</w:t>
       </w:r>
+      <w:proofErr w:type="spellEnd"/>
     </w:p>
     <w:p>
       <w:pPr>
@@ -1110,12 +1234,14 @@
           <w:rFonts w:ascii="Apple SD Gothic Neo" w:eastAsia="Apple SD Gothic Neo" w:hAnsi="Apple SD Gothic Neo" w:cs="Times New Roman"/>
         </w:rPr>
       </w:pPr>
+      <w:proofErr w:type="spellStart"/>
       <w:r>
         <w:rPr>
           <w:rFonts w:ascii="Apple SD Gothic Neo" w:eastAsia="Apple SD Gothic Neo" w:hAnsi="Apple SD Gothic Neo" w:cs="Times New Roman"/>
         </w:rPr>
         <w:t>popleft</w:t>
       </w:r>
+      <w:proofErr w:type="spellEnd"/>
     </w:p>
     <w:p>
       <w:pPr>
@@ -1225,6 +1351,7 @@
         </w:rPr>
         <w:t xml:space="preserve"> </w:t>
       </w:r>
+      <w:proofErr w:type="gramStart"/>
       <w:r>
         <w:rPr>
           <w:rFonts w:ascii="Apple SD Gothic Neo" w:eastAsia="Apple SD Gothic Neo" w:hAnsi="Apple SD Gothic Neo" w:cs="Times New Roman"/>
@@ -1245,6 +1372,7 @@
         </w:rPr>
         <w:t xml:space="preserve"> ]</w:t>
       </w:r>
+      <w:proofErr w:type="gramEnd"/>
     </w:p>
     <w:p>
       <w:pPr>
@@ -1293,6 +1421,20 @@
         </w:rPr>
         <w:t>from datetime import datetime</w:t>
       </w:r>
+      <w:r>
+        <w:rPr>
+          <w:rFonts w:ascii="Apple SD Gothic Neo" w:eastAsia="Apple SD Gothic Neo" w:hAnsi="Apple SD Gothic Neo" w:cs="Times New Roman"/>
+        </w:rPr>
+        <w:t xml:space="preserve">, </w:t>
+      </w:r>
+      <w:proofErr w:type="spellStart"/>
+      <w:r>
+        <w:rPr>
+          <w:rFonts w:ascii="Apple SD Gothic Neo" w:eastAsia="Apple SD Gothic Neo" w:hAnsi="Apple SD Gothic Neo" w:cs="Times New Roman"/>
+        </w:rPr>
+        <w:t>timedelta</w:t>
+      </w:r>
+      <w:proofErr w:type="spellEnd"/>
     </w:p>
     <w:p>
       <w:pPr>
@@ -1311,7 +1453,21 @@
         <w:rPr>
           <w:rFonts w:ascii="Apple SD Gothic Neo" w:eastAsia="Apple SD Gothic Neo" w:hAnsi="Apple SD Gothic Neo" w:cs="Times New Roman"/>
         </w:rPr>
-        <w:t>MT = ‘%Y-%H:%M’</w:t>
+        <w:t>MT = ‘%Y-%</w:t>
+      </w:r>
+      <w:proofErr w:type="gramStart"/>
+      <w:r>
+        <w:rPr>
+          <w:rFonts w:ascii="Apple SD Gothic Neo" w:eastAsia="Apple SD Gothic Neo" w:hAnsi="Apple SD Gothic Neo" w:cs="Times New Roman"/>
+        </w:rPr>
+        <w:t>H:%</w:t>
+      </w:r>
+      <w:proofErr w:type="gramEnd"/>
+      <w:r>
+        <w:rPr>
+          <w:rFonts w:ascii="Apple SD Gothic Neo" w:eastAsia="Apple SD Gothic Neo" w:hAnsi="Apple SD Gothic Neo" w:cs="Times New Roman"/>
+        </w:rPr>
+        <w:t>M’</w:t>
       </w:r>
     </w:p>
     <w:p>
@@ -1373,7 +1529,193 @@
         <w:rPr>
           <w:rFonts w:ascii="Apple SD Gothic Neo" w:eastAsia="Apple SD Gothic Neo" w:hAnsi="Apple SD Gothic Neo" w:cs="Times New Roman"/>
         </w:rPr>
-        <w:t>time = datetime.strptime(finish,FMT) - datetime.strptime(start,FMT) # 초 단위로 환산됨.</w:t>
+        <w:t xml:space="preserve">time = </w:t>
+      </w:r>
+      <w:proofErr w:type="spellStart"/>
+      <w:r>
+        <w:rPr>
+          <w:rFonts w:ascii="Apple SD Gothic Neo" w:eastAsia="Apple SD Gothic Neo" w:hAnsi="Apple SD Gothic Neo" w:cs="Times New Roman"/>
+        </w:rPr>
+        <w:t>datetime.strptime</w:t>
+      </w:r>
+      <w:proofErr w:type="spellEnd"/>
+      <w:r>
+        <w:rPr>
+          <w:rFonts w:ascii="Apple SD Gothic Neo" w:eastAsia="Apple SD Gothic Neo" w:hAnsi="Apple SD Gothic Neo" w:cs="Times New Roman"/>
+        </w:rPr>
+        <w:t>(</w:t>
+      </w:r>
+      <w:proofErr w:type="spellStart"/>
+      <w:r>
+        <w:rPr>
+          <w:rFonts w:ascii="Apple SD Gothic Neo" w:eastAsia="Apple SD Gothic Neo" w:hAnsi="Apple SD Gothic Neo" w:cs="Times New Roman"/>
+        </w:rPr>
+        <w:t>finish,FMT</w:t>
+      </w:r>
+      <w:proofErr w:type="spellEnd"/>
+      <w:r>
+        <w:rPr>
+          <w:rFonts w:ascii="Apple SD Gothic Neo" w:eastAsia="Apple SD Gothic Neo" w:hAnsi="Apple SD Gothic Neo" w:cs="Times New Roman"/>
+        </w:rPr>
+        <w:t xml:space="preserve">) - </w:t>
+      </w:r>
+      <w:proofErr w:type="spellStart"/>
+      <w:r>
+        <w:rPr>
+          <w:rFonts w:ascii="Apple SD Gothic Neo" w:eastAsia="Apple SD Gothic Neo" w:hAnsi="Apple SD Gothic Neo" w:cs="Times New Roman"/>
+        </w:rPr>
+        <w:t>datetime.strptime</w:t>
+      </w:r>
+      <w:proofErr w:type="spellEnd"/>
+      <w:r>
+        <w:rPr>
+          <w:rFonts w:ascii="Apple SD Gothic Neo" w:eastAsia="Apple SD Gothic Neo" w:hAnsi="Apple SD Gothic Neo" w:cs="Times New Roman"/>
+        </w:rPr>
+        <w:t>(</w:t>
+      </w:r>
+      <w:proofErr w:type="spellStart"/>
+      <w:r>
+        <w:rPr>
+          <w:rFonts w:ascii="Apple SD Gothic Neo" w:eastAsia="Apple SD Gothic Neo" w:hAnsi="Apple SD Gothic Neo" w:cs="Times New Roman"/>
+        </w:rPr>
+        <w:t>start,FMT</w:t>
+      </w:r>
+      <w:proofErr w:type="spellEnd"/>
+      <w:r>
+        <w:rPr>
+          <w:rFonts w:ascii="Apple SD Gothic Neo" w:eastAsia="Apple SD Gothic Neo" w:hAnsi="Apple SD Gothic Neo" w:cs="Times New Roman"/>
+        </w:rPr>
+        <w:t>) # 초 단위로 환산됨.</w:t>
+      </w:r>
+    </w:p>
+    <w:p>
+      <w:pPr>
+        <w:spacing w:line="360" w:lineRule="auto"/>
+        <w:rPr>
+          <w:rFonts w:ascii="Apple SD Gothic Neo" w:eastAsia="Apple SD Gothic Neo" w:hAnsi="Apple SD Gothic Neo" w:cs="Times New Roman"/>
+        </w:rPr>
+      </w:pPr>
+      <w:r>
+        <w:rPr>
+          <w:rFonts w:ascii="Apple SD Gothic Neo" w:eastAsia="Apple SD Gothic Neo" w:hAnsi="Apple SD Gothic Neo" w:cs="Times New Roman"/>
+        </w:rPr>
+        <w:t xml:space="preserve">time = </w:t>
+      </w:r>
+      <w:proofErr w:type="spellStart"/>
+      <w:r>
+        <w:rPr>
+          <w:rFonts w:ascii="Apple SD Gothic Neo" w:eastAsia="Apple SD Gothic Neo" w:hAnsi="Apple SD Gothic Neo" w:cs="Times New Roman"/>
+        </w:rPr>
+        <w:t>datetime.strptime</w:t>
+      </w:r>
+      <w:proofErr w:type="spellEnd"/>
+      <w:r>
+        <w:rPr>
+          <w:rFonts w:ascii="Apple SD Gothic Neo" w:eastAsia="Apple SD Gothic Neo" w:hAnsi="Apple SD Gothic Neo" w:cs="Times New Roman"/>
+        </w:rPr>
+        <w:t>(</w:t>
+      </w:r>
+      <w:proofErr w:type="spellStart"/>
+      <w:r>
+        <w:rPr>
+          <w:rFonts w:ascii="Apple SD Gothic Neo" w:eastAsia="Apple SD Gothic Neo" w:hAnsi="Apple SD Gothic Neo" w:cs="Times New Roman"/>
+        </w:rPr>
+        <w:t>finish,FMT</w:t>
+      </w:r>
+      <w:proofErr w:type="spellEnd"/>
+      <w:r>
+        <w:rPr>
+          <w:rFonts w:ascii="Apple SD Gothic Neo" w:eastAsia="Apple SD Gothic Neo" w:hAnsi="Apple SD Gothic Neo" w:cs="Times New Roman"/>
+        </w:rPr>
+        <w:t>)</w:t>
+      </w:r>
+      <w:r>
+        <w:rPr>
+          <w:rFonts w:ascii="Apple SD Gothic Neo" w:eastAsia="Apple SD Gothic Neo" w:hAnsi="Apple SD Gothic Neo" w:cs="Times New Roman"/>
+        </w:rPr>
+        <w:t xml:space="preserve"> + </w:t>
+      </w:r>
+      <w:proofErr w:type="spellStart"/>
+      <w:r>
+        <w:rPr>
+          <w:rFonts w:ascii="Apple SD Gothic Neo" w:eastAsia="Apple SD Gothic Neo" w:hAnsi="Apple SD Gothic Neo" w:cs="Times New Roman"/>
+        </w:rPr>
+        <w:t>timedelta</w:t>
+      </w:r>
+      <w:proofErr w:type="spellEnd"/>
+      <w:r>
+        <w:rPr>
+          <w:rFonts w:ascii="Apple SD Gothic Neo" w:eastAsia="Apple SD Gothic Neo" w:hAnsi="Apple SD Gothic Neo" w:cs="Times New Roman"/>
+        </w:rPr>
+        <w:t xml:space="preserve">(minutes = </w:t>
+      </w:r>
+      <w:r>
+        <w:rPr>
+          <w:rFonts w:ascii="Apple SD Gothic Neo" w:eastAsia="Apple SD Gothic Neo" w:hAnsi="Apple SD Gothic Neo" w:cs="Times New Roman" w:hint="eastAsia"/>
+        </w:rPr>
+        <w:t>숫자)</w:t>
+      </w:r>
+      <w:r>
+        <w:rPr>
+          <w:rFonts w:ascii="Apple SD Gothic Neo" w:eastAsia="Apple SD Gothic Neo" w:hAnsi="Apple SD Gothic Neo" w:cs="Times New Roman"/>
+        </w:rPr>
+        <w:t xml:space="preserve"> </w:t>
+      </w:r>
+      <w:r>
+        <w:rPr>
+          <w:rFonts w:ascii="Apple SD Gothic Neo" w:eastAsia="Apple SD Gothic Neo" w:hAnsi="Apple SD Gothic Neo" w:cs="Times New Roman" w:hint="eastAsia"/>
+        </w:rPr>
+        <w:t>도 가능</w:t>
+      </w:r>
+    </w:p>
+    <w:p>
+      <w:pPr>
+        <w:spacing w:line="360" w:lineRule="auto"/>
+        <w:rPr>
+          <w:rFonts w:ascii="Apple SD Gothic Neo" w:eastAsia="Apple SD Gothic Neo" w:hAnsi="Apple SD Gothic Neo" w:cs="Times New Roman"/>
+        </w:rPr>
+      </w:pPr>
+    </w:p>
+    <w:p>
+      <w:pPr>
+        <w:spacing w:line="360" w:lineRule="auto"/>
+        <w:rPr>
+          <w:rFonts w:ascii="Apple SD Gothic Neo" w:eastAsia="Apple SD Gothic Neo" w:hAnsi="Apple SD Gothic Neo" w:cs="Times New Roman" w:hint="eastAsia"/>
+        </w:rPr>
+      </w:pPr>
+      <w:r>
+        <w:rPr>
+          <w:rFonts w:ascii="Apple SD Gothic Neo" w:eastAsia="Apple SD Gothic Neo" w:hAnsi="Apple SD Gothic Neo" w:cs="Times New Roman" w:hint="eastAsia"/>
+        </w:rPr>
+        <w:t xml:space="preserve">결과는 </w:t>
+      </w:r>
+      <w:proofErr w:type="spellStart"/>
+      <w:r>
+        <w:rPr>
+          <w:rFonts w:ascii="Apple SD Gothic Neo" w:eastAsia="Apple SD Gothic Neo" w:hAnsi="Apple SD Gothic Neo" w:cs="Times New Roman"/>
+        </w:rPr>
+        <w:t>fortmat</w:t>
+      </w:r>
+      <w:proofErr w:type="spellEnd"/>
+      <w:r>
+        <w:rPr>
+          <w:rFonts w:ascii="Apple SD Gothic Neo" w:eastAsia="Apple SD Gothic Neo" w:hAnsi="Apple SD Gothic Neo" w:cs="Times New Roman"/>
+        </w:rPr>
+        <w:t>(time)</w:t>
+      </w:r>
+      <w:proofErr w:type="spellStart"/>
+      <w:r>
+        <w:rPr>
+          <w:rFonts w:ascii="Apple SD Gothic Neo" w:eastAsia="Apple SD Gothic Neo" w:hAnsi="Apple SD Gothic Neo" w:cs="Times New Roman" w:hint="eastAsia"/>
+        </w:rPr>
+        <w:t>으로</w:t>
+      </w:r>
+      <w:proofErr w:type="spellEnd"/>
+      <w:r>
+        <w:rPr>
+          <w:rFonts w:ascii="Apple SD Gothic Neo" w:eastAsia="Apple SD Gothic Neo" w:hAnsi="Apple SD Gothic Neo" w:cs="Times New Roman" w:hint="eastAsia"/>
+        </w:rPr>
+        <w:t xml:space="preserve"> 확인할 수 있음.</w:t>
       </w:r>
     </w:p>
     <w:p>
@@ -1673,6 +2015,7 @@
         </w:rPr>
         <w:t xml:space="preserve">[ </w:t>
       </w:r>
+      <w:proofErr w:type="gramStart"/>
       <w:r>
         <w:rPr>
           <w:rFonts w:ascii="Apple SD Gothic Neo" w:eastAsia="Apple SD Gothic Neo" w:hAnsi="Apple SD Gothic Neo" w:cs="Times New Roman"/>
@@ -1693,6 +2036,7 @@
         </w:rPr>
         <w:t xml:space="preserve"> ]</w:t>
       </w:r>
+      <w:proofErr w:type="gramEnd"/>
     </w:p>
     <w:p>
       <w:pPr>
@@ -1755,12 +2099,14 @@
         </w:rPr>
         <w:t xml:space="preserve">와 </w:t>
       </w:r>
+      <w:proofErr w:type="spellStart"/>
       <w:r>
         <w:rPr>
           <w:rFonts w:ascii="Apple SD Gothic Neo" w:eastAsia="Apple SD Gothic Neo" w:hAnsi="Apple SD Gothic Neo" w:cs="Times New Roman"/>
         </w:rPr>
         <w:t>arr</w:t>
       </w:r>
+      <w:proofErr w:type="spellEnd"/>
       <w:r>
         <w:rPr>
           <w:rFonts w:ascii="Apple SD Gothic Neo" w:eastAsia="Apple SD Gothic Neo" w:hAnsi="Apple SD Gothic Neo" w:cs="Times New Roman" w:hint="eastAsia"/>
@@ -1801,6 +2147,8 @@
           <w:rFonts w:ascii="Apple SD Gothic Neo" w:eastAsia="Apple SD Gothic Neo" w:hAnsi="Apple SD Gothic Neo" w:cs="Times New Roman"/>
         </w:rPr>
       </w:pPr>
+      <w:proofErr w:type="spellStart"/>
+      <w:proofErr w:type="gramStart"/>
       <w:r>
         <w:rPr>
           <w:rFonts w:ascii="Apple SD Gothic Neo" w:eastAsia="Apple SD Gothic Neo" w:hAnsi="Apple SD Gothic Neo" w:cs="Times New Roman" w:hint="eastAsia"/>
@@ -1811,7 +2159,15 @@
         <w:rPr>
           <w:rFonts w:ascii="Apple SD Gothic Neo" w:eastAsia="Apple SD Gothic Neo" w:hAnsi="Apple SD Gothic Neo" w:cs="Times New Roman"/>
         </w:rPr>
-        <w:t>.join(list)</w:t>
+        <w:t>.join</w:t>
+      </w:r>
+      <w:proofErr w:type="spellEnd"/>
+      <w:proofErr w:type="gramEnd"/>
+      <w:r>
+        <w:rPr>
+          <w:rFonts w:ascii="Apple SD Gothic Neo" w:eastAsia="Apple SD Gothic Neo" w:hAnsi="Apple SD Gothic Neo" w:cs="Times New Roman"/>
+        </w:rPr>
+        <w:t>(list)</w:t>
       </w:r>
     </w:p>
     <w:p>
@@ -1861,12 +2217,14 @@
         </w:rPr>
         <w:t>&gt;&gt; b = [‘</w:t>
       </w:r>
+      <w:proofErr w:type="spellStart"/>
       <w:r>
         <w:rPr>
           <w:rFonts w:ascii="Apple SD Gothic Neo" w:eastAsia="Apple SD Gothic Neo" w:hAnsi="Apple SD Gothic Neo" w:cs="Times New Roman" w:hint="eastAsia"/>
         </w:rPr>
         <w:t>ㄱ</w:t>
       </w:r>
+      <w:proofErr w:type="spellEnd"/>
       <w:r>
         <w:rPr>
           <w:rFonts w:ascii="Apple SD Gothic Neo" w:eastAsia="Apple SD Gothic Neo" w:hAnsi="Apple SD Gothic Neo" w:cs="Times New Roman"/>
@@ -1885,24 +2243,28 @@
         </w:rPr>
         <w:t>’</w:t>
       </w:r>
+      <w:proofErr w:type="spellStart"/>
       <w:r>
         <w:rPr>
           <w:rFonts w:ascii="Apple SD Gothic Neo" w:eastAsia="Apple SD Gothic Neo" w:hAnsi="Apple SD Gothic Neo" w:cs="Times New Roman" w:hint="eastAsia"/>
         </w:rPr>
         <w:t>ㄴ</w:t>
       </w:r>
+      <w:proofErr w:type="spellEnd"/>
       <w:r>
         <w:rPr>
           <w:rFonts w:ascii="Apple SD Gothic Neo" w:eastAsia="Apple SD Gothic Neo" w:hAnsi="Apple SD Gothic Neo" w:cs="Times New Roman"/>
         </w:rPr>
         <w:t>’,’</w:t>
       </w:r>
+      <w:proofErr w:type="spellStart"/>
       <w:r>
         <w:rPr>
           <w:rFonts w:ascii="Apple SD Gothic Neo" w:eastAsia="Apple SD Gothic Neo" w:hAnsi="Apple SD Gothic Neo" w:cs="Times New Roman" w:hint="eastAsia"/>
         </w:rPr>
         <w:t>ㄷ</w:t>
       </w:r>
+      <w:proofErr w:type="spellEnd"/>
       <w:r>
         <w:rPr>
           <w:rFonts w:ascii="Apple SD Gothic Neo" w:eastAsia="Apple SD Gothic Neo" w:hAnsi="Apple SD Gothic Neo" w:cs="Times New Roman"/>
@@ -1927,7 +2289,23 @@
         <w:rPr>
           <w:rFonts w:ascii="Apple SD Gothic Neo" w:eastAsia="Apple SD Gothic Neo" w:hAnsi="Apple SD Gothic Neo" w:cs="Times New Roman"/>
         </w:rPr>
-        <w:t>&gt;&gt; c = a.join(b)</w:t>
+        <w:t xml:space="preserve">&gt;&gt; c = </w:t>
+      </w:r>
+      <w:proofErr w:type="spellStart"/>
+      <w:proofErr w:type="gramStart"/>
+      <w:r>
+        <w:rPr>
+          <w:rFonts w:ascii="Apple SD Gothic Neo" w:eastAsia="Apple SD Gothic Neo" w:hAnsi="Apple SD Gothic Neo" w:cs="Times New Roman"/>
+        </w:rPr>
+        <w:t>a.join</w:t>
+      </w:r>
+      <w:proofErr w:type="spellEnd"/>
+      <w:proofErr w:type="gramEnd"/>
+      <w:r>
+        <w:rPr>
+          <w:rFonts w:ascii="Apple SD Gothic Neo" w:eastAsia="Apple SD Gothic Neo" w:hAnsi="Apple SD Gothic Neo" w:cs="Times New Roman"/>
+        </w:rPr>
+        <w:t>(b)</w:t>
       </w:r>
     </w:p>
     <w:p>
@@ -1949,12 +2327,14 @@
         </w:rPr>
         <w:t>&gt;&gt; c = ‘</w:t>
       </w:r>
+      <w:proofErr w:type="spellStart"/>
       <w:r>
         <w:rPr>
           <w:rFonts w:ascii="Apple SD Gothic Neo" w:eastAsia="Apple SD Gothic Neo" w:hAnsi="Apple SD Gothic Neo" w:cs="Times New Roman" w:hint="eastAsia"/>
         </w:rPr>
         <w:t>ㄱㄴㄷ</w:t>
       </w:r>
+      <w:proofErr w:type="spellEnd"/>
       <w:r>
         <w:rPr>
           <w:rFonts w:ascii="Apple SD Gothic Neo" w:eastAsia="Apple SD Gothic Neo" w:hAnsi="Apple SD Gothic Neo" w:cs="Times New Roman"/>
@@ -2136,8 +2516,20 @@
           <w:sz w:val="28"/>
           <w:szCs w:val="28"/>
         </w:rPr>
-        <w:t>[ map ]</w:t>
-      </w:r>
+        <w:t xml:space="preserve">[ </w:t>
+      </w:r>
+      <w:proofErr w:type="gramStart"/>
+      <w:r>
+        <w:rPr>
+          <w:rFonts w:ascii="Apple SD Gothic Neo" w:eastAsia="Apple SD Gothic Neo" w:hAnsi="Apple SD Gothic Neo" w:cs="Times New Roman"/>
+          <w:b/>
+          <w:bCs/>
+          <w:sz w:val="28"/>
+          <w:szCs w:val="28"/>
+        </w:rPr>
+        <w:t>map ]</w:t>
+      </w:r>
+      <w:proofErr w:type="gramEnd"/>
     </w:p>
     <w:p>
       <w:pPr>
@@ -2170,7 +2562,21 @@
         <w:rPr>
           <w:rFonts w:ascii="Apple SD Gothic Neo" w:eastAsia="Apple SD Gothic Neo" w:hAnsi="Apple SD Gothic Neo" w:cs="Times New Roman"/>
         </w:rPr>
-        <w:t xml:space="preserve"> &lt;iterable object&gt; )</w:t>
+        <w:t xml:space="preserve"> &lt;</w:t>
+      </w:r>
+      <w:proofErr w:type="spellStart"/>
+      <w:r>
+        <w:rPr>
+          <w:rFonts w:ascii="Apple SD Gothic Neo" w:eastAsia="Apple SD Gothic Neo" w:hAnsi="Apple SD Gothic Neo" w:cs="Times New Roman"/>
+        </w:rPr>
+        <w:t>iterable</w:t>
+      </w:r>
+      <w:proofErr w:type="spellEnd"/>
+      <w:r>
+        <w:rPr>
+          <w:rFonts w:ascii="Apple SD Gothic Neo" w:eastAsia="Apple SD Gothic Neo" w:hAnsi="Apple SD Gothic Neo" w:cs="Times New Roman"/>
+        </w:rPr>
+        <w:t xml:space="preserve"> object&gt; )</w:t>
       </w:r>
     </w:p>
     <w:p>
@@ -2202,7 +2608,21 @@
         <w:rPr>
           <w:rFonts w:ascii="Apple SD Gothic Neo" w:eastAsia="Apple SD Gothic Neo" w:hAnsi="Apple SD Gothic Neo" w:cs="Times New Roman"/>
         </w:rPr>
-        <w:t>&lt;iterable object&gt;</w:t>
+        <w:t>&lt;</w:t>
+      </w:r>
+      <w:proofErr w:type="spellStart"/>
+      <w:r>
+        <w:rPr>
+          <w:rFonts w:ascii="Apple SD Gothic Neo" w:eastAsia="Apple SD Gothic Neo" w:hAnsi="Apple SD Gothic Neo" w:cs="Times New Roman"/>
+        </w:rPr>
+        <w:t>iterable</w:t>
+      </w:r>
+      <w:proofErr w:type="spellEnd"/>
+      <w:r>
+        <w:rPr>
+          <w:rFonts w:ascii="Apple SD Gothic Neo" w:eastAsia="Apple SD Gothic Neo" w:hAnsi="Apple SD Gothic Neo" w:cs="Times New Roman"/>
+        </w:rPr>
+        <w:t xml:space="preserve"> object&gt;</w:t>
       </w:r>
       <w:r>
         <w:rPr>
@@ -2236,7 +2656,21 @@
         <w:rPr>
           <w:rFonts w:ascii="Apple SD Gothic Neo" w:eastAsia="Apple SD Gothic Neo" w:hAnsi="Apple SD Gothic Neo" w:cs="Times New Roman"/>
         </w:rPr>
-        <w:t>&gt;&gt; list(map(lambda a: a*2, [1, 2, 3, 4]))</w:t>
+        <w:t xml:space="preserve">&gt;&gt; </w:t>
+      </w:r>
+      <w:proofErr w:type="gramStart"/>
+      <w:r>
+        <w:rPr>
+          <w:rFonts w:ascii="Apple SD Gothic Neo" w:eastAsia="Apple SD Gothic Neo" w:hAnsi="Apple SD Gothic Neo" w:cs="Times New Roman"/>
+        </w:rPr>
+        <w:t>list(</w:t>
+      </w:r>
+      <w:proofErr w:type="gramEnd"/>
+      <w:r>
+        <w:rPr>
+          <w:rFonts w:ascii="Apple SD Gothic Neo" w:eastAsia="Apple SD Gothic Neo" w:hAnsi="Apple SD Gothic Neo" w:cs="Times New Roman"/>
+        </w:rPr>
+        <w:t>map(lambda a: a*2, [1, 2, 3, 4]))</w:t>
       </w:r>
     </w:p>
     <w:p>
@@ -2296,21 +2730,43 @@
         <w:rPr>
           <w:rFonts w:ascii="Apple SD Gothic Neo" w:eastAsia="Apple SD Gothic Neo" w:hAnsi="Apple SD Gothic Neo" w:cs="Times New Roman"/>
         </w:rPr>
-        <w:t xml:space="preserve"> &lt;iterable object&gt;</w:t>
-      </w:r>
-    </w:p>
-    <w:p>
-      <w:pPr>
-        <w:spacing w:line="360" w:lineRule="auto"/>
-        <w:rPr>
-          <w:rFonts w:ascii="Apple SD Gothic Neo" w:eastAsia="Apple SD Gothic Neo" w:hAnsi="Apple SD Gothic Neo" w:cs="Times New Roman"/>
-        </w:rPr>
-      </w:pPr>
-      <w:r>
-        <w:rPr>
-          <w:rFonts w:ascii="Apple SD Gothic Neo" w:eastAsia="Apple SD Gothic Neo" w:hAnsi="Apple SD Gothic Neo" w:cs="Times New Roman"/>
-        </w:rPr>
-        <w:t>Output : list</w:t>
+        <w:t xml:space="preserve"> &lt;</w:t>
+      </w:r>
+      <w:proofErr w:type="spellStart"/>
+      <w:r>
+        <w:rPr>
+          <w:rFonts w:ascii="Apple SD Gothic Neo" w:eastAsia="Apple SD Gothic Neo" w:hAnsi="Apple SD Gothic Neo" w:cs="Times New Roman"/>
+        </w:rPr>
+        <w:t>iterable</w:t>
+      </w:r>
+      <w:proofErr w:type="spellEnd"/>
+      <w:r>
+        <w:rPr>
+          <w:rFonts w:ascii="Apple SD Gothic Neo" w:eastAsia="Apple SD Gothic Neo" w:hAnsi="Apple SD Gothic Neo" w:cs="Times New Roman"/>
+        </w:rPr>
+        <w:t xml:space="preserve"> object&gt;</w:t>
+      </w:r>
+    </w:p>
+    <w:p>
+      <w:pPr>
+        <w:spacing w:line="360" w:lineRule="auto"/>
+        <w:rPr>
+          <w:rFonts w:ascii="Apple SD Gothic Neo" w:eastAsia="Apple SD Gothic Neo" w:hAnsi="Apple SD Gothic Neo" w:cs="Times New Roman"/>
+        </w:rPr>
+      </w:pPr>
+      <w:proofErr w:type="gramStart"/>
+      <w:r>
+        <w:rPr>
+          <w:rFonts w:ascii="Apple SD Gothic Neo" w:eastAsia="Apple SD Gothic Neo" w:hAnsi="Apple SD Gothic Neo" w:cs="Times New Roman"/>
+        </w:rPr>
+        <w:t>Output :</w:t>
+      </w:r>
+      <w:proofErr w:type="gramEnd"/>
+      <w:r>
+        <w:rPr>
+          <w:rFonts w:ascii="Apple SD Gothic Neo" w:eastAsia="Apple SD Gothic Neo" w:hAnsi="Apple SD Gothic Neo" w:cs="Times New Roman"/>
+        </w:rPr>
+        <w:t xml:space="preserve"> list</w:t>
       </w:r>
     </w:p>
     <w:p>
@@ -2434,6 +2890,8 @@
         </w:rPr>
         <w:t xml:space="preserve"> </w:t>
       </w:r>
+      <w:proofErr w:type="spellStart"/>
+      <w:proofErr w:type="gramStart"/>
       <w:r>
         <w:rPr>
           <w:rFonts w:ascii="Apple SD Gothic Neo" w:eastAsia="Apple SD Gothic Neo" w:hAnsi="Apple SD Gothic Neo" w:cs="Times New Roman"/>
@@ -2444,6 +2902,7 @@
         </w:rPr>
         <w:t>ord</w:t>
       </w:r>
+      <w:proofErr w:type="spellEnd"/>
       <w:r>
         <w:rPr>
           <w:rFonts w:ascii="Apple SD Gothic Neo" w:eastAsia="Apple SD Gothic Neo" w:hAnsi="Apple SD Gothic Neo" w:cs="Times New Roman"/>
@@ -2454,6 +2913,7 @@
         </w:rPr>
         <w:t xml:space="preserve"> ]</w:t>
       </w:r>
+      <w:proofErr w:type="gramEnd"/>
     </w:p>
     <w:p>
       <w:pPr>
@@ -2522,6 +2982,7 @@
         </w:rPr>
         <w:t xml:space="preserve">&gt;&gt;&gt; </w:t>
       </w:r>
+      <w:proofErr w:type="spellStart"/>
       <w:r>
         <w:rPr>
           <w:rFonts w:ascii="Apple SD Gothic Neo" w:eastAsia="Apple SD Gothic Neo" w:hAnsi="Apple SD Gothic Neo" w:cs="Times New Roman" w:hint="eastAsia"/>
@@ -2532,7 +2993,14 @@
         <w:rPr>
           <w:rFonts w:ascii="Apple SD Gothic Neo" w:eastAsia="Apple SD Gothic Neo" w:hAnsi="Apple SD Gothic Neo" w:cs="Times New Roman"/>
         </w:rPr>
-        <w:t>rd(‘a’)</w:t>
+        <w:t>rd</w:t>
+      </w:r>
+      <w:proofErr w:type="spellEnd"/>
+      <w:r>
+        <w:rPr>
+          <w:rFonts w:ascii="Apple SD Gothic Neo" w:eastAsia="Apple SD Gothic Neo" w:hAnsi="Apple SD Gothic Neo" w:cs="Times New Roman"/>
+        </w:rPr>
+        <w:t>(‘a’)</w:t>
       </w:r>
     </w:p>
     <w:p>
@@ -2617,6 +3085,7 @@
         </w:rPr>
         <w:t xml:space="preserve"> </w:t>
       </w:r>
+      <w:proofErr w:type="gramStart"/>
       <w:r>
         <w:rPr>
           <w:rFonts w:ascii="Apple SD Gothic Neo" w:eastAsia="Apple SD Gothic Neo" w:hAnsi="Apple SD Gothic Neo" w:cs="Times New Roman"/>
@@ -2637,6 +3106,7 @@
         </w:rPr>
         <w:t xml:space="preserve"> ]</w:t>
       </w:r>
+      <w:proofErr w:type="gramEnd"/>
     </w:p>
     <w:p>
       <w:pPr>
@@ -2697,7 +3167,21 @@
         <w:rPr>
           <w:rFonts w:ascii="Apple SD Gothic Neo" w:eastAsia="Apple SD Gothic Neo" w:hAnsi="Apple SD Gothic Neo" w:cs="Times New Roman"/>
         </w:rPr>
-        <w:t>from itertools import permutations</w:t>
+        <w:t xml:space="preserve">from </w:t>
+      </w:r>
+      <w:proofErr w:type="spellStart"/>
+      <w:r>
+        <w:rPr>
+          <w:rFonts w:ascii="Apple SD Gothic Neo" w:eastAsia="Apple SD Gothic Neo" w:hAnsi="Apple SD Gothic Neo" w:cs="Times New Roman"/>
+        </w:rPr>
+        <w:t>itertools</w:t>
+      </w:r>
+      <w:proofErr w:type="spellEnd"/>
+      <w:r>
+        <w:rPr>
+          <w:rFonts w:ascii="Apple SD Gothic Neo" w:eastAsia="Apple SD Gothic Neo" w:hAnsi="Apple SD Gothic Neo" w:cs="Times New Roman"/>
+        </w:rPr>
+        <w:t xml:space="preserve"> import permutations</w:t>
       </w:r>
     </w:p>
     <w:p>
@@ -2745,7 +3229,21 @@
         <w:rPr>
           <w:rFonts w:ascii="Apple SD Gothic Neo" w:eastAsia="Apple SD Gothic Neo" w:hAnsi="Apple SD Gothic Neo" w:cs="Times New Roman"/>
         </w:rPr>
-        <w:t>&gt;&gt; b = list( permutations ( a, 2 ) )</w:t>
+        <w:t xml:space="preserve">&gt;&gt; b = </w:t>
+      </w:r>
+      <w:proofErr w:type="gramStart"/>
+      <w:r>
+        <w:rPr>
+          <w:rFonts w:ascii="Apple SD Gothic Neo" w:eastAsia="Apple SD Gothic Neo" w:hAnsi="Apple SD Gothic Neo" w:cs="Times New Roman"/>
+        </w:rPr>
+        <w:t>list( permutations</w:t>
+      </w:r>
+      <w:proofErr w:type="gramEnd"/>
+      <w:r>
+        <w:rPr>
+          <w:rFonts w:ascii="Apple SD Gothic Neo" w:eastAsia="Apple SD Gothic Neo" w:hAnsi="Apple SD Gothic Neo" w:cs="Times New Roman"/>
+        </w:rPr>
+        <w:t xml:space="preserve"> ( a, 2 ) )</w:t>
       </w:r>
     </w:p>
     <w:p>
@@ -2814,8 +3312,20 @@
           <w:sz w:val="28"/>
           <w:szCs w:val="28"/>
         </w:rPr>
-        <w:t xml:space="preserve"> pass ]</w:t>
-      </w:r>
+        <w:t xml:space="preserve"> </w:t>
+      </w:r>
+      <w:proofErr w:type="gramStart"/>
+      <w:r>
+        <w:rPr>
+          <w:rFonts w:ascii="Apple SD Gothic Neo" w:eastAsia="Apple SD Gothic Neo" w:hAnsi="Apple SD Gothic Neo" w:cs="Times New Roman"/>
+          <w:b/>
+          <w:bCs/>
+          <w:sz w:val="28"/>
+          <w:szCs w:val="28"/>
+        </w:rPr>
+        <w:t>pass ]</w:t>
+      </w:r>
+      <w:proofErr w:type="gramEnd"/>
     </w:p>
     <w:p>
       <w:pPr>
@@ -2870,8 +3380,16 @@
         <w:rPr>
           <w:rFonts w:ascii="Apple SD Gothic Neo" w:eastAsia="Apple SD Gothic Neo" w:hAnsi="Apple SD Gothic Neo" w:cs="Times New Roman"/>
         </w:rPr>
-        <w:t xml:space="preserve"> try :</w:t>
-      </w:r>
+        <w:t xml:space="preserve"> </w:t>
+      </w:r>
+      <w:proofErr w:type="gramStart"/>
+      <w:r>
+        <w:rPr>
+          <w:rFonts w:ascii="Apple SD Gothic Neo" w:eastAsia="Apple SD Gothic Neo" w:hAnsi="Apple SD Gothic Neo" w:cs="Times New Roman"/>
+        </w:rPr>
+        <w:t>try :</w:t>
+      </w:r>
+      <w:proofErr w:type="gramEnd"/>
     </w:p>
     <w:p>
       <w:pPr>
@@ -2917,8 +3435,16 @@
         <w:rPr>
           <w:rFonts w:ascii="Apple SD Gothic Neo" w:eastAsia="Apple SD Gothic Neo" w:hAnsi="Apple SD Gothic Neo" w:cs="Times New Roman"/>
         </w:rPr>
-        <w:t>&gt;&gt; except :</w:t>
-      </w:r>
+        <w:t xml:space="preserve">&gt;&gt; </w:t>
+      </w:r>
+      <w:proofErr w:type="gramStart"/>
+      <w:r>
+        <w:rPr>
+          <w:rFonts w:ascii="Apple SD Gothic Neo" w:eastAsia="Apple SD Gothic Neo" w:hAnsi="Apple SD Gothic Neo" w:cs="Times New Roman"/>
+        </w:rPr>
+        <w:t>except :</w:t>
+      </w:r>
+      <w:proofErr w:type="gramEnd"/>
     </w:p>
     <w:p>
       <w:pPr>
@@ -3015,6 +3541,7 @@
         </w:rPr>
         <w:t xml:space="preserve"> </w:t>
       </w:r>
+      <w:proofErr w:type="gramStart"/>
       <w:r>
         <w:rPr>
           <w:rFonts w:ascii="Apple SD Gothic Neo" w:eastAsia="Apple SD Gothic Neo" w:hAnsi="Apple SD Gothic Neo" w:cs="Times New Roman"/>
@@ -3035,6 +3562,7 @@
         </w:rPr>
         <w:t xml:space="preserve"> ]</w:t>
       </w:r>
+      <w:proofErr w:type="gramEnd"/>
     </w:p>
     <w:p>
       <w:pPr>
@@ -3174,20 +3702,21 @@
           <w:sz w:val="18"/>
           <w:szCs w:val="18"/>
         </w:rPr>
-        <w:t>data = queue.Queue()</w:t>
-      </w:r>
-    </w:p>
-    <w:p>
-      <w:pPr>
-        <w:shd w:val="clear" w:color="auto" w:fill="1E1E1E"/>
-        <w:spacing w:line="360" w:lineRule="auto"/>
+        <w:t xml:space="preserve">data = </w:t>
+      </w:r>
+      <w:proofErr w:type="spellStart"/>
+      <w:proofErr w:type="gramStart"/>
+      <w:r>
         <w:rPr>
           <w:rFonts w:ascii="Menlo" w:hAnsi="Menlo" w:cs="Menlo"/>
           <w:color w:val="D4D4D4"/>
           <w:sz w:val="18"/>
           <w:szCs w:val="18"/>
         </w:rPr>
-      </w:pPr>
+        <w:t>queue.Queue</w:t>
+      </w:r>
+      <w:proofErr w:type="spellEnd"/>
+      <w:proofErr w:type="gramEnd"/>
       <w:r>
         <w:rPr>
           <w:rFonts w:ascii="Menlo" w:hAnsi="Menlo" w:cs="Menlo"/>
@@ -3195,8 +3724,42 @@
           <w:sz w:val="18"/>
           <w:szCs w:val="18"/>
         </w:rPr>
-        <w:t>data.put(</w:t>
-      </w:r>
+        <w:t>()</w:t>
+      </w:r>
+    </w:p>
+    <w:p>
+      <w:pPr>
+        <w:shd w:val="clear" w:color="auto" w:fill="1E1E1E"/>
+        <w:spacing w:line="360" w:lineRule="auto"/>
+        <w:rPr>
+          <w:rFonts w:ascii="Menlo" w:hAnsi="Menlo" w:cs="Menlo"/>
+          <w:color w:val="D4D4D4"/>
+          <w:sz w:val="18"/>
+          <w:szCs w:val="18"/>
+        </w:rPr>
+      </w:pPr>
+      <w:proofErr w:type="spellStart"/>
+      <w:proofErr w:type="gramStart"/>
+      <w:r>
+        <w:rPr>
+          <w:rFonts w:ascii="Menlo" w:hAnsi="Menlo" w:cs="Menlo"/>
+          <w:color w:val="D4D4D4"/>
+          <w:sz w:val="18"/>
+          <w:szCs w:val="18"/>
+        </w:rPr>
+        <w:t>data.put</w:t>
+      </w:r>
+      <w:proofErr w:type="spellEnd"/>
+      <w:r>
+        <w:rPr>
+          <w:rFonts w:ascii="Menlo" w:hAnsi="Menlo" w:cs="Menlo"/>
+          <w:color w:val="D4D4D4"/>
+          <w:sz w:val="18"/>
+          <w:szCs w:val="18"/>
+        </w:rPr>
+        <w:t>(</w:t>
+      </w:r>
+      <w:proofErr w:type="gramEnd"/>
       <w:r>
         <w:rPr>
           <w:rFonts w:ascii="Menlo" w:hAnsi="Menlo" w:cs="Menlo"/>
@@ -3227,6 +3790,8 @@
           <w:szCs w:val="18"/>
         </w:rPr>
       </w:pPr>
+      <w:proofErr w:type="spellStart"/>
+      <w:proofErr w:type="gramStart"/>
       <w:r>
         <w:rPr>
           <w:rFonts w:ascii="Menlo" w:hAnsi="Menlo" w:cs="Menlo"/>
@@ -3234,8 +3799,19 @@
           <w:sz w:val="18"/>
           <w:szCs w:val="18"/>
         </w:rPr>
-        <w:t>data.put(</w:t>
-      </w:r>
+        <w:t>data.put</w:t>
+      </w:r>
+      <w:proofErr w:type="spellEnd"/>
+      <w:r>
+        <w:rPr>
+          <w:rFonts w:ascii="Menlo" w:hAnsi="Menlo" w:cs="Menlo"/>
+          <w:color w:val="D4D4D4"/>
+          <w:sz w:val="18"/>
+          <w:szCs w:val="18"/>
+        </w:rPr>
+        <w:t>(</w:t>
+      </w:r>
+      <w:proofErr w:type="gramEnd"/>
       <w:r>
         <w:rPr>
           <w:rFonts w:ascii="Menlo" w:hAnsi="Menlo" w:cs="Menlo"/>
@@ -3278,6 +3854,8 @@
           <w:szCs w:val="18"/>
         </w:rPr>
       </w:pPr>
+      <w:proofErr w:type="spellStart"/>
+      <w:proofErr w:type="gramStart"/>
       <w:r>
         <w:rPr>
           <w:rFonts w:ascii="Menlo" w:hAnsi="Menlo" w:cs="Menlo" w:hint="eastAsia"/>
@@ -3294,20 +3872,42 @@
           <w:sz w:val="18"/>
           <w:szCs w:val="18"/>
         </w:rPr>
-        <w:t xml:space="preserve">ata.get() # 1 </w:t>
-      </w:r>
-    </w:p>
-    <w:p>
-      <w:pPr>
-        <w:shd w:val="clear" w:color="auto" w:fill="1E1E1E"/>
-        <w:spacing w:line="360" w:lineRule="auto"/>
+        <w:t>ata.get</w:t>
+      </w:r>
+      <w:proofErr w:type="spellEnd"/>
+      <w:r>
         <w:rPr>
           <w:rFonts w:ascii="Menlo" w:hAnsi="Menlo" w:cs="Menlo"/>
           <w:color w:val="D4D4D4"/>
           <w:sz w:val="18"/>
           <w:szCs w:val="18"/>
         </w:rPr>
-      </w:pPr>
+        <w:t>(</w:t>
+      </w:r>
+      <w:proofErr w:type="gramEnd"/>
+      <w:r>
+        <w:rPr>
+          <w:rFonts w:ascii="Menlo" w:hAnsi="Menlo" w:cs="Menlo"/>
+          <w:color w:val="D4D4D4"/>
+          <w:sz w:val="18"/>
+          <w:szCs w:val="18"/>
+        </w:rPr>
+        <w:t xml:space="preserve">) # 1 </w:t>
+      </w:r>
+    </w:p>
+    <w:p>
+      <w:pPr>
+        <w:shd w:val="clear" w:color="auto" w:fill="1E1E1E"/>
+        <w:spacing w:line="360" w:lineRule="auto"/>
+        <w:rPr>
+          <w:rFonts w:ascii="Menlo" w:hAnsi="Menlo" w:cs="Menlo"/>
+          <w:color w:val="D4D4D4"/>
+          <w:sz w:val="18"/>
+          <w:szCs w:val="18"/>
+        </w:rPr>
+      </w:pPr>
+      <w:proofErr w:type="spellStart"/>
+      <w:proofErr w:type="gramStart"/>
       <w:r>
         <w:rPr>
           <w:rFonts w:ascii="Menlo" w:hAnsi="Menlo" w:cs="Menlo" w:hint="eastAsia"/>
@@ -3324,32 +3924,28 @@
           <w:sz w:val="18"/>
           <w:szCs w:val="18"/>
         </w:rPr>
-        <w:t>ata.get() # 2</w:t>
-      </w:r>
-    </w:p>
-    <w:p>
-      <w:pPr>
-        <w:shd w:val="clear" w:color="auto" w:fill="1E1E1E"/>
-        <w:spacing w:line="360" w:lineRule="auto"/>
+        <w:t>ata.get</w:t>
+      </w:r>
+      <w:proofErr w:type="spellEnd"/>
+      <w:r>
         <w:rPr>
           <w:rFonts w:ascii="Menlo" w:hAnsi="Menlo" w:cs="Menlo"/>
           <w:color w:val="D4D4D4"/>
           <w:sz w:val="18"/>
           <w:szCs w:val="18"/>
         </w:rPr>
-      </w:pPr>
-    </w:p>
-    <w:p>
-      <w:pPr>
-        <w:shd w:val="clear" w:color="auto" w:fill="1E1E1E"/>
-        <w:spacing w:line="360" w:lineRule="auto"/>
+        <w:t>(</w:t>
+      </w:r>
+      <w:proofErr w:type="gramEnd"/>
+      <w:r>
         <w:rPr>
           <w:rFonts w:ascii="Menlo" w:hAnsi="Menlo" w:cs="Menlo"/>
           <w:color w:val="D4D4D4"/>
           <w:sz w:val="18"/>
           <w:szCs w:val="18"/>
         </w:rPr>
-      </w:pPr>
+        <w:t>) # 2</w:t>
+      </w:r>
     </w:p>
     <w:p>
       <w:pPr>
@@ -3362,6 +3958,30 @@
           <w:szCs w:val="18"/>
         </w:rPr>
       </w:pPr>
+    </w:p>
+    <w:p>
+      <w:pPr>
+        <w:shd w:val="clear" w:color="auto" w:fill="1E1E1E"/>
+        <w:spacing w:line="360" w:lineRule="auto"/>
+        <w:rPr>
+          <w:rFonts w:ascii="Menlo" w:hAnsi="Menlo" w:cs="Menlo"/>
+          <w:color w:val="D4D4D4"/>
+          <w:sz w:val="18"/>
+          <w:szCs w:val="18"/>
+        </w:rPr>
+      </w:pPr>
+    </w:p>
+    <w:p>
+      <w:pPr>
+        <w:shd w:val="clear" w:color="auto" w:fill="1E1E1E"/>
+        <w:spacing w:line="360" w:lineRule="auto"/>
+        <w:rPr>
+          <w:rFonts w:ascii="Menlo" w:hAnsi="Menlo" w:cs="Menlo"/>
+          <w:color w:val="D4D4D4"/>
+          <w:sz w:val="18"/>
+          <w:szCs w:val="18"/>
+        </w:rPr>
+      </w:pPr>
       <w:r>
         <w:rPr>
           <w:rFonts w:ascii="Menlo" w:hAnsi="Menlo" w:cs="Menlo" w:hint="eastAsia"/>
@@ -3408,20 +4028,44 @@
           <w:sz w:val="18"/>
           <w:szCs w:val="18"/>
         </w:rPr>
-        <w:t>ata = queue.LifoQueue()</w:t>
-      </w:r>
-    </w:p>
-    <w:p>
-      <w:pPr>
-        <w:shd w:val="clear" w:color="auto" w:fill="1E1E1E"/>
-        <w:spacing w:line="360" w:lineRule="auto"/>
+        <w:t xml:space="preserve">ata = </w:t>
+      </w:r>
+      <w:proofErr w:type="spellStart"/>
+      <w:proofErr w:type="gramStart"/>
+      <w:r>
         <w:rPr>
           <w:rFonts w:ascii="Menlo" w:hAnsi="Menlo" w:cs="Menlo"/>
           <w:color w:val="D4D4D4"/>
           <w:sz w:val="18"/>
           <w:szCs w:val="18"/>
         </w:rPr>
-      </w:pPr>
+        <w:t>queue.LifoQueue</w:t>
+      </w:r>
+      <w:proofErr w:type="spellEnd"/>
+      <w:proofErr w:type="gramEnd"/>
+      <w:r>
+        <w:rPr>
+          <w:rFonts w:ascii="Menlo" w:hAnsi="Menlo" w:cs="Menlo"/>
+          <w:color w:val="D4D4D4"/>
+          <w:sz w:val="18"/>
+          <w:szCs w:val="18"/>
+        </w:rPr>
+        <w:t>()</w:t>
+      </w:r>
+    </w:p>
+    <w:p>
+      <w:pPr>
+        <w:shd w:val="clear" w:color="auto" w:fill="1E1E1E"/>
+        <w:spacing w:line="360" w:lineRule="auto"/>
+        <w:rPr>
+          <w:rFonts w:ascii="Menlo" w:hAnsi="Menlo" w:cs="Menlo"/>
+          <w:color w:val="D4D4D4"/>
+          <w:sz w:val="18"/>
+          <w:szCs w:val="18"/>
+        </w:rPr>
+      </w:pPr>
+      <w:proofErr w:type="spellStart"/>
+      <w:proofErr w:type="gramStart"/>
       <w:r>
         <w:rPr>
           <w:rFonts w:ascii="Menlo" w:hAnsi="Menlo" w:cs="Menlo" w:hint="eastAsia"/>
@@ -3438,20 +4082,42 @@
           <w:sz w:val="18"/>
           <w:szCs w:val="18"/>
         </w:rPr>
-        <w:t>ata.put(1)</w:t>
-      </w:r>
-    </w:p>
-    <w:p>
-      <w:pPr>
-        <w:shd w:val="clear" w:color="auto" w:fill="1E1E1E"/>
-        <w:spacing w:line="360" w:lineRule="auto"/>
+        <w:t>ata.put</w:t>
+      </w:r>
+      <w:proofErr w:type="spellEnd"/>
+      <w:r>
         <w:rPr>
           <w:rFonts w:ascii="Menlo" w:hAnsi="Menlo" w:cs="Menlo"/>
           <w:color w:val="D4D4D4"/>
           <w:sz w:val="18"/>
           <w:szCs w:val="18"/>
         </w:rPr>
-      </w:pPr>
+        <w:t>(</w:t>
+      </w:r>
+      <w:proofErr w:type="gramEnd"/>
+      <w:r>
+        <w:rPr>
+          <w:rFonts w:ascii="Menlo" w:hAnsi="Menlo" w:cs="Menlo"/>
+          <w:color w:val="D4D4D4"/>
+          <w:sz w:val="18"/>
+          <w:szCs w:val="18"/>
+        </w:rPr>
+        <w:t>1)</w:t>
+      </w:r>
+    </w:p>
+    <w:p>
+      <w:pPr>
+        <w:shd w:val="clear" w:color="auto" w:fill="1E1E1E"/>
+        <w:spacing w:line="360" w:lineRule="auto"/>
+        <w:rPr>
+          <w:rFonts w:ascii="Menlo" w:hAnsi="Menlo" w:cs="Menlo"/>
+          <w:color w:val="D4D4D4"/>
+          <w:sz w:val="18"/>
+          <w:szCs w:val="18"/>
+        </w:rPr>
+      </w:pPr>
+      <w:proofErr w:type="spellStart"/>
+      <w:proofErr w:type="gramStart"/>
       <w:r>
         <w:rPr>
           <w:rFonts w:ascii="Menlo" w:hAnsi="Menlo" w:cs="Menlo" w:hint="eastAsia"/>
@@ -3468,32 +4134,54 @@
           <w:sz w:val="18"/>
           <w:szCs w:val="18"/>
         </w:rPr>
-        <w:t>ata.put(2)</w:t>
-      </w:r>
-    </w:p>
-    <w:p>
-      <w:pPr>
-        <w:shd w:val="clear" w:color="auto" w:fill="1E1E1E"/>
-        <w:spacing w:line="360" w:lineRule="auto"/>
+        <w:t>ata.put</w:t>
+      </w:r>
+      <w:proofErr w:type="spellEnd"/>
+      <w:r>
         <w:rPr>
           <w:rFonts w:ascii="Menlo" w:hAnsi="Menlo" w:cs="Menlo"/>
           <w:color w:val="D4D4D4"/>
           <w:sz w:val="18"/>
           <w:szCs w:val="18"/>
         </w:rPr>
-      </w:pPr>
-    </w:p>
-    <w:p>
-      <w:pPr>
-        <w:shd w:val="clear" w:color="auto" w:fill="1E1E1E"/>
-        <w:spacing w:line="360" w:lineRule="auto"/>
+        <w:t>(</w:t>
+      </w:r>
+      <w:proofErr w:type="gramEnd"/>
+      <w:r>
         <w:rPr>
           <w:rFonts w:ascii="Menlo" w:hAnsi="Menlo" w:cs="Menlo"/>
           <w:color w:val="D4D4D4"/>
           <w:sz w:val="18"/>
           <w:szCs w:val="18"/>
         </w:rPr>
-      </w:pPr>
+        <w:t>2)</w:t>
+      </w:r>
+    </w:p>
+    <w:p>
+      <w:pPr>
+        <w:shd w:val="clear" w:color="auto" w:fill="1E1E1E"/>
+        <w:spacing w:line="360" w:lineRule="auto"/>
+        <w:rPr>
+          <w:rFonts w:ascii="Menlo" w:hAnsi="Menlo" w:cs="Menlo"/>
+          <w:color w:val="D4D4D4"/>
+          <w:sz w:val="18"/>
+          <w:szCs w:val="18"/>
+        </w:rPr>
+      </w:pPr>
+    </w:p>
+    <w:p>
+      <w:pPr>
+        <w:shd w:val="clear" w:color="auto" w:fill="1E1E1E"/>
+        <w:spacing w:line="360" w:lineRule="auto"/>
+        <w:rPr>
+          <w:rFonts w:ascii="Menlo" w:hAnsi="Menlo" w:cs="Menlo"/>
+          <w:color w:val="D4D4D4"/>
+          <w:sz w:val="18"/>
+          <w:szCs w:val="18"/>
+        </w:rPr>
+      </w:pPr>
+      <w:proofErr w:type="spellStart"/>
+      <w:proofErr w:type="gramStart"/>
       <w:r>
         <w:rPr>
           <w:rFonts w:ascii="Menlo" w:hAnsi="Menlo" w:cs="Menlo" w:hint="eastAsia"/>
@@ -3510,20 +4198,42 @@
           <w:sz w:val="18"/>
           <w:szCs w:val="18"/>
         </w:rPr>
-        <w:t>ata.get() # 2</w:t>
-      </w:r>
-    </w:p>
-    <w:p>
-      <w:pPr>
-        <w:shd w:val="clear" w:color="auto" w:fill="1E1E1E"/>
-        <w:spacing w:line="360" w:lineRule="auto"/>
+        <w:t>ata.get</w:t>
+      </w:r>
+      <w:proofErr w:type="spellEnd"/>
+      <w:r>
         <w:rPr>
           <w:rFonts w:ascii="Menlo" w:hAnsi="Menlo" w:cs="Menlo"/>
           <w:color w:val="D4D4D4"/>
           <w:sz w:val="18"/>
           <w:szCs w:val="18"/>
         </w:rPr>
-      </w:pPr>
+        <w:t>(</w:t>
+      </w:r>
+      <w:proofErr w:type="gramEnd"/>
+      <w:r>
+        <w:rPr>
+          <w:rFonts w:ascii="Menlo" w:hAnsi="Menlo" w:cs="Menlo"/>
+          <w:color w:val="D4D4D4"/>
+          <w:sz w:val="18"/>
+          <w:szCs w:val="18"/>
+        </w:rPr>
+        <w:t>) # 2</w:t>
+      </w:r>
+    </w:p>
+    <w:p>
+      <w:pPr>
+        <w:shd w:val="clear" w:color="auto" w:fill="1E1E1E"/>
+        <w:spacing w:line="360" w:lineRule="auto"/>
+        <w:rPr>
+          <w:rFonts w:ascii="Menlo" w:hAnsi="Menlo" w:cs="Menlo"/>
+          <w:color w:val="D4D4D4"/>
+          <w:sz w:val="18"/>
+          <w:szCs w:val="18"/>
+        </w:rPr>
+      </w:pPr>
+      <w:proofErr w:type="spellStart"/>
+      <w:proofErr w:type="gramStart"/>
       <w:r>
         <w:rPr>
           <w:rFonts w:ascii="Menlo" w:hAnsi="Menlo" w:cs="Menlo" w:hint="eastAsia"/>
@@ -3540,32 +4250,28 @@
           <w:sz w:val="18"/>
           <w:szCs w:val="18"/>
         </w:rPr>
-        <w:t>ata.get() # 1</w:t>
-      </w:r>
-    </w:p>
-    <w:p>
-      <w:pPr>
-        <w:shd w:val="clear" w:color="auto" w:fill="1E1E1E"/>
-        <w:spacing w:line="360" w:lineRule="auto"/>
+        <w:t>ata.get</w:t>
+      </w:r>
+      <w:proofErr w:type="spellEnd"/>
+      <w:r>
         <w:rPr>
           <w:rFonts w:ascii="Menlo" w:hAnsi="Menlo" w:cs="Menlo"/>
           <w:color w:val="D4D4D4"/>
           <w:sz w:val="18"/>
           <w:szCs w:val="18"/>
         </w:rPr>
-      </w:pPr>
-    </w:p>
-    <w:p>
-      <w:pPr>
-        <w:shd w:val="clear" w:color="auto" w:fill="1E1E1E"/>
-        <w:spacing w:line="360" w:lineRule="auto"/>
+        <w:t>(</w:t>
+      </w:r>
+      <w:proofErr w:type="gramEnd"/>
+      <w:r>
         <w:rPr>
           <w:rFonts w:ascii="Menlo" w:hAnsi="Menlo" w:cs="Menlo"/>
           <w:color w:val="D4D4D4"/>
           <w:sz w:val="18"/>
           <w:szCs w:val="18"/>
         </w:rPr>
-      </w:pPr>
+        <w:t>) # 1</w:t>
+      </w:r>
     </w:p>
     <w:p>
       <w:pPr>
@@ -3578,6 +4284,30 @@
           <w:szCs w:val="18"/>
         </w:rPr>
       </w:pPr>
+    </w:p>
+    <w:p>
+      <w:pPr>
+        <w:shd w:val="clear" w:color="auto" w:fill="1E1E1E"/>
+        <w:spacing w:line="360" w:lineRule="auto"/>
+        <w:rPr>
+          <w:rFonts w:ascii="Menlo" w:hAnsi="Menlo" w:cs="Menlo"/>
+          <w:color w:val="D4D4D4"/>
+          <w:sz w:val="18"/>
+          <w:szCs w:val="18"/>
+        </w:rPr>
+      </w:pPr>
+    </w:p>
+    <w:p>
+      <w:pPr>
+        <w:shd w:val="clear" w:color="auto" w:fill="1E1E1E"/>
+        <w:spacing w:line="360" w:lineRule="auto"/>
+        <w:rPr>
+          <w:rFonts w:ascii="Menlo" w:hAnsi="Menlo" w:cs="Menlo"/>
+          <w:color w:val="D4D4D4"/>
+          <w:sz w:val="18"/>
+          <w:szCs w:val="18"/>
+        </w:rPr>
+      </w:pPr>
       <w:r>
         <w:rPr>
           <w:rFonts w:ascii="Menlo" w:hAnsi="Menlo" w:cs="Menlo" w:hint="eastAsia"/>
@@ -3615,20 +4345,21 @@
           <w:sz w:val="18"/>
           <w:szCs w:val="18"/>
         </w:rPr>
-        <w:t>data = queue.PriorityQueue()</w:t>
-      </w:r>
-    </w:p>
-    <w:p>
-      <w:pPr>
-        <w:shd w:val="clear" w:color="auto" w:fill="1E1E1E"/>
-        <w:spacing w:line="360" w:lineRule="auto"/>
+        <w:t xml:space="preserve">data = </w:t>
+      </w:r>
+      <w:proofErr w:type="spellStart"/>
+      <w:proofErr w:type="gramStart"/>
+      <w:r>
         <w:rPr>
           <w:rFonts w:ascii="Menlo" w:hAnsi="Menlo" w:cs="Menlo"/>
           <w:color w:val="D4D4D4"/>
           <w:sz w:val="18"/>
           <w:szCs w:val="18"/>
         </w:rPr>
-      </w:pPr>
+        <w:t>queue.PriorityQueue</w:t>
+      </w:r>
+      <w:proofErr w:type="spellEnd"/>
+      <w:proofErr w:type="gramEnd"/>
       <w:r>
         <w:rPr>
           <w:rFonts w:ascii="Menlo" w:hAnsi="Menlo" w:cs="Menlo"/>
@@ -3636,7 +4367,7 @@
           <w:sz w:val="18"/>
           <w:szCs w:val="18"/>
         </w:rPr>
-        <w:t>data.put((1,2)) # (priority, value)</w:t>
+        <w:t>()</w:t>
       </w:r>
     </w:p>
     <w:p>
@@ -3650,6 +4381,51 @@
           <w:szCs w:val="18"/>
         </w:rPr>
       </w:pPr>
+      <w:proofErr w:type="spellStart"/>
+      <w:proofErr w:type="gramStart"/>
+      <w:r>
+        <w:rPr>
+          <w:rFonts w:ascii="Menlo" w:hAnsi="Menlo" w:cs="Menlo"/>
+          <w:color w:val="D4D4D4"/>
+          <w:sz w:val="18"/>
+          <w:szCs w:val="18"/>
+        </w:rPr>
+        <w:t>data.put</w:t>
+      </w:r>
+      <w:proofErr w:type="spellEnd"/>
+      <w:r>
+        <w:rPr>
+          <w:rFonts w:ascii="Menlo" w:hAnsi="Menlo" w:cs="Menlo"/>
+          <w:color w:val="D4D4D4"/>
+          <w:sz w:val="18"/>
+          <w:szCs w:val="18"/>
+        </w:rPr>
+        <w:t>(</w:t>
+      </w:r>
+      <w:proofErr w:type="gramEnd"/>
+      <w:r>
+        <w:rPr>
+          <w:rFonts w:ascii="Menlo" w:hAnsi="Menlo" w:cs="Menlo"/>
+          <w:color w:val="D4D4D4"/>
+          <w:sz w:val="18"/>
+          <w:szCs w:val="18"/>
+        </w:rPr>
+        <w:t>(1,2)) # (priority, value)</w:t>
+      </w:r>
+    </w:p>
+    <w:p>
+      <w:pPr>
+        <w:shd w:val="clear" w:color="auto" w:fill="1E1E1E"/>
+        <w:spacing w:line="360" w:lineRule="auto"/>
+        <w:rPr>
+          <w:rFonts w:ascii="Menlo" w:hAnsi="Menlo" w:cs="Menlo"/>
+          <w:color w:val="D4D4D4"/>
+          <w:sz w:val="18"/>
+          <w:szCs w:val="18"/>
+        </w:rPr>
+      </w:pPr>
+      <w:proofErr w:type="spellStart"/>
+      <w:proofErr w:type="gramStart"/>
       <w:r>
         <w:rPr>
           <w:rFonts w:ascii="Menlo" w:hAnsi="Menlo" w:cs="Menlo" w:hint="eastAsia"/>
@@ -3666,7 +4442,27 @@
           <w:sz w:val="18"/>
           <w:szCs w:val="18"/>
         </w:rPr>
-        <w:t>ata.put((2,1))</w:t>
+        <w:t>ata.put</w:t>
+      </w:r>
+      <w:proofErr w:type="spellEnd"/>
+      <w:r>
+        <w:rPr>
+          <w:rFonts w:ascii="Menlo" w:hAnsi="Menlo" w:cs="Menlo"/>
+          <w:color w:val="D4D4D4"/>
+          <w:sz w:val="18"/>
+          <w:szCs w:val="18"/>
+        </w:rPr>
+        <w:t>(</w:t>
+      </w:r>
+      <w:proofErr w:type="gramEnd"/>
+      <w:r>
+        <w:rPr>
+          <w:rFonts w:ascii="Menlo" w:hAnsi="Menlo" w:cs="Menlo"/>
+          <w:color w:val="D4D4D4"/>
+          <w:sz w:val="18"/>
+          <w:szCs w:val="18"/>
+        </w:rPr>
+        <w:t>(2,1))</w:t>
       </w:r>
     </w:p>
     <w:p>
@@ -3693,6 +4489,8 @@
           <w:szCs w:val="18"/>
         </w:rPr>
       </w:pPr>
+      <w:proofErr w:type="spellStart"/>
+      <w:proofErr w:type="gramStart"/>
       <w:r>
         <w:rPr>
           <w:rFonts w:ascii="Menlo" w:hAnsi="Menlo" w:cs="Menlo" w:hint="eastAsia"/>
@@ -3709,8 +4507,9 @@
           <w:sz w:val="18"/>
           <w:szCs w:val="18"/>
         </w:rPr>
-        <w:t>ata.get()</w:t>
-      </w:r>
+        <w:t>ata.get</w:t>
+      </w:r>
+      <w:proofErr w:type="spellEnd"/>
       <w:r>
         <w:rPr>
           <w:rFonts w:ascii="Menlo" w:hAnsi="Menlo" w:cs="Menlo"/>
@@ -3718,8 +4517,9 @@
           <w:sz w:val="18"/>
           <w:szCs w:val="18"/>
         </w:rPr>
-        <w:t>[1]</w:t>
-      </w:r>
+        <w:t>(</w:t>
+      </w:r>
+      <w:proofErr w:type="gramEnd"/>
       <w:r>
         <w:rPr>
           <w:rFonts w:ascii="Menlo" w:hAnsi="Menlo" w:cs="Menlo"/>
@@ -3727,7 +4527,7 @@
           <w:sz w:val="18"/>
           <w:szCs w:val="18"/>
         </w:rPr>
-        <w:t xml:space="preserve"> # </w:t>
+        <w:t>)</w:t>
       </w:r>
       <w:r>
         <w:rPr>
@@ -3736,6 +4536,24 @@
           <w:sz w:val="18"/>
           <w:szCs w:val="18"/>
         </w:rPr>
+        <w:t>[1]</w:t>
+      </w:r>
+      <w:r>
+        <w:rPr>
+          <w:rFonts w:ascii="Menlo" w:hAnsi="Menlo" w:cs="Menlo"/>
+          <w:color w:val="D4D4D4"/>
+          <w:sz w:val="18"/>
+          <w:szCs w:val="18"/>
+        </w:rPr>
+        <w:t xml:space="preserve"> # </w:t>
+      </w:r>
+      <w:r>
+        <w:rPr>
+          <w:rFonts w:ascii="Menlo" w:hAnsi="Menlo" w:cs="Menlo"/>
+          <w:color w:val="D4D4D4"/>
+          <w:sz w:val="18"/>
+          <w:szCs w:val="18"/>
+        </w:rPr>
         <w:t>2</w:t>
       </w:r>
     </w:p>
@@ -3762,12 +4580,14 @@
           <w:rFonts w:ascii="Apple SD Gothic Neo" w:eastAsia="Apple SD Gothic Neo" w:hAnsi="Apple SD Gothic Neo" w:cs="Times New Roman"/>
         </w:rPr>
       </w:pPr>
+      <w:proofErr w:type="spellStart"/>
       <w:r>
         <w:rPr>
           <w:rFonts w:ascii="Apple SD Gothic Neo" w:eastAsia="Apple SD Gothic Neo" w:hAnsi="Apple SD Gothic Neo" w:cs="Times New Roman"/>
         </w:rPr>
         <w:t>PriorityQueue</w:t>
       </w:r>
+      <w:proofErr w:type="spellEnd"/>
       <w:r>
         <w:rPr>
           <w:rFonts w:ascii="Apple SD Gothic Neo" w:eastAsia="Apple SD Gothic Neo" w:hAnsi="Apple SD Gothic Neo" w:cs="Times New Roman" w:hint="eastAsia"/>
@@ -3804,11 +4624,19 @@
         </w:rPr>
         <w:t>Queue</w:t>
       </w:r>
-      <w:r>
-        <w:rPr>
-          <w:rFonts w:ascii="Apple SD Gothic Neo" w:eastAsia="Apple SD Gothic Neo" w:hAnsi="Apple SD Gothic Neo" w:cs="Times New Roman" w:hint="eastAsia"/>
-        </w:rPr>
-        <w:t>처럼 사용하는 것도 가능.</w:t>
+      <w:proofErr w:type="spellStart"/>
+      <w:r>
+        <w:rPr>
+          <w:rFonts w:ascii="Apple SD Gothic Neo" w:eastAsia="Apple SD Gothic Neo" w:hAnsi="Apple SD Gothic Neo" w:cs="Times New Roman" w:hint="eastAsia"/>
+        </w:rPr>
+        <w:t>처럼</w:t>
+      </w:r>
+      <w:proofErr w:type="spellEnd"/>
+      <w:r>
+        <w:rPr>
+          <w:rFonts w:ascii="Apple SD Gothic Neo" w:eastAsia="Apple SD Gothic Neo" w:hAnsi="Apple SD Gothic Neo" w:cs="Times New Roman" w:hint="eastAsia"/>
+        </w:rPr>
+        <w:t xml:space="preserve"> 사용하는 것도 가능.</w:t>
       </w:r>
     </w:p>
     <w:p>
@@ -3908,86 +4736,10 @@
           <w:sz w:val="28"/>
           <w:szCs w:val="28"/>
         </w:rPr>
-        <w:t xml:space="preserve"> replace ]</w:t>
-      </w:r>
-    </w:p>
-    <w:p>
-      <w:pPr>
-        <w:spacing w:line="360" w:lineRule="auto"/>
-        <w:rPr>
-          <w:rFonts w:ascii="Apple SD Gothic Neo" w:eastAsia="Apple SD Gothic Neo" w:hAnsi="Apple SD Gothic Neo" w:cs="Times New Roman"/>
-        </w:rPr>
-      </w:pPr>
-      <w:r>
-        <w:rPr>
-          <w:rFonts w:ascii="Apple SD Gothic Neo" w:eastAsia="Apple SD Gothic Neo" w:hAnsi="Apple SD Gothic Neo" w:cs="Times New Roman" w:hint="eastAsia"/>
-        </w:rPr>
-        <w:t>특정 문자열을 변경하여 반환</w:t>
-      </w:r>
-    </w:p>
-    <w:p>
-      <w:pPr>
-        <w:spacing w:line="360" w:lineRule="auto"/>
-        <w:rPr>
-          <w:rFonts w:ascii="Apple SD Gothic Neo" w:eastAsia="Apple SD Gothic Neo" w:hAnsi="Apple SD Gothic Neo" w:cs="Times New Roman"/>
-        </w:rPr>
-      </w:pPr>
-      <w:r>
-        <w:rPr>
-          <w:rFonts w:ascii="Apple SD Gothic Neo" w:eastAsia="Apple SD Gothic Neo" w:hAnsi="Apple SD Gothic Neo" w:cs="Times New Roman" w:hint="eastAsia"/>
-        </w:rPr>
-        <w:t>&gt;</w:t>
-      </w:r>
-      <w:r>
-        <w:rPr>
-          <w:rFonts w:ascii="Apple SD Gothic Neo" w:eastAsia="Apple SD Gothic Neo" w:hAnsi="Apple SD Gothic Neo" w:cs="Times New Roman"/>
-        </w:rPr>
-        <w:t>&gt;&gt; a = ‘apple’</w:t>
-      </w:r>
-    </w:p>
-    <w:p>
-      <w:pPr>
-        <w:spacing w:line="360" w:lineRule="auto"/>
-        <w:rPr>
-          <w:rFonts w:ascii="Apple SD Gothic Neo" w:eastAsia="Apple SD Gothic Neo" w:hAnsi="Apple SD Gothic Neo" w:cs="Times New Roman"/>
-        </w:rPr>
-      </w:pPr>
-      <w:r>
-        <w:rPr>
-          <w:rFonts w:ascii="Apple SD Gothic Neo" w:eastAsia="Apple SD Gothic Neo" w:hAnsi="Apple SD Gothic Neo" w:cs="Times New Roman" w:hint="eastAsia"/>
-        </w:rPr>
-        <w:t>&gt;</w:t>
-      </w:r>
-      <w:r>
-        <w:rPr>
-          <w:rFonts w:ascii="Apple SD Gothic Neo" w:eastAsia="Apple SD Gothic Neo" w:hAnsi="Apple SD Gothic Neo" w:cs="Times New Roman"/>
-        </w:rPr>
-        <w:t>&gt;&gt; b = a.replace( ‘pp’, ‘ss’ )</w:t>
-      </w:r>
-    </w:p>
-    <w:p>
-      <w:pPr>
-        <w:spacing w:line="360" w:lineRule="auto"/>
-        <w:rPr>
-          <w:rFonts w:ascii="Apple SD Gothic Neo" w:eastAsia="Apple SD Gothic Neo" w:hAnsi="Apple SD Gothic Neo" w:cs="Times New Roman"/>
-        </w:rPr>
-      </w:pPr>
-      <w:r>
-        <w:rPr>
-          <w:rFonts w:ascii="Apple SD Gothic Neo" w:eastAsia="Apple SD Gothic Neo" w:hAnsi="Apple SD Gothic Neo" w:cs="Times New Roman" w:hint="eastAsia"/>
-        </w:rPr>
-        <w:t>&gt;</w:t>
-      </w:r>
-      <w:r>
-        <w:rPr>
-          <w:rFonts w:ascii="Apple SD Gothic Neo" w:eastAsia="Apple SD Gothic Neo" w:hAnsi="Apple SD Gothic Neo" w:cs="Times New Roman"/>
-        </w:rPr>
-        <w:t>&gt;&gt; assle</w:t>
-      </w:r>
-    </w:p>
-    <w:p>
-      <w:pPr>
-        <w:spacing w:line="360" w:lineRule="auto"/>
+        <w:t xml:space="preserve"> </w:t>
+      </w:r>
+      <w:proofErr w:type="gramStart"/>
+      <w:r>
         <w:rPr>
           <w:rFonts w:ascii="Apple SD Gothic Neo" w:eastAsia="Apple SD Gothic Neo" w:hAnsi="Apple SD Gothic Neo" w:cs="Times New Roman"/>
           <w:b/>
@@ -3995,7 +4747,107 @@
           <w:sz w:val="28"/>
           <w:szCs w:val="28"/>
         </w:rPr>
-      </w:pPr>
+        <w:t>replace ]</w:t>
+      </w:r>
+      <w:proofErr w:type="gramEnd"/>
+    </w:p>
+    <w:p>
+      <w:pPr>
+        <w:spacing w:line="360" w:lineRule="auto"/>
+        <w:rPr>
+          <w:rFonts w:ascii="Apple SD Gothic Neo" w:eastAsia="Apple SD Gothic Neo" w:hAnsi="Apple SD Gothic Neo" w:cs="Times New Roman"/>
+        </w:rPr>
+      </w:pPr>
+      <w:r>
+        <w:rPr>
+          <w:rFonts w:ascii="Apple SD Gothic Neo" w:eastAsia="Apple SD Gothic Neo" w:hAnsi="Apple SD Gothic Neo" w:cs="Times New Roman" w:hint="eastAsia"/>
+        </w:rPr>
+        <w:t>특정 문자열을 변경하여 반환</w:t>
+      </w:r>
+    </w:p>
+    <w:p>
+      <w:pPr>
+        <w:spacing w:line="360" w:lineRule="auto"/>
+        <w:rPr>
+          <w:rFonts w:ascii="Apple SD Gothic Neo" w:eastAsia="Apple SD Gothic Neo" w:hAnsi="Apple SD Gothic Neo" w:cs="Times New Roman"/>
+        </w:rPr>
+      </w:pPr>
+      <w:r>
+        <w:rPr>
+          <w:rFonts w:ascii="Apple SD Gothic Neo" w:eastAsia="Apple SD Gothic Neo" w:hAnsi="Apple SD Gothic Neo" w:cs="Times New Roman" w:hint="eastAsia"/>
+        </w:rPr>
+        <w:t>&gt;</w:t>
+      </w:r>
+      <w:r>
+        <w:rPr>
+          <w:rFonts w:ascii="Apple SD Gothic Neo" w:eastAsia="Apple SD Gothic Neo" w:hAnsi="Apple SD Gothic Neo" w:cs="Times New Roman"/>
+        </w:rPr>
+        <w:t>&gt;&gt; a = ‘apple’</w:t>
+      </w:r>
+    </w:p>
+    <w:p>
+      <w:pPr>
+        <w:spacing w:line="360" w:lineRule="auto"/>
+        <w:rPr>
+          <w:rFonts w:ascii="Apple SD Gothic Neo" w:eastAsia="Apple SD Gothic Neo" w:hAnsi="Apple SD Gothic Neo" w:cs="Times New Roman"/>
+        </w:rPr>
+      </w:pPr>
+      <w:r>
+        <w:rPr>
+          <w:rFonts w:ascii="Apple SD Gothic Neo" w:eastAsia="Apple SD Gothic Neo" w:hAnsi="Apple SD Gothic Neo" w:cs="Times New Roman" w:hint="eastAsia"/>
+        </w:rPr>
+        <w:t>&gt;</w:t>
+      </w:r>
+      <w:r>
+        <w:rPr>
+          <w:rFonts w:ascii="Apple SD Gothic Neo" w:eastAsia="Apple SD Gothic Neo" w:hAnsi="Apple SD Gothic Neo" w:cs="Times New Roman"/>
+        </w:rPr>
+        <w:t xml:space="preserve">&gt;&gt; b = </w:t>
+      </w:r>
+      <w:proofErr w:type="spellStart"/>
+      <w:proofErr w:type="gramStart"/>
+      <w:r>
+        <w:rPr>
+          <w:rFonts w:ascii="Apple SD Gothic Neo" w:eastAsia="Apple SD Gothic Neo" w:hAnsi="Apple SD Gothic Neo" w:cs="Times New Roman"/>
+        </w:rPr>
+        <w:t>a.replace</w:t>
+      </w:r>
+      <w:proofErr w:type="spellEnd"/>
+      <w:proofErr w:type="gramEnd"/>
+      <w:r>
+        <w:rPr>
+          <w:rFonts w:ascii="Apple SD Gothic Neo" w:eastAsia="Apple SD Gothic Neo" w:hAnsi="Apple SD Gothic Neo" w:cs="Times New Roman"/>
+        </w:rPr>
+        <w:t>( ‘pp’, ‘ss’ )</w:t>
+      </w:r>
+    </w:p>
+    <w:p>
+      <w:pPr>
+        <w:spacing w:line="360" w:lineRule="auto"/>
+        <w:rPr>
+          <w:rFonts w:ascii="Apple SD Gothic Neo" w:eastAsia="Apple SD Gothic Neo" w:hAnsi="Apple SD Gothic Neo" w:cs="Times New Roman"/>
+        </w:rPr>
+      </w:pPr>
+      <w:r>
+        <w:rPr>
+          <w:rFonts w:ascii="Apple SD Gothic Neo" w:eastAsia="Apple SD Gothic Neo" w:hAnsi="Apple SD Gothic Neo" w:cs="Times New Roman" w:hint="eastAsia"/>
+        </w:rPr>
+        <w:t>&gt;</w:t>
+      </w:r>
+      <w:r>
+        <w:rPr>
+          <w:rFonts w:ascii="Apple SD Gothic Neo" w:eastAsia="Apple SD Gothic Neo" w:hAnsi="Apple SD Gothic Neo" w:cs="Times New Roman"/>
+        </w:rPr>
+        <w:t xml:space="preserve">&gt;&gt; </w:t>
+      </w:r>
+      <w:proofErr w:type="spellStart"/>
+      <w:r>
+        <w:rPr>
+          <w:rFonts w:ascii="Apple SD Gothic Neo" w:eastAsia="Apple SD Gothic Neo" w:hAnsi="Apple SD Gothic Neo" w:cs="Times New Roman"/>
+        </w:rPr>
+        <w:t>assle</w:t>
+      </w:r>
+      <w:proofErr w:type="spellEnd"/>
     </w:p>
     <w:p>
       <w:pPr>
@@ -4008,26 +4860,50 @@
           <w:szCs w:val="28"/>
         </w:rPr>
       </w:pPr>
-      <w:r>
-        <w:rPr>
-          <w:rFonts w:ascii="Apple SD Gothic Neo" w:eastAsia="Apple SD Gothic Neo" w:hAnsi="Apple SD Gothic Neo" w:cs="Times New Roman" w:hint="eastAsia"/>
+    </w:p>
+    <w:p>
+      <w:pPr>
+        <w:spacing w:line="360" w:lineRule="auto"/>
+        <w:rPr>
+          <w:rFonts w:ascii="Apple SD Gothic Neo" w:eastAsia="Apple SD Gothic Neo" w:hAnsi="Apple SD Gothic Neo" w:cs="Times New Roman"/>
           <w:b/>
           <w:bCs/>
           <w:sz w:val="28"/>
           <w:szCs w:val="28"/>
         </w:rPr>
-        <w:t>[</w:t>
-      </w:r>
-      <w:r>
-        <w:rPr>
-          <w:rFonts w:ascii="Apple SD Gothic Neo" w:eastAsia="Apple SD Gothic Neo" w:hAnsi="Apple SD Gothic Neo" w:cs="Times New Roman"/>
+      </w:pPr>
+      <w:r>
+        <w:rPr>
+          <w:rFonts w:ascii="Apple SD Gothic Neo" w:eastAsia="Apple SD Gothic Neo" w:hAnsi="Apple SD Gothic Neo" w:cs="Times New Roman" w:hint="eastAsia"/>
           <w:b/>
           <w:bCs/>
           <w:sz w:val="28"/>
           <w:szCs w:val="28"/>
         </w:rPr>
-        <w:t xml:space="preserve"> round ]</w:t>
-      </w:r>
+        <w:t>[</w:t>
+      </w:r>
+      <w:r>
+        <w:rPr>
+          <w:rFonts w:ascii="Apple SD Gothic Neo" w:eastAsia="Apple SD Gothic Neo" w:hAnsi="Apple SD Gothic Neo" w:cs="Times New Roman"/>
+          <w:b/>
+          <w:bCs/>
+          <w:sz w:val="28"/>
+          <w:szCs w:val="28"/>
+        </w:rPr>
+        <w:t xml:space="preserve"> </w:t>
+      </w:r>
+      <w:proofErr w:type="gramStart"/>
+      <w:r>
+        <w:rPr>
+          <w:rFonts w:ascii="Apple SD Gothic Neo" w:eastAsia="Apple SD Gothic Neo" w:hAnsi="Apple SD Gothic Neo" w:cs="Times New Roman"/>
+          <w:b/>
+          <w:bCs/>
+          <w:sz w:val="28"/>
+          <w:szCs w:val="28"/>
+        </w:rPr>
+        <w:t>round ]</w:t>
+      </w:r>
+      <w:proofErr w:type="gramEnd"/>
     </w:p>
     <w:p>
       <w:pPr>
@@ -4062,6 +4938,7 @@
         </w:rPr>
         <w:t xml:space="preserve">&gt;&gt; </w:t>
       </w:r>
+      <w:proofErr w:type="gramStart"/>
       <w:r>
         <w:rPr>
           <w:rFonts w:ascii="Apple SD Gothic Neo" w:eastAsia="Apple SD Gothic Neo" w:hAnsi="Apple SD Gothic Neo" w:cs="Times New Roman" w:hint="eastAsia"/>
@@ -4072,7 +4949,14 @@
         <w:rPr>
           <w:rFonts w:ascii="Apple SD Gothic Neo" w:eastAsia="Apple SD Gothic Neo" w:hAnsi="Apple SD Gothic Neo" w:cs="Times New Roman"/>
         </w:rPr>
-        <w:t>ound( 1.5 )</w:t>
+        <w:t>ound( 1.5</w:t>
+      </w:r>
+      <w:proofErr w:type="gramEnd"/>
+      <w:r>
+        <w:rPr>
+          <w:rFonts w:ascii="Apple SD Gothic Neo" w:eastAsia="Apple SD Gothic Neo" w:hAnsi="Apple SD Gothic Neo" w:cs="Times New Roman"/>
+        </w:rPr>
+        <w:t xml:space="preserve"> )</w:t>
       </w:r>
     </w:p>
     <w:p>
@@ -4355,7 +5239,21 @@
         <w:rPr>
           <w:rFonts w:ascii="Apple SD Gothic Neo" w:eastAsia="Apple SD Gothic Neo" w:hAnsi="Apple SD Gothic Neo" w:cs="Times New Roman" w:hint="eastAsia"/>
         </w:rPr>
-        <w:t xml:space="preserve"> 메타 문자는 줄바꿈 문자인 </w:t>
+        <w:t xml:space="preserve"> 메타 문자는 </w:t>
+      </w:r>
+      <w:proofErr w:type="spellStart"/>
+      <w:r>
+        <w:rPr>
+          <w:rFonts w:ascii="Apple SD Gothic Neo" w:eastAsia="Apple SD Gothic Neo" w:hAnsi="Apple SD Gothic Neo" w:cs="Times New Roman" w:hint="eastAsia"/>
+        </w:rPr>
+        <w:t>줄바꿈</w:t>
+      </w:r>
+      <w:proofErr w:type="spellEnd"/>
+      <w:r>
+        <w:rPr>
+          <w:rFonts w:ascii="Apple SD Gothic Neo" w:eastAsia="Apple SD Gothic Neo" w:hAnsi="Apple SD Gothic Neo" w:cs="Times New Roman" w:hint="eastAsia"/>
+        </w:rPr>
+        <w:t xml:space="preserve"> 문자인 </w:t>
       </w:r>
       <w:r>
         <w:rPr>
@@ -4389,7 +5287,21 @@
         <w:rPr>
           <w:rFonts w:ascii="Apple SD Gothic Neo" w:eastAsia="Apple SD Gothic Neo" w:hAnsi="Apple SD Gothic Neo" w:cs="Times New Roman"/>
         </w:rPr>
-        <w:t xml:space="preserve"> a.b </w:t>
+        <w:t xml:space="preserve"> </w:t>
+      </w:r>
+      <w:proofErr w:type="spellStart"/>
+      <w:r>
+        <w:rPr>
+          <w:rFonts w:ascii="Apple SD Gothic Neo" w:eastAsia="Apple SD Gothic Neo" w:hAnsi="Apple SD Gothic Neo" w:cs="Times New Roman"/>
+        </w:rPr>
+        <w:t>a.b</w:t>
+      </w:r>
+      <w:proofErr w:type="spellEnd"/>
+      <w:r>
+        <w:rPr>
+          <w:rFonts w:ascii="Apple SD Gothic Neo" w:eastAsia="Apple SD Gothic Neo" w:hAnsi="Apple SD Gothic Neo" w:cs="Times New Roman"/>
+        </w:rPr>
+        <w:t xml:space="preserve"> </w:t>
       </w:r>
       <w:r>
         <w:rPr>
@@ -4553,11 +5465,19 @@
         </w:rPr>
         <w:t>0</w:t>
       </w:r>
-      <w:r>
-        <w:rPr>
-          <w:rFonts w:ascii="Apple SD Gothic Neo" w:eastAsia="Apple SD Gothic Neo" w:hAnsi="Apple SD Gothic Neo" w:cs="Times New Roman" w:hint="eastAsia"/>
-        </w:rPr>
-        <w:t>부터 무한대로 반복될 경우</w:t>
+      <w:proofErr w:type="spellStart"/>
+      <w:r>
+        <w:rPr>
+          <w:rFonts w:ascii="Apple SD Gothic Neo" w:eastAsia="Apple SD Gothic Neo" w:hAnsi="Apple SD Gothic Neo" w:cs="Times New Roman" w:hint="eastAsia"/>
+        </w:rPr>
+        <w:t>부터</w:t>
+      </w:r>
+      <w:proofErr w:type="spellEnd"/>
+      <w:r>
+        <w:rPr>
+          <w:rFonts w:ascii="Apple SD Gothic Neo" w:eastAsia="Apple SD Gothic Neo" w:hAnsi="Apple SD Gothic Neo" w:cs="Times New Roman" w:hint="eastAsia"/>
+        </w:rPr>
+        <w:t xml:space="preserve"> 무한대로 반복될 경우</w:t>
       </w:r>
       <w:r>
         <w:rPr>
@@ -4603,7 +5523,35 @@
         <w:rPr>
           <w:rFonts w:ascii="Apple SD Gothic Neo" w:eastAsia="Apple SD Gothic Neo" w:hAnsi="Apple SD Gothic Neo" w:cs="Times New Roman"/>
         </w:rPr>
-        <w:t xml:space="preserve"> ct : O , cat : O , caaaat : O</w:t>
+        <w:t xml:space="preserve"> </w:t>
+      </w:r>
+      <w:proofErr w:type="spellStart"/>
+      <w:r>
+        <w:rPr>
+          <w:rFonts w:ascii="Apple SD Gothic Neo" w:eastAsia="Apple SD Gothic Neo" w:hAnsi="Apple SD Gothic Neo" w:cs="Times New Roman"/>
+        </w:rPr>
+        <w:t>ct</w:t>
+      </w:r>
+      <w:proofErr w:type="spellEnd"/>
+      <w:r>
+        <w:rPr>
+          <w:rFonts w:ascii="Apple SD Gothic Neo" w:eastAsia="Apple SD Gothic Neo" w:hAnsi="Apple SD Gothic Neo" w:cs="Times New Roman"/>
+        </w:rPr>
+        <w:t xml:space="preserve"> : O , cat : O , </w:t>
+      </w:r>
+      <w:proofErr w:type="spellStart"/>
+      <w:r>
+        <w:rPr>
+          <w:rFonts w:ascii="Apple SD Gothic Neo" w:eastAsia="Apple SD Gothic Neo" w:hAnsi="Apple SD Gothic Neo" w:cs="Times New Roman"/>
+        </w:rPr>
+        <w:t>caaaat</w:t>
+      </w:r>
+      <w:proofErr w:type="spellEnd"/>
+      <w:r>
+        <w:rPr>
+          <w:rFonts w:ascii="Apple SD Gothic Neo" w:eastAsia="Apple SD Gothic Neo" w:hAnsi="Apple SD Gothic Neo" w:cs="Times New Roman"/>
+        </w:rPr>
+        <w:t xml:space="preserve"> : O</w:t>
       </w:r>
     </w:p>
     <w:p>
@@ -4729,15 +5677,16 @@
           <w:sz w:val="20"/>
           <w:szCs w:val="20"/>
         </w:rPr>
-        <w:t xml:space="preserve"> ca</w:t>
-      </w:r>
+        <w:t xml:space="preserve"> </w:t>
+      </w:r>
+      <w:proofErr w:type="spellStart"/>
       <w:r>
         <w:rPr>
           <w:rFonts w:ascii="Apple SD Gothic Neo" w:eastAsia="Apple SD Gothic Neo" w:hAnsi="Apple SD Gothic Neo" w:cs="Times New Roman"/>
           <w:sz w:val="20"/>
           <w:szCs w:val="20"/>
         </w:rPr>
-        <w:t>+</w:t>
+        <w:t>ca</w:t>
       </w:r>
       <w:r>
         <w:rPr>
@@ -4745,30 +5694,31 @@
           <w:sz w:val="20"/>
           <w:szCs w:val="20"/>
         </w:rPr>
-        <w:t xml:space="preserve">t </w:t>
-      </w:r>
-      <w:r>
-        <w:rPr>
+        <w:t>+</w:t>
+      </w:r>
+      <w:r>
+        <w:rPr>
+          <w:rFonts w:ascii="Apple SD Gothic Neo" w:eastAsia="Apple SD Gothic Neo" w:hAnsi="Apple SD Gothic Neo" w:cs="Times New Roman"/>
           <w:sz w:val="20"/>
           <w:szCs w:val="20"/>
         </w:rPr>
-        <w:sym w:font="Wingdings" w:char="F0E8"/>
-      </w:r>
+        <w:t>t</w:t>
+      </w:r>
+      <w:proofErr w:type="spellEnd"/>
       <w:r>
         <w:rPr>
           <w:rFonts w:ascii="Apple SD Gothic Neo" w:eastAsia="Apple SD Gothic Neo" w:hAnsi="Apple SD Gothic Neo" w:cs="Times New Roman"/>
           <w:sz w:val="20"/>
           <w:szCs w:val="20"/>
         </w:rPr>
-        <w:t xml:space="preserve"> ct :</w:t>
-      </w:r>
-      <w:r>
-        <w:rPr>
-          <w:rFonts w:ascii="Apple SD Gothic Neo" w:eastAsia="Apple SD Gothic Neo" w:hAnsi="Apple SD Gothic Neo" w:cs="Times New Roman"/>
+        <w:t xml:space="preserve"> </w:t>
+      </w:r>
+      <w:r>
+        <w:rPr>
           <w:sz w:val="20"/>
           <w:szCs w:val="20"/>
         </w:rPr>
-        <w:t xml:space="preserve"> X </w:t>
+        <w:sym w:font="Wingdings" w:char="F0E8"/>
       </w:r>
       <w:r>
         <w:rPr>
@@ -4776,23 +5726,75 @@
           <w:sz w:val="20"/>
           <w:szCs w:val="20"/>
         </w:rPr>
-        <w:t>, cat : O</w:t>
-      </w:r>
+        <w:t xml:space="preserve"> </w:t>
+      </w:r>
+      <w:proofErr w:type="spellStart"/>
       <w:r>
         <w:rPr>
           <w:rFonts w:ascii="Apple SD Gothic Neo" w:eastAsia="Apple SD Gothic Neo" w:hAnsi="Apple SD Gothic Neo" w:cs="Times New Roman"/>
           <w:sz w:val="20"/>
           <w:szCs w:val="20"/>
         </w:rPr>
-        <w:t xml:space="preserve"> </w:t>
-      </w:r>
+        <w:t>ct</w:t>
+      </w:r>
+      <w:proofErr w:type="spellEnd"/>
       <w:r>
         <w:rPr>
           <w:rFonts w:ascii="Apple SD Gothic Neo" w:eastAsia="Apple SD Gothic Neo" w:hAnsi="Apple SD Gothic Neo" w:cs="Times New Roman"/>
           <w:sz w:val="20"/>
           <w:szCs w:val="20"/>
         </w:rPr>
-        <w:t>, caaaat : O</w:t>
+        <w:t xml:space="preserve"> :</w:t>
+      </w:r>
+      <w:r>
+        <w:rPr>
+          <w:rFonts w:ascii="Apple SD Gothic Neo" w:eastAsia="Apple SD Gothic Neo" w:hAnsi="Apple SD Gothic Neo" w:cs="Times New Roman"/>
+          <w:sz w:val="20"/>
+          <w:szCs w:val="20"/>
+        </w:rPr>
+        <w:t xml:space="preserve"> X </w:t>
+      </w:r>
+      <w:r>
+        <w:rPr>
+          <w:rFonts w:ascii="Apple SD Gothic Neo" w:eastAsia="Apple SD Gothic Neo" w:hAnsi="Apple SD Gothic Neo" w:cs="Times New Roman"/>
+          <w:sz w:val="20"/>
+          <w:szCs w:val="20"/>
+        </w:rPr>
+        <w:t>, cat : O</w:t>
+      </w:r>
+      <w:r>
+        <w:rPr>
+          <w:rFonts w:ascii="Apple SD Gothic Neo" w:eastAsia="Apple SD Gothic Neo" w:hAnsi="Apple SD Gothic Neo" w:cs="Times New Roman"/>
+          <w:sz w:val="20"/>
+          <w:szCs w:val="20"/>
+        </w:rPr>
+        <w:t xml:space="preserve"> </w:t>
+      </w:r>
+      <w:r>
+        <w:rPr>
+          <w:rFonts w:ascii="Apple SD Gothic Neo" w:eastAsia="Apple SD Gothic Neo" w:hAnsi="Apple SD Gothic Neo" w:cs="Times New Roman"/>
+          <w:sz w:val="20"/>
+          <w:szCs w:val="20"/>
+        </w:rPr>
+        <w:t xml:space="preserve">, </w:t>
+      </w:r>
+      <w:proofErr w:type="spellStart"/>
+      <w:r>
+        <w:rPr>
+          <w:rFonts w:ascii="Apple SD Gothic Neo" w:eastAsia="Apple SD Gothic Neo" w:hAnsi="Apple SD Gothic Neo" w:cs="Times New Roman"/>
+          <w:sz w:val="20"/>
+          <w:szCs w:val="20"/>
+        </w:rPr>
+        <w:t>caaaat</w:t>
+      </w:r>
+      <w:proofErr w:type="spellEnd"/>
+      <w:r>
+        <w:rPr>
+          <w:rFonts w:ascii="Apple SD Gothic Neo" w:eastAsia="Apple SD Gothic Neo" w:hAnsi="Apple SD Gothic Neo" w:cs="Times New Roman"/>
+          <w:sz w:val="20"/>
+          <w:szCs w:val="20"/>
+        </w:rPr>
+        <w:t xml:space="preserve"> : O</w:t>
       </w:r>
     </w:p>
     <w:p>
@@ -4874,12 +5876,14 @@
           <w:rFonts w:ascii="Apple SD Gothic Neo" w:eastAsia="Apple SD Gothic Neo" w:hAnsi="Apple SD Gothic Neo" w:cs="Times New Roman"/>
         </w:rPr>
       </w:pPr>
+      <w:proofErr w:type="spellStart"/>
       <w:r>
         <w:rPr>
           <w:rFonts w:ascii="Apple SD Gothic Neo" w:eastAsia="Apple SD Gothic Neo" w:hAnsi="Apple SD Gothic Neo" w:cs="Times New Roman"/>
         </w:rPr>
         <w:t>Min~max</w:t>
       </w:r>
+      <w:proofErr w:type="spellEnd"/>
       <w:r>
         <w:rPr>
           <w:rFonts w:ascii="Apple SD Gothic Neo" w:eastAsia="Apple SD Gothic Neo" w:hAnsi="Apple SD Gothic Neo" w:cs="Times New Roman" w:hint="eastAsia"/>
@@ -4911,13 +5915,27 @@
           <w:rFonts w:ascii="Apple SD Gothic Neo" w:eastAsia="Apple SD Gothic Neo" w:hAnsi="Apple SD Gothic Neo" w:cs="Times New Roman"/>
         </w:rPr>
         <w:br/>
-        <w:t>{0,1}</w:t>
-      </w:r>
-      <w:r>
-        <w:rPr>
-          <w:rFonts w:ascii="Apple SD Gothic Neo" w:eastAsia="Apple SD Gothic Neo" w:hAnsi="Apple SD Gothic Neo" w:cs="Times New Roman" w:hint="eastAsia"/>
-        </w:rPr>
-        <w:t>과 같은 의미,</w:t>
+        <w:t>{0,</w:t>
+      </w:r>
+      <w:proofErr w:type="gramStart"/>
+      <w:r>
+        <w:rPr>
+          <w:rFonts w:ascii="Apple SD Gothic Neo" w:eastAsia="Apple SD Gothic Neo" w:hAnsi="Apple SD Gothic Neo" w:cs="Times New Roman"/>
+        </w:rPr>
+        <w:t>1}</w:t>
+      </w:r>
+      <w:r>
+        <w:rPr>
+          <w:rFonts w:ascii="Apple SD Gothic Neo" w:eastAsia="Apple SD Gothic Neo" w:hAnsi="Apple SD Gothic Neo" w:cs="Times New Roman" w:hint="eastAsia"/>
+        </w:rPr>
+        <w:t>과</w:t>
+      </w:r>
+      <w:proofErr w:type="gramEnd"/>
+      <w:r>
+        <w:rPr>
+          <w:rFonts w:ascii="Apple SD Gothic Neo" w:eastAsia="Apple SD Gothic Neo" w:hAnsi="Apple SD Gothic Neo" w:cs="Times New Roman" w:hint="eastAsia"/>
+        </w:rPr>
+        <w:t xml:space="preserve"> 같은 의미,</w:t>
       </w:r>
       <w:r>
         <w:rPr>
@@ -4977,7 +5995,21 @@
         <w:rPr>
           <w:rFonts w:ascii="Apple SD Gothic Neo" w:eastAsia="Apple SD Gothic Neo" w:hAnsi="Apple SD Gothic Neo" w:cs="Times New Roman"/>
         </w:rPr>
-        <w:t xml:space="preserve"> ab?c </w:t>
+        <w:t xml:space="preserve"> </w:t>
+      </w:r>
+      <w:proofErr w:type="spellStart"/>
+      <w:r>
+        <w:rPr>
+          <w:rFonts w:ascii="Apple SD Gothic Neo" w:eastAsia="Apple SD Gothic Neo" w:hAnsi="Apple SD Gothic Neo" w:cs="Times New Roman"/>
+        </w:rPr>
+        <w:t>ab?c</w:t>
+      </w:r>
+      <w:proofErr w:type="spellEnd"/>
+      <w:r>
+        <w:rPr>
+          <w:rFonts w:ascii="Apple SD Gothic Neo" w:eastAsia="Apple SD Gothic Neo" w:hAnsi="Apple SD Gothic Neo" w:cs="Times New Roman"/>
+        </w:rPr>
+        <w:t xml:space="preserve"> </w:t>
       </w:r>
       <w:r>
         <w:rPr>
@@ -4989,7 +6021,29 @@
         <w:rPr>
           <w:rFonts w:ascii="Apple SD Gothic Neo" w:eastAsia="Apple SD Gothic Neo" w:hAnsi="Apple SD Gothic Neo" w:cs="Times New Roman"/>
         </w:rPr>
-        <w:t xml:space="preserve"> abc : O , ac : O ,</w:t>
+        <w:t xml:space="preserve"> </w:t>
+      </w:r>
+      <w:proofErr w:type="spellStart"/>
+      <w:proofErr w:type="gramStart"/>
+      <w:r>
+        <w:rPr>
+          <w:rFonts w:ascii="Apple SD Gothic Neo" w:eastAsia="Apple SD Gothic Neo" w:hAnsi="Apple SD Gothic Neo" w:cs="Times New Roman"/>
+        </w:rPr>
+        <w:t>abc</w:t>
+      </w:r>
+      <w:proofErr w:type="spellEnd"/>
+      <w:r>
+        <w:rPr>
+          <w:rFonts w:ascii="Apple SD Gothic Neo" w:eastAsia="Apple SD Gothic Neo" w:hAnsi="Apple SD Gothic Neo" w:cs="Times New Roman"/>
+        </w:rPr>
+        <w:t xml:space="preserve"> :</w:t>
+      </w:r>
+      <w:proofErr w:type="gramEnd"/>
+      <w:r>
+        <w:rPr>
+          <w:rFonts w:ascii="Apple SD Gothic Neo" w:eastAsia="Apple SD Gothic Neo" w:hAnsi="Apple SD Gothic Neo" w:cs="Times New Roman"/>
+        </w:rPr>
+        <w:t xml:space="preserve"> O , ac : O ,</w:t>
       </w:r>
     </w:p>
     <w:p>
@@ -5033,13 +6087,35 @@
         <w:rPr>
           <w:rFonts w:ascii="Apple SD Gothic Neo" w:eastAsia="Apple SD Gothic Neo" w:hAnsi="Apple SD Gothic Neo" w:cs="Times New Roman"/>
         </w:rPr>
-        <w:t xml:space="preserve">p = re.compile( </w:t>
-      </w:r>
-      <w:r>
-        <w:rPr>
-          <w:rFonts w:ascii="Apple SD Gothic Neo" w:eastAsia="Apple SD Gothic Neo" w:hAnsi="Apple SD Gothic Neo" w:cs="Times New Roman" w:hint="eastAsia"/>
-        </w:rPr>
-        <w:t xml:space="preserve">정규표현식 </w:t>
+        <w:t xml:space="preserve">p = </w:t>
+      </w:r>
+      <w:proofErr w:type="spellStart"/>
+      <w:r>
+        <w:rPr>
+          <w:rFonts w:ascii="Apple SD Gothic Neo" w:eastAsia="Apple SD Gothic Neo" w:hAnsi="Apple SD Gothic Neo" w:cs="Times New Roman"/>
+        </w:rPr>
+        <w:t>re.compile</w:t>
+      </w:r>
+      <w:proofErr w:type="spellEnd"/>
+      <w:r>
+        <w:rPr>
+          <w:rFonts w:ascii="Apple SD Gothic Neo" w:eastAsia="Apple SD Gothic Neo" w:hAnsi="Apple SD Gothic Neo" w:cs="Times New Roman"/>
+        </w:rPr>
+        <w:t xml:space="preserve">( </w:t>
+      </w:r>
+      <w:proofErr w:type="spellStart"/>
+      <w:r>
+        <w:rPr>
+          <w:rFonts w:ascii="Apple SD Gothic Neo" w:eastAsia="Apple SD Gothic Neo" w:hAnsi="Apple SD Gothic Neo" w:cs="Times New Roman" w:hint="eastAsia"/>
+        </w:rPr>
+        <w:t>정규표현식</w:t>
+      </w:r>
+      <w:proofErr w:type="spellEnd"/>
+      <w:r>
+        <w:rPr>
+          <w:rFonts w:ascii="Apple SD Gothic Neo" w:eastAsia="Apple SD Gothic Neo" w:hAnsi="Apple SD Gothic Neo" w:cs="Times New Roman" w:hint="eastAsia"/>
+        </w:rPr>
+        <w:t xml:space="preserve"> </w:t>
       </w:r>
       <w:r>
         <w:rPr>
@@ -5128,7 +6204,21 @@
         <w:rPr>
           <w:rFonts w:ascii="Apple SD Gothic Neo" w:eastAsia="Apple SD Gothic Neo" w:hAnsi="Apple SD Gothic Neo" w:cs="Times New Roman"/>
         </w:rPr>
-        <w:t>m = p.match(‘</w:t>
+        <w:t xml:space="preserve">m = </w:t>
+      </w:r>
+      <w:proofErr w:type="spellStart"/>
+      <w:r>
+        <w:rPr>
+          <w:rFonts w:ascii="Apple SD Gothic Neo" w:eastAsia="Apple SD Gothic Neo" w:hAnsi="Apple SD Gothic Neo" w:cs="Times New Roman"/>
+        </w:rPr>
+        <w:t>p.match</w:t>
+      </w:r>
+      <w:proofErr w:type="spellEnd"/>
+      <w:r>
+        <w:rPr>
+          <w:rFonts w:ascii="Apple SD Gothic Neo" w:eastAsia="Apple SD Gothic Neo" w:hAnsi="Apple SD Gothic Neo" w:cs="Times New Roman"/>
+        </w:rPr>
+        <w:t>(‘</w:t>
       </w:r>
       <w:r>
         <w:rPr>
@@ -5413,174 +6503,10 @@
           <w:sz w:val="28"/>
           <w:szCs w:val="28"/>
         </w:rPr>
-        <w:t xml:space="preserve"> split ]</w:t>
-      </w:r>
-    </w:p>
-    <w:p>
-      <w:pPr>
-        <w:spacing w:line="360" w:lineRule="auto"/>
-        <w:rPr>
-          <w:rFonts w:ascii="Apple SD Gothic Neo" w:eastAsia="Apple SD Gothic Neo" w:hAnsi="Apple SD Gothic Neo" w:cs="Times New Roman"/>
-        </w:rPr>
-      </w:pPr>
-    </w:p>
-    <w:p>
-      <w:pPr>
-        <w:spacing w:line="360" w:lineRule="auto"/>
-        <w:rPr>
-          <w:rFonts w:ascii="Apple SD Gothic Neo" w:eastAsia="Apple SD Gothic Neo" w:hAnsi="Apple SD Gothic Neo" w:cs="Times New Roman"/>
-        </w:rPr>
-      </w:pPr>
-      <w:r>
-        <w:rPr>
-          <w:rFonts w:ascii="Apple SD Gothic Neo" w:eastAsia="Apple SD Gothic Neo" w:hAnsi="Apple SD Gothic Neo" w:cs="Times New Roman"/>
-        </w:rPr>
-        <w:t>String</w:t>
-      </w:r>
-      <w:r>
-        <w:rPr>
-          <w:rFonts w:ascii="Apple SD Gothic Neo" w:eastAsia="Apple SD Gothic Neo" w:hAnsi="Apple SD Gothic Neo" w:cs="Times New Roman" w:hint="eastAsia"/>
-        </w:rPr>
-        <w:t xml:space="preserve"> 타입을 특정 기준으로 쪼개서 반환.</w:t>
-      </w:r>
-    </w:p>
-    <w:p>
-      <w:pPr>
-        <w:spacing w:line="360" w:lineRule="auto"/>
-        <w:rPr>
-          <w:rFonts w:ascii="Apple SD Gothic Neo" w:eastAsia="Apple SD Gothic Neo" w:hAnsi="Apple SD Gothic Neo" w:cs="Times New Roman"/>
-        </w:rPr>
-      </w:pPr>
-    </w:p>
-    <w:p>
-      <w:pPr>
-        <w:spacing w:line="360" w:lineRule="auto"/>
-        <w:rPr>
-          <w:rFonts w:ascii="Apple SD Gothic Neo" w:eastAsia="Apple SD Gothic Neo" w:hAnsi="Apple SD Gothic Neo" w:cs="Times New Roman"/>
-        </w:rPr>
-      </w:pPr>
-      <w:r>
-        <w:rPr>
-          <w:rFonts w:ascii="Apple SD Gothic Neo" w:eastAsia="Apple SD Gothic Neo" w:hAnsi="Apple SD Gothic Neo" w:cs="Times New Roman" w:hint="eastAsia"/>
-        </w:rPr>
-        <w:t>&gt;</w:t>
-      </w:r>
-      <w:r>
-        <w:rPr>
-          <w:rFonts w:ascii="Apple SD Gothic Neo" w:eastAsia="Apple SD Gothic Neo" w:hAnsi="Apple SD Gothic Neo" w:cs="Times New Roman"/>
-        </w:rPr>
-        <w:t>&gt;&gt;  a = ‘hi hello’</w:t>
-      </w:r>
-    </w:p>
-    <w:p>
-      <w:pPr>
-        <w:spacing w:line="360" w:lineRule="auto"/>
-        <w:rPr>
-          <w:rFonts w:ascii="Apple SD Gothic Neo" w:eastAsia="Apple SD Gothic Neo" w:hAnsi="Apple SD Gothic Neo" w:cs="Times New Roman"/>
-        </w:rPr>
-      </w:pPr>
-      <w:r>
-        <w:rPr>
-          <w:rFonts w:ascii="Apple SD Gothic Neo" w:eastAsia="Apple SD Gothic Neo" w:hAnsi="Apple SD Gothic Neo" w:cs="Times New Roman" w:hint="eastAsia"/>
-        </w:rPr>
-        <w:t>&gt;</w:t>
-      </w:r>
-      <w:r>
-        <w:rPr>
-          <w:rFonts w:ascii="Apple SD Gothic Neo" w:eastAsia="Apple SD Gothic Neo" w:hAnsi="Apple SD Gothic Neo" w:cs="Times New Roman"/>
-        </w:rPr>
-        <w:t>&gt;&gt; b = a.split(‘ ‘)</w:t>
-      </w:r>
-    </w:p>
-    <w:p>
-      <w:pPr>
-        <w:spacing w:line="360" w:lineRule="auto"/>
-        <w:rPr>
-          <w:rFonts w:ascii="Apple SD Gothic Neo" w:eastAsia="Apple SD Gothic Neo" w:hAnsi="Apple SD Gothic Neo" w:cs="Times New Roman"/>
-        </w:rPr>
-      </w:pPr>
-      <w:r>
-        <w:rPr>
-          <w:rFonts w:ascii="Apple SD Gothic Neo" w:eastAsia="Apple SD Gothic Neo" w:hAnsi="Apple SD Gothic Neo" w:cs="Times New Roman" w:hint="eastAsia"/>
-        </w:rPr>
-        <w:t>&gt;</w:t>
-      </w:r>
-      <w:r>
-        <w:rPr>
-          <w:rFonts w:ascii="Apple SD Gothic Neo" w:eastAsia="Apple SD Gothic Neo" w:hAnsi="Apple SD Gothic Neo" w:cs="Times New Roman"/>
-        </w:rPr>
-        <w:t>&gt;&gt; [ ‘hi’, ‘hello’ ]</w:t>
-      </w:r>
-    </w:p>
-    <w:p>
-      <w:pPr>
-        <w:spacing w:line="360" w:lineRule="auto"/>
-        <w:rPr>
-          <w:rFonts w:ascii="Apple SD Gothic Neo" w:eastAsia="Apple SD Gothic Neo" w:hAnsi="Apple SD Gothic Neo" w:cs="Times New Roman"/>
-        </w:rPr>
-      </w:pPr>
-    </w:p>
-    <w:p>
-      <w:pPr>
-        <w:spacing w:line="360" w:lineRule="auto"/>
-        <w:rPr>
-          <w:rFonts w:ascii="Apple SD Gothic Neo" w:eastAsia="Apple SD Gothic Neo" w:hAnsi="Apple SD Gothic Neo" w:cs="Times New Roman"/>
-        </w:rPr>
-      </w:pPr>
-      <w:r>
-        <w:rPr>
-          <w:rFonts w:ascii="Apple SD Gothic Neo" w:eastAsia="Apple SD Gothic Neo" w:hAnsi="Apple SD Gothic Neo" w:cs="Times New Roman"/>
-        </w:rPr>
-        <w:t xml:space="preserve">Input : string, split </w:t>
-      </w:r>
-      <w:r>
-        <w:rPr>
-          <w:rFonts w:ascii="Apple SD Gothic Neo" w:eastAsia="Apple SD Gothic Neo" w:hAnsi="Apple SD Gothic Neo" w:cs="Times New Roman" w:hint="eastAsia"/>
-        </w:rPr>
-        <w:t>기준</w:t>
-      </w:r>
-    </w:p>
-    <w:p>
-      <w:pPr>
-        <w:spacing w:line="360" w:lineRule="auto"/>
-        <w:rPr>
-          <w:rFonts w:ascii="Apple SD Gothic Neo" w:eastAsia="Apple SD Gothic Neo" w:hAnsi="Apple SD Gothic Neo" w:cs="Times New Roman"/>
-        </w:rPr>
-      </w:pPr>
-      <w:r>
-        <w:rPr>
-          <w:rFonts w:ascii="Apple SD Gothic Neo" w:eastAsia="Apple SD Gothic Neo" w:hAnsi="Apple SD Gothic Neo" w:cs="Times New Roman"/>
-        </w:rPr>
-        <w:t>Output : list</w:t>
-      </w:r>
-    </w:p>
-    <w:p>
-      <w:pPr>
-        <w:spacing w:line="360" w:lineRule="auto"/>
-        <w:rPr>
-          <w:rFonts w:ascii="Apple SD Gothic Neo" w:eastAsia="Apple SD Gothic Neo" w:hAnsi="Apple SD Gothic Neo" w:cs="Times New Roman"/>
-        </w:rPr>
-      </w:pPr>
-    </w:p>
-    <w:p>
-      <w:pPr>
-        <w:spacing w:line="360" w:lineRule="auto"/>
-        <w:rPr>
-          <w:rFonts w:ascii="Apple SD Gothic Neo" w:eastAsia="Apple SD Gothic Neo" w:hAnsi="Apple SD Gothic Neo" w:cs="Times New Roman"/>
-        </w:rPr>
-      </w:pPr>
-    </w:p>
-    <w:p>
-      <w:pPr>
-        <w:spacing w:line="360" w:lineRule="auto"/>
-        <w:rPr>
-          <w:rFonts w:ascii="Apple SD Gothic Neo" w:eastAsia="Apple SD Gothic Neo" w:hAnsi="Apple SD Gothic Neo" w:cs="Times New Roman"/>
-        </w:rPr>
-      </w:pPr>
-    </w:p>
-    <w:p>
-      <w:pPr>
-        <w:spacing w:line="360" w:lineRule="auto"/>
+        <w:t xml:space="preserve"> </w:t>
+      </w:r>
+      <w:proofErr w:type="gramStart"/>
+      <w:r>
         <w:rPr>
           <w:rFonts w:ascii="Apple SD Gothic Neo" w:eastAsia="Apple SD Gothic Neo" w:hAnsi="Apple SD Gothic Neo" w:cs="Times New Roman"/>
           <w:b/>
@@ -5588,220 +6514,471 @@
           <w:sz w:val="28"/>
           <w:szCs w:val="28"/>
         </w:rPr>
-      </w:pPr>
-      <w:r>
-        <w:rPr>
-          <w:rFonts w:ascii="Apple SD Gothic Neo" w:eastAsia="Apple SD Gothic Neo" w:hAnsi="Apple SD Gothic Neo" w:cs="Times New Roman" w:hint="eastAsia"/>
+        <w:t>split ]</w:t>
+      </w:r>
+      <w:proofErr w:type="gramEnd"/>
+    </w:p>
+    <w:p>
+      <w:pPr>
+        <w:spacing w:line="360" w:lineRule="auto"/>
+        <w:rPr>
+          <w:rFonts w:ascii="Apple SD Gothic Neo" w:eastAsia="Apple SD Gothic Neo" w:hAnsi="Apple SD Gothic Neo" w:cs="Times New Roman"/>
+        </w:rPr>
+      </w:pPr>
+    </w:p>
+    <w:p>
+      <w:pPr>
+        <w:spacing w:line="360" w:lineRule="auto"/>
+        <w:rPr>
+          <w:rFonts w:ascii="Apple SD Gothic Neo" w:eastAsia="Apple SD Gothic Neo" w:hAnsi="Apple SD Gothic Neo" w:cs="Times New Roman"/>
+        </w:rPr>
+      </w:pPr>
+      <w:r>
+        <w:rPr>
+          <w:rFonts w:ascii="Apple SD Gothic Neo" w:eastAsia="Apple SD Gothic Neo" w:hAnsi="Apple SD Gothic Neo" w:cs="Times New Roman"/>
+        </w:rPr>
+        <w:t>String</w:t>
+      </w:r>
+      <w:r>
+        <w:rPr>
+          <w:rFonts w:ascii="Apple SD Gothic Neo" w:eastAsia="Apple SD Gothic Neo" w:hAnsi="Apple SD Gothic Neo" w:cs="Times New Roman" w:hint="eastAsia"/>
+        </w:rPr>
+        <w:t xml:space="preserve"> 타입을 특정 기준으로 쪼개서 반환.</w:t>
+      </w:r>
+    </w:p>
+    <w:p>
+      <w:pPr>
+        <w:spacing w:line="360" w:lineRule="auto"/>
+        <w:rPr>
+          <w:rFonts w:ascii="Apple SD Gothic Neo" w:eastAsia="Apple SD Gothic Neo" w:hAnsi="Apple SD Gothic Neo" w:cs="Times New Roman"/>
+        </w:rPr>
+      </w:pPr>
+    </w:p>
+    <w:p>
+      <w:pPr>
+        <w:spacing w:line="360" w:lineRule="auto"/>
+        <w:rPr>
+          <w:rFonts w:ascii="Apple SD Gothic Neo" w:eastAsia="Apple SD Gothic Neo" w:hAnsi="Apple SD Gothic Neo" w:cs="Times New Roman"/>
+        </w:rPr>
+      </w:pPr>
+      <w:r>
+        <w:rPr>
+          <w:rFonts w:ascii="Apple SD Gothic Neo" w:eastAsia="Apple SD Gothic Neo" w:hAnsi="Apple SD Gothic Neo" w:cs="Times New Roman" w:hint="eastAsia"/>
+        </w:rPr>
+        <w:t>&gt;</w:t>
+      </w:r>
+      <w:r>
+        <w:rPr>
+          <w:rFonts w:ascii="Apple SD Gothic Neo" w:eastAsia="Apple SD Gothic Neo" w:hAnsi="Apple SD Gothic Neo" w:cs="Times New Roman"/>
+        </w:rPr>
+        <w:t>&gt;</w:t>
+      </w:r>
+      <w:proofErr w:type="gramStart"/>
+      <w:r>
+        <w:rPr>
+          <w:rFonts w:ascii="Apple SD Gothic Neo" w:eastAsia="Apple SD Gothic Neo" w:hAnsi="Apple SD Gothic Neo" w:cs="Times New Roman"/>
+        </w:rPr>
+        <w:t>&gt;  a</w:t>
+      </w:r>
+      <w:proofErr w:type="gramEnd"/>
+      <w:r>
+        <w:rPr>
+          <w:rFonts w:ascii="Apple SD Gothic Neo" w:eastAsia="Apple SD Gothic Neo" w:hAnsi="Apple SD Gothic Neo" w:cs="Times New Roman"/>
+        </w:rPr>
+        <w:t xml:space="preserve"> = ‘hi hello’</w:t>
+      </w:r>
+    </w:p>
+    <w:p>
+      <w:pPr>
+        <w:spacing w:line="360" w:lineRule="auto"/>
+        <w:rPr>
+          <w:rFonts w:ascii="Apple SD Gothic Neo" w:eastAsia="Apple SD Gothic Neo" w:hAnsi="Apple SD Gothic Neo" w:cs="Times New Roman"/>
+        </w:rPr>
+      </w:pPr>
+      <w:r>
+        <w:rPr>
+          <w:rFonts w:ascii="Apple SD Gothic Neo" w:eastAsia="Apple SD Gothic Neo" w:hAnsi="Apple SD Gothic Neo" w:cs="Times New Roman" w:hint="eastAsia"/>
+        </w:rPr>
+        <w:t>&gt;</w:t>
+      </w:r>
+      <w:r>
+        <w:rPr>
+          <w:rFonts w:ascii="Apple SD Gothic Neo" w:eastAsia="Apple SD Gothic Neo" w:hAnsi="Apple SD Gothic Neo" w:cs="Times New Roman"/>
+        </w:rPr>
+        <w:t xml:space="preserve">&gt;&gt; b = </w:t>
+      </w:r>
+      <w:proofErr w:type="spellStart"/>
+      <w:proofErr w:type="gramStart"/>
+      <w:r>
+        <w:rPr>
+          <w:rFonts w:ascii="Apple SD Gothic Neo" w:eastAsia="Apple SD Gothic Neo" w:hAnsi="Apple SD Gothic Neo" w:cs="Times New Roman"/>
+        </w:rPr>
+        <w:t>a.split</w:t>
+      </w:r>
+      <w:proofErr w:type="spellEnd"/>
+      <w:proofErr w:type="gramEnd"/>
+      <w:r>
+        <w:rPr>
+          <w:rFonts w:ascii="Apple SD Gothic Neo" w:eastAsia="Apple SD Gothic Neo" w:hAnsi="Apple SD Gothic Neo" w:cs="Times New Roman"/>
+        </w:rPr>
+        <w:t>(‘ ‘)</w:t>
+      </w:r>
+    </w:p>
+    <w:p>
+      <w:pPr>
+        <w:spacing w:line="360" w:lineRule="auto"/>
+        <w:rPr>
+          <w:rFonts w:ascii="Apple SD Gothic Neo" w:eastAsia="Apple SD Gothic Neo" w:hAnsi="Apple SD Gothic Neo" w:cs="Times New Roman"/>
+        </w:rPr>
+      </w:pPr>
+      <w:r>
+        <w:rPr>
+          <w:rFonts w:ascii="Apple SD Gothic Neo" w:eastAsia="Apple SD Gothic Neo" w:hAnsi="Apple SD Gothic Neo" w:cs="Times New Roman" w:hint="eastAsia"/>
+        </w:rPr>
+        <w:t>&gt;</w:t>
+      </w:r>
+      <w:r>
+        <w:rPr>
+          <w:rFonts w:ascii="Apple SD Gothic Neo" w:eastAsia="Apple SD Gothic Neo" w:hAnsi="Apple SD Gothic Neo" w:cs="Times New Roman"/>
+        </w:rPr>
+        <w:t>&gt;&gt; [ ‘hi’, ‘hello</w:t>
+      </w:r>
+      <w:proofErr w:type="gramStart"/>
+      <w:r>
+        <w:rPr>
+          <w:rFonts w:ascii="Apple SD Gothic Neo" w:eastAsia="Apple SD Gothic Neo" w:hAnsi="Apple SD Gothic Neo" w:cs="Times New Roman"/>
+        </w:rPr>
+        <w:t>’ ]</w:t>
+      </w:r>
+      <w:proofErr w:type="gramEnd"/>
+    </w:p>
+    <w:p>
+      <w:pPr>
+        <w:spacing w:line="360" w:lineRule="auto"/>
+        <w:rPr>
+          <w:rFonts w:ascii="Apple SD Gothic Neo" w:eastAsia="Apple SD Gothic Neo" w:hAnsi="Apple SD Gothic Neo" w:cs="Times New Roman"/>
+        </w:rPr>
+      </w:pPr>
+    </w:p>
+    <w:p>
+      <w:pPr>
+        <w:spacing w:line="360" w:lineRule="auto"/>
+        <w:rPr>
+          <w:rFonts w:ascii="Apple SD Gothic Neo" w:eastAsia="Apple SD Gothic Neo" w:hAnsi="Apple SD Gothic Neo" w:cs="Times New Roman"/>
+        </w:rPr>
+      </w:pPr>
+      <w:r>
+        <w:rPr>
+          <w:rFonts w:ascii="Apple SD Gothic Neo" w:eastAsia="Apple SD Gothic Neo" w:hAnsi="Apple SD Gothic Neo" w:cs="Times New Roman"/>
+        </w:rPr>
+        <w:t xml:space="preserve">Input : string, split </w:t>
+      </w:r>
+      <w:r>
+        <w:rPr>
+          <w:rFonts w:ascii="Apple SD Gothic Neo" w:eastAsia="Apple SD Gothic Neo" w:hAnsi="Apple SD Gothic Neo" w:cs="Times New Roman" w:hint="eastAsia"/>
+        </w:rPr>
+        <w:t>기준</w:t>
+      </w:r>
+    </w:p>
+    <w:p>
+      <w:pPr>
+        <w:spacing w:line="360" w:lineRule="auto"/>
+        <w:rPr>
+          <w:rFonts w:ascii="Apple SD Gothic Neo" w:eastAsia="Apple SD Gothic Neo" w:hAnsi="Apple SD Gothic Neo" w:cs="Times New Roman"/>
+        </w:rPr>
+      </w:pPr>
+      <w:proofErr w:type="gramStart"/>
+      <w:r>
+        <w:rPr>
+          <w:rFonts w:ascii="Apple SD Gothic Neo" w:eastAsia="Apple SD Gothic Neo" w:hAnsi="Apple SD Gothic Neo" w:cs="Times New Roman"/>
+        </w:rPr>
+        <w:t>Output :</w:t>
+      </w:r>
+      <w:proofErr w:type="gramEnd"/>
+      <w:r>
+        <w:rPr>
+          <w:rFonts w:ascii="Apple SD Gothic Neo" w:eastAsia="Apple SD Gothic Neo" w:hAnsi="Apple SD Gothic Neo" w:cs="Times New Roman"/>
+        </w:rPr>
+        <w:t xml:space="preserve"> list</w:t>
+      </w:r>
+    </w:p>
+    <w:p>
+      <w:pPr>
+        <w:spacing w:line="360" w:lineRule="auto"/>
+        <w:rPr>
+          <w:rFonts w:ascii="Apple SD Gothic Neo" w:eastAsia="Apple SD Gothic Neo" w:hAnsi="Apple SD Gothic Neo" w:cs="Times New Roman"/>
+        </w:rPr>
+      </w:pPr>
+    </w:p>
+    <w:p>
+      <w:pPr>
+        <w:spacing w:line="360" w:lineRule="auto"/>
+        <w:rPr>
+          <w:rFonts w:ascii="Apple SD Gothic Neo" w:eastAsia="Apple SD Gothic Neo" w:hAnsi="Apple SD Gothic Neo" w:cs="Times New Roman"/>
+        </w:rPr>
+      </w:pPr>
+    </w:p>
+    <w:p>
+      <w:pPr>
+        <w:spacing w:line="360" w:lineRule="auto"/>
+        <w:rPr>
+          <w:rFonts w:ascii="Apple SD Gothic Neo" w:eastAsia="Apple SD Gothic Neo" w:hAnsi="Apple SD Gothic Neo" w:cs="Times New Roman"/>
+        </w:rPr>
+      </w:pPr>
+    </w:p>
+    <w:p>
+      <w:pPr>
+        <w:spacing w:line="360" w:lineRule="auto"/>
+        <w:rPr>
+          <w:rFonts w:ascii="Apple SD Gothic Neo" w:eastAsia="Apple SD Gothic Neo" w:hAnsi="Apple SD Gothic Neo" w:cs="Times New Roman"/>
           <w:b/>
           <w:bCs/>
           <w:sz w:val="28"/>
           <w:szCs w:val="28"/>
         </w:rPr>
-        <w:t>[</w:t>
-      </w:r>
-      <w:r>
-        <w:rPr>
-          <w:rFonts w:ascii="Apple SD Gothic Neo" w:eastAsia="Apple SD Gothic Neo" w:hAnsi="Apple SD Gothic Neo" w:cs="Times New Roman"/>
+      </w:pPr>
+      <w:r>
+        <w:rPr>
+          <w:rFonts w:ascii="Apple SD Gothic Neo" w:eastAsia="Apple SD Gothic Neo" w:hAnsi="Apple SD Gothic Neo" w:cs="Times New Roman" w:hint="eastAsia"/>
           <w:b/>
           <w:bCs/>
           <w:sz w:val="28"/>
           <w:szCs w:val="28"/>
         </w:rPr>
-        <w:t xml:space="preserve"> sort ]</w:t>
-      </w:r>
-    </w:p>
-    <w:p>
-      <w:pPr>
-        <w:spacing w:line="360" w:lineRule="auto"/>
-        <w:rPr>
-          <w:rFonts w:ascii="Apple SD Gothic Neo" w:eastAsia="Apple SD Gothic Neo" w:hAnsi="Apple SD Gothic Neo" w:cs="Times New Roman" w:hint="eastAsia"/>
-        </w:rPr>
-      </w:pPr>
-      <w:r>
-        <w:rPr>
-          <w:rFonts w:ascii="Apple SD Gothic Neo" w:eastAsia="Apple SD Gothic Neo" w:hAnsi="Apple SD Gothic Neo" w:cs="Times New Roman" w:hint="eastAsia"/>
-        </w:rPr>
-        <w:t>l</w:t>
-      </w:r>
-      <w:r>
-        <w:rPr>
-          <w:rFonts w:ascii="Apple SD Gothic Neo" w:eastAsia="Apple SD Gothic Neo" w:hAnsi="Apple SD Gothic Neo" w:cs="Times New Roman"/>
-        </w:rPr>
-        <w:t>ist</w:t>
-      </w:r>
-      <w:r>
-        <w:rPr>
-          <w:rFonts w:ascii="Apple SD Gothic Neo" w:eastAsia="Apple SD Gothic Neo" w:hAnsi="Apple SD Gothic Neo" w:cs="Times New Roman" w:hint="eastAsia"/>
-        </w:rPr>
-        <w:t xml:space="preserve"> 정렬</w:t>
-      </w:r>
-    </w:p>
-    <w:p>
-      <w:pPr>
-        <w:spacing w:line="360" w:lineRule="auto"/>
-        <w:rPr>
-          <w:rFonts w:ascii="Apple SD Gothic Neo" w:eastAsia="Apple SD Gothic Neo" w:hAnsi="Apple SD Gothic Neo" w:cs="Times New Roman" w:hint="eastAsia"/>
-        </w:rPr>
-      </w:pPr>
-      <w:r>
-        <w:rPr>
-          <w:rFonts w:ascii="Apple SD Gothic Neo" w:eastAsia="Apple SD Gothic Neo" w:hAnsi="Apple SD Gothic Neo" w:cs="Times New Roman"/>
-        </w:rPr>
-        <w:t xml:space="preserve">&gt;&gt;&gt; list_name.sort( reverse = True ) </w:t>
-      </w:r>
-      <w:r>
-        <w:rPr>
-          <w:rFonts w:ascii="Apple SD Gothic Neo" w:eastAsia="Apple SD Gothic Neo" w:hAnsi="Apple SD Gothic Neo" w:cs="Times New Roman"/>
-        </w:rPr>
-        <w:sym w:font="Wingdings" w:char="F0E0"/>
-      </w:r>
-      <w:r>
-        <w:rPr>
-          <w:rFonts w:ascii="Apple SD Gothic Neo" w:eastAsia="Apple SD Gothic Neo" w:hAnsi="Apple SD Gothic Neo" w:cs="Times New Roman"/>
-        </w:rPr>
-        <w:t xml:space="preserve"> </w:t>
-      </w:r>
-      <w:r>
-        <w:rPr>
-          <w:rFonts w:ascii="Apple SD Gothic Neo" w:eastAsia="Apple SD Gothic Neo" w:hAnsi="Apple SD Gothic Neo" w:cs="Times New Roman" w:hint="eastAsia"/>
-        </w:rPr>
-        <w:t xml:space="preserve">역순 </w:t>
-      </w:r>
-      <w:r>
-        <w:rPr>
-          <w:rFonts w:ascii="Apple SD Gothic Neo" w:eastAsia="Apple SD Gothic Neo" w:hAnsi="Apple SD Gothic Neo" w:cs="Times New Roman"/>
-        </w:rPr>
-        <w:t xml:space="preserve">: </w:t>
-      </w:r>
-      <w:r>
-        <w:rPr>
-          <w:rFonts w:ascii="Apple SD Gothic Neo" w:eastAsia="Apple SD Gothic Neo" w:hAnsi="Apple SD Gothic Neo" w:cs="Times New Roman" w:hint="eastAsia"/>
-        </w:rPr>
-        <w:t>큰 순서대로 정렬,</w:t>
-      </w:r>
-      <w:r>
-        <w:rPr>
-          <w:rFonts w:ascii="Apple SD Gothic Neo" w:eastAsia="Apple SD Gothic Neo" w:hAnsi="Apple SD Gothic Neo" w:cs="Times New Roman"/>
-        </w:rPr>
-        <w:t xml:space="preserve"> default</w:t>
-      </w:r>
-      <w:r>
-        <w:rPr>
-          <w:rFonts w:ascii="Apple SD Gothic Neo" w:eastAsia="Apple SD Gothic Neo" w:hAnsi="Apple SD Gothic Neo" w:cs="Times New Roman" w:hint="eastAsia"/>
-        </w:rPr>
-        <w:t xml:space="preserve">는 </w:t>
-      </w:r>
-      <w:r>
-        <w:rPr>
-          <w:rFonts w:ascii="Apple SD Gothic Neo" w:eastAsia="Apple SD Gothic Neo" w:hAnsi="Apple SD Gothic Neo" w:cs="Times New Roman"/>
-        </w:rPr>
-        <w:t>False.</w:t>
-      </w:r>
-    </w:p>
-    <w:p>
-      <w:pPr>
-        <w:spacing w:line="360" w:lineRule="auto"/>
-        <w:rPr>
-          <w:rFonts w:ascii="Apple SD Gothic Neo" w:eastAsia="Apple SD Gothic Neo" w:hAnsi="Apple SD Gothic Neo" w:cs="Times New Roman" w:hint="eastAsia"/>
-        </w:rPr>
-      </w:pPr>
-      <w:r>
-        <w:rPr>
-          <w:rFonts w:ascii="Apple SD Gothic Neo" w:eastAsia="Apple SD Gothic Neo" w:hAnsi="Apple SD Gothic Neo" w:cs="Times New Roman"/>
-        </w:rPr>
-        <w:t xml:space="preserve">&gt;&gt;&gt; list_name.sort( key = lambda x : ( x[0], x[1] ) </w:t>
-      </w:r>
-      <w:r>
-        <w:rPr>
-          <w:rFonts w:ascii="Apple SD Gothic Neo" w:eastAsia="Apple SD Gothic Neo" w:hAnsi="Apple SD Gothic Neo" w:cs="Times New Roman"/>
-        </w:rPr>
-        <w:sym w:font="Wingdings" w:char="F0E0"/>
-      </w:r>
-      <w:r>
-        <w:rPr>
-          <w:rFonts w:ascii="Apple SD Gothic Neo" w:eastAsia="Apple SD Gothic Neo" w:hAnsi="Apple SD Gothic Neo" w:cs="Times New Roman"/>
-        </w:rPr>
-        <w:t xml:space="preserve"> </w:t>
-      </w:r>
-      <w:r>
-        <w:rPr>
-          <w:rFonts w:ascii="Apple SD Gothic Neo" w:eastAsia="Apple SD Gothic Neo" w:hAnsi="Apple SD Gothic Neo" w:cs="Times New Roman" w:hint="eastAsia"/>
-        </w:rPr>
-        <w:t xml:space="preserve">백준 </w:t>
-      </w:r>
-      <w:r>
-        <w:rPr>
-          <w:rFonts w:ascii="Apple SD Gothic Neo" w:eastAsia="Apple SD Gothic Neo" w:hAnsi="Apple SD Gothic Neo" w:cs="Times New Roman"/>
-        </w:rPr>
-        <w:t>11650</w:t>
-      </w:r>
-    </w:p>
-    <w:p>
-      <w:pPr>
-        <w:spacing w:line="360" w:lineRule="auto"/>
-        <w:rPr>
-          <w:rFonts w:ascii="Apple SD Gothic Neo" w:eastAsia="Apple SD Gothic Neo" w:hAnsi="Apple SD Gothic Neo" w:cs="Times New Roman"/>
-        </w:rPr>
-      </w:pPr>
-      <w:r>
-        <w:rPr>
-          <w:rFonts w:ascii="Apple SD Gothic Neo" w:eastAsia="Apple SD Gothic Neo" w:hAnsi="Apple SD Gothic Neo" w:cs="Times New Roman" w:hint="eastAsia"/>
-        </w:rPr>
-        <w:t>O</w:t>
-      </w:r>
-      <w:r>
-        <w:rPr>
-          <w:rFonts w:ascii="Apple SD Gothic Neo" w:eastAsia="Apple SD Gothic Neo" w:hAnsi="Apple SD Gothic Neo" w:cs="Times New Roman"/>
-        </w:rPr>
-        <w:t>utput : list</w:t>
-      </w:r>
-    </w:p>
-    <w:p>
-      <w:pPr>
-        <w:spacing w:line="360" w:lineRule="auto"/>
-        <w:rPr>
-          <w:rFonts w:ascii="Apple SD Gothic Neo" w:eastAsia="Apple SD Gothic Neo" w:hAnsi="Apple SD Gothic Neo" w:cs="Times New Roman"/>
-        </w:rPr>
-      </w:pPr>
-    </w:p>
-    <w:p>
-      <w:pPr>
-        <w:spacing w:line="360" w:lineRule="auto"/>
-        <w:rPr>
-          <w:rFonts w:ascii="Apple SD Gothic Neo" w:eastAsia="Apple SD Gothic Neo" w:hAnsi="Apple SD Gothic Neo" w:cs="Times New Roman"/>
-        </w:rPr>
-      </w:pPr>
-    </w:p>
-    <w:p>
-      <w:pPr>
-        <w:spacing w:line="360" w:lineRule="auto"/>
-        <w:rPr>
-          <w:rFonts w:ascii="Apple SD Gothic Neo" w:eastAsia="Apple SD Gothic Neo" w:hAnsi="Apple SD Gothic Neo" w:cs="Times New Roman"/>
-        </w:rPr>
-      </w:pPr>
-    </w:p>
-    <w:p>
-      <w:pPr>
-        <w:spacing w:line="360" w:lineRule="auto"/>
-        <w:rPr>
-          <w:rFonts w:ascii="Apple SD Gothic Neo" w:eastAsia="Apple SD Gothic Neo" w:hAnsi="Apple SD Gothic Neo" w:cs="Times New Roman" w:hint="eastAsia"/>
+        <w:t>[</w:t>
+      </w:r>
+      <w:r>
+        <w:rPr>
+          <w:rFonts w:ascii="Apple SD Gothic Neo" w:eastAsia="Apple SD Gothic Neo" w:hAnsi="Apple SD Gothic Neo" w:cs="Times New Roman"/>
           <w:b/>
           <w:bCs/>
           <w:sz w:val="28"/>
           <w:szCs w:val="28"/>
         </w:rPr>
-      </w:pPr>
-      <w:r>
-        <w:rPr>
-          <w:rFonts w:ascii="Apple SD Gothic Neo" w:eastAsia="Apple SD Gothic Neo" w:hAnsi="Apple SD Gothic Neo" w:cs="Times New Roman" w:hint="eastAsia"/>
+        <w:t xml:space="preserve"> </w:t>
+      </w:r>
+      <w:proofErr w:type="gramStart"/>
+      <w:r>
+        <w:rPr>
+          <w:rFonts w:ascii="Apple SD Gothic Neo" w:eastAsia="Apple SD Gothic Neo" w:hAnsi="Apple SD Gothic Neo" w:cs="Times New Roman"/>
           <w:b/>
           <w:bCs/>
           <w:sz w:val="28"/>
           <w:szCs w:val="28"/>
         </w:rPr>
-        <w:t>[</w:t>
-      </w:r>
-      <w:r>
+        <w:t>sort ]</w:t>
+      </w:r>
+      <w:proofErr w:type="gramEnd"/>
+    </w:p>
+    <w:p>
+      <w:pPr>
+        <w:spacing w:line="360" w:lineRule="auto"/>
+        <w:rPr>
+          <w:rFonts w:ascii="Apple SD Gothic Neo" w:eastAsia="Apple SD Gothic Neo" w:hAnsi="Apple SD Gothic Neo" w:cs="Times New Roman"/>
+        </w:rPr>
+      </w:pPr>
+      <w:r>
+        <w:rPr>
+          <w:rFonts w:ascii="Apple SD Gothic Neo" w:eastAsia="Apple SD Gothic Neo" w:hAnsi="Apple SD Gothic Neo" w:cs="Times New Roman" w:hint="eastAsia"/>
+        </w:rPr>
+        <w:t>l</w:t>
+      </w:r>
+      <w:r>
+        <w:rPr>
+          <w:rFonts w:ascii="Apple SD Gothic Neo" w:eastAsia="Apple SD Gothic Neo" w:hAnsi="Apple SD Gothic Neo" w:cs="Times New Roman"/>
+        </w:rPr>
+        <w:t>ist</w:t>
+      </w:r>
+      <w:r>
+        <w:rPr>
+          <w:rFonts w:ascii="Apple SD Gothic Neo" w:eastAsia="Apple SD Gothic Neo" w:hAnsi="Apple SD Gothic Neo" w:cs="Times New Roman" w:hint="eastAsia"/>
+        </w:rPr>
+        <w:t xml:space="preserve"> 정렬</w:t>
+      </w:r>
+    </w:p>
+    <w:p>
+      <w:pPr>
+        <w:spacing w:line="360" w:lineRule="auto"/>
+        <w:rPr>
+          <w:rFonts w:ascii="Apple SD Gothic Neo" w:eastAsia="Apple SD Gothic Neo" w:hAnsi="Apple SD Gothic Neo" w:cs="Times New Roman"/>
+        </w:rPr>
+      </w:pPr>
+      <w:r>
+        <w:rPr>
+          <w:rFonts w:ascii="Apple SD Gothic Neo" w:eastAsia="Apple SD Gothic Neo" w:hAnsi="Apple SD Gothic Neo" w:cs="Times New Roman"/>
+        </w:rPr>
+        <w:t xml:space="preserve">&gt;&gt;&gt; </w:t>
+      </w:r>
+      <w:proofErr w:type="spellStart"/>
+      <w:r>
+        <w:rPr>
+          <w:rFonts w:ascii="Apple SD Gothic Neo" w:eastAsia="Apple SD Gothic Neo" w:hAnsi="Apple SD Gothic Neo" w:cs="Times New Roman"/>
+        </w:rPr>
+        <w:t>list_name.sort</w:t>
+      </w:r>
+      <w:proofErr w:type="spellEnd"/>
+      <w:r>
+        <w:rPr>
+          <w:rFonts w:ascii="Apple SD Gothic Neo" w:eastAsia="Apple SD Gothic Neo" w:hAnsi="Apple SD Gothic Neo" w:cs="Times New Roman"/>
+        </w:rPr>
+        <w:t xml:space="preserve">( reverse = True ) </w:t>
+      </w:r>
+      <w:r>
+        <w:rPr>
+          <w:rFonts w:ascii="Apple SD Gothic Neo" w:eastAsia="Apple SD Gothic Neo" w:hAnsi="Apple SD Gothic Neo" w:cs="Times New Roman"/>
+        </w:rPr>
+        <w:sym w:font="Wingdings" w:char="F0E0"/>
+      </w:r>
+      <w:r>
+        <w:rPr>
+          <w:rFonts w:ascii="Apple SD Gothic Neo" w:eastAsia="Apple SD Gothic Neo" w:hAnsi="Apple SD Gothic Neo" w:cs="Times New Roman"/>
+        </w:rPr>
+        <w:t xml:space="preserve"> </w:t>
+      </w:r>
+      <w:r>
+        <w:rPr>
+          <w:rFonts w:ascii="Apple SD Gothic Neo" w:eastAsia="Apple SD Gothic Neo" w:hAnsi="Apple SD Gothic Neo" w:cs="Times New Roman" w:hint="eastAsia"/>
+        </w:rPr>
+        <w:t xml:space="preserve">역순 </w:t>
+      </w:r>
+      <w:r>
+        <w:rPr>
+          <w:rFonts w:ascii="Apple SD Gothic Neo" w:eastAsia="Apple SD Gothic Neo" w:hAnsi="Apple SD Gothic Neo" w:cs="Times New Roman"/>
+        </w:rPr>
+        <w:t xml:space="preserve">: </w:t>
+      </w:r>
+      <w:r>
+        <w:rPr>
+          <w:rFonts w:ascii="Apple SD Gothic Neo" w:eastAsia="Apple SD Gothic Neo" w:hAnsi="Apple SD Gothic Neo" w:cs="Times New Roman" w:hint="eastAsia"/>
+        </w:rPr>
+        <w:t>큰 순서대로 정렬,</w:t>
+      </w:r>
+      <w:r>
+        <w:rPr>
+          <w:rFonts w:ascii="Apple SD Gothic Neo" w:eastAsia="Apple SD Gothic Neo" w:hAnsi="Apple SD Gothic Neo" w:cs="Times New Roman"/>
+        </w:rPr>
+        <w:t xml:space="preserve"> default</w:t>
+      </w:r>
+      <w:r>
+        <w:rPr>
+          <w:rFonts w:ascii="Apple SD Gothic Neo" w:eastAsia="Apple SD Gothic Neo" w:hAnsi="Apple SD Gothic Neo" w:cs="Times New Roman" w:hint="eastAsia"/>
+        </w:rPr>
+        <w:t xml:space="preserve">는 </w:t>
+      </w:r>
+      <w:r>
+        <w:rPr>
+          <w:rFonts w:ascii="Apple SD Gothic Neo" w:eastAsia="Apple SD Gothic Neo" w:hAnsi="Apple SD Gothic Neo" w:cs="Times New Roman"/>
+        </w:rPr>
+        <w:t>False.</w:t>
+      </w:r>
+    </w:p>
+    <w:p>
+      <w:pPr>
+        <w:spacing w:line="360" w:lineRule="auto"/>
+        <w:rPr>
+          <w:rFonts w:ascii="Apple SD Gothic Neo" w:eastAsia="Apple SD Gothic Neo" w:hAnsi="Apple SD Gothic Neo" w:cs="Times New Roman"/>
+        </w:rPr>
+      </w:pPr>
+      <w:r>
+        <w:rPr>
+          <w:rFonts w:ascii="Apple SD Gothic Neo" w:eastAsia="Apple SD Gothic Neo" w:hAnsi="Apple SD Gothic Neo" w:cs="Times New Roman"/>
+        </w:rPr>
+        <w:t xml:space="preserve">&gt;&gt;&gt; </w:t>
+      </w:r>
+      <w:proofErr w:type="spellStart"/>
+      <w:r>
+        <w:rPr>
+          <w:rFonts w:ascii="Apple SD Gothic Neo" w:eastAsia="Apple SD Gothic Neo" w:hAnsi="Apple SD Gothic Neo" w:cs="Times New Roman"/>
+        </w:rPr>
+        <w:t>list_name.sort</w:t>
+      </w:r>
+      <w:proofErr w:type="spellEnd"/>
+      <w:r>
+        <w:rPr>
+          <w:rFonts w:ascii="Apple SD Gothic Neo" w:eastAsia="Apple SD Gothic Neo" w:hAnsi="Apple SD Gothic Neo" w:cs="Times New Roman"/>
+        </w:rPr>
+        <w:t xml:space="preserve">( key = lambda x : ( x[0], x[1] ) </w:t>
+      </w:r>
+      <w:r>
+        <w:rPr>
+          <w:rFonts w:ascii="Apple SD Gothic Neo" w:eastAsia="Apple SD Gothic Neo" w:hAnsi="Apple SD Gothic Neo" w:cs="Times New Roman"/>
+        </w:rPr>
+        <w:sym w:font="Wingdings" w:char="F0E0"/>
+      </w:r>
+      <w:r>
+        <w:rPr>
+          <w:rFonts w:ascii="Apple SD Gothic Neo" w:eastAsia="Apple SD Gothic Neo" w:hAnsi="Apple SD Gothic Neo" w:cs="Times New Roman"/>
+        </w:rPr>
+        <w:t xml:space="preserve"> </w:t>
+      </w:r>
+      <w:r>
+        <w:rPr>
+          <w:rFonts w:ascii="Apple SD Gothic Neo" w:eastAsia="Apple SD Gothic Neo" w:hAnsi="Apple SD Gothic Neo" w:cs="Times New Roman" w:hint="eastAsia"/>
+        </w:rPr>
+        <w:t xml:space="preserve">백준 </w:t>
+      </w:r>
+      <w:r>
+        <w:rPr>
+          <w:rFonts w:ascii="Apple SD Gothic Neo" w:eastAsia="Apple SD Gothic Neo" w:hAnsi="Apple SD Gothic Neo" w:cs="Times New Roman"/>
+        </w:rPr>
+        <w:t>11650</w:t>
+      </w:r>
+    </w:p>
+    <w:p>
+      <w:pPr>
+        <w:spacing w:line="360" w:lineRule="auto"/>
+        <w:rPr>
+          <w:rFonts w:ascii="Apple SD Gothic Neo" w:eastAsia="Apple SD Gothic Neo" w:hAnsi="Apple SD Gothic Neo" w:cs="Times New Roman"/>
+        </w:rPr>
+      </w:pPr>
+      <w:proofErr w:type="gramStart"/>
+      <w:r>
+        <w:rPr>
+          <w:rFonts w:ascii="Apple SD Gothic Neo" w:eastAsia="Apple SD Gothic Neo" w:hAnsi="Apple SD Gothic Neo" w:cs="Times New Roman" w:hint="eastAsia"/>
+        </w:rPr>
+        <w:t>O</w:t>
+      </w:r>
+      <w:r>
+        <w:rPr>
+          <w:rFonts w:ascii="Apple SD Gothic Neo" w:eastAsia="Apple SD Gothic Neo" w:hAnsi="Apple SD Gothic Neo" w:cs="Times New Roman"/>
+        </w:rPr>
+        <w:t>utput :</w:t>
+      </w:r>
+      <w:proofErr w:type="gramEnd"/>
+      <w:r>
+        <w:rPr>
+          <w:rFonts w:ascii="Apple SD Gothic Neo" w:eastAsia="Apple SD Gothic Neo" w:hAnsi="Apple SD Gothic Neo" w:cs="Times New Roman"/>
+        </w:rPr>
+        <w:t xml:space="preserve"> list</w:t>
+      </w:r>
+    </w:p>
+    <w:p>
+      <w:pPr>
+        <w:spacing w:line="360" w:lineRule="auto"/>
+        <w:rPr>
+          <w:rFonts w:ascii="Apple SD Gothic Neo" w:eastAsia="Apple SD Gothic Neo" w:hAnsi="Apple SD Gothic Neo" w:cs="Times New Roman"/>
+        </w:rPr>
+      </w:pPr>
+    </w:p>
+    <w:p>
+      <w:pPr>
+        <w:spacing w:line="360" w:lineRule="auto"/>
+        <w:rPr>
+          <w:rFonts w:ascii="Apple SD Gothic Neo" w:eastAsia="Apple SD Gothic Neo" w:hAnsi="Apple SD Gothic Neo" w:cs="Times New Roman"/>
+        </w:rPr>
+      </w:pPr>
+    </w:p>
+    <w:p>
+      <w:pPr>
+        <w:spacing w:line="360" w:lineRule="auto"/>
+        <w:rPr>
+          <w:rFonts w:ascii="Apple SD Gothic Neo" w:eastAsia="Apple SD Gothic Neo" w:hAnsi="Apple SD Gothic Neo" w:cs="Times New Roman"/>
+        </w:rPr>
+      </w:pPr>
+    </w:p>
+    <w:p>
+      <w:pPr>
+        <w:spacing w:line="360" w:lineRule="auto"/>
         <w:rPr>
           <w:rFonts w:ascii="Apple SD Gothic Neo" w:eastAsia="Apple SD Gothic Neo" w:hAnsi="Apple SD Gothic Neo" w:cs="Times New Roman"/>
           <w:b/>
@@ -5809,22 +6986,61 @@
           <w:sz w:val="28"/>
           <w:szCs w:val="28"/>
         </w:rPr>
-        <w:t xml:space="preserve"> sorted ]</w:t>
-      </w:r>
-    </w:p>
-    <w:p>
-      <w:pPr>
-        <w:spacing w:line="360" w:lineRule="auto"/>
-        <w:rPr>
-          <w:rFonts w:ascii="Apple SD Gothic Neo" w:eastAsia="Apple SD Gothic Neo" w:hAnsi="Apple SD Gothic Neo" w:cs="Times New Roman"/>
-        </w:rPr>
-      </w:pPr>
+      </w:pPr>
+      <w:r>
+        <w:rPr>
+          <w:rFonts w:ascii="Apple SD Gothic Neo" w:eastAsia="Apple SD Gothic Neo" w:hAnsi="Apple SD Gothic Neo" w:cs="Times New Roman" w:hint="eastAsia"/>
+          <w:b/>
+          <w:bCs/>
+          <w:sz w:val="28"/>
+          <w:szCs w:val="28"/>
+        </w:rPr>
+        <w:t>[</w:t>
+      </w:r>
+      <w:r>
+        <w:rPr>
+          <w:rFonts w:ascii="Apple SD Gothic Neo" w:eastAsia="Apple SD Gothic Neo" w:hAnsi="Apple SD Gothic Neo" w:cs="Times New Roman"/>
+          <w:b/>
+          <w:bCs/>
+          <w:sz w:val="28"/>
+          <w:szCs w:val="28"/>
+        </w:rPr>
+        <w:t xml:space="preserve"> </w:t>
+      </w:r>
+      <w:proofErr w:type="gramStart"/>
+      <w:r>
+        <w:rPr>
+          <w:rFonts w:ascii="Apple SD Gothic Neo" w:eastAsia="Apple SD Gothic Neo" w:hAnsi="Apple SD Gothic Neo" w:cs="Times New Roman"/>
+          <w:b/>
+          <w:bCs/>
+          <w:sz w:val="28"/>
+          <w:szCs w:val="28"/>
+        </w:rPr>
+        <w:t>sorted ]</w:t>
+      </w:r>
+      <w:proofErr w:type="gramEnd"/>
+    </w:p>
+    <w:p>
+      <w:pPr>
+        <w:spacing w:line="360" w:lineRule="auto"/>
+        <w:rPr>
+          <w:rFonts w:ascii="Apple SD Gothic Neo" w:eastAsia="Apple SD Gothic Neo" w:hAnsi="Apple SD Gothic Neo" w:cs="Times New Roman"/>
+        </w:rPr>
+      </w:pPr>
+      <w:proofErr w:type="spellStart"/>
       <w:r>
         <w:rPr>
           <w:rFonts w:ascii="Apple SD Gothic Neo" w:eastAsia="Apple SD Gothic Neo" w:hAnsi="Apple SD Gothic Neo" w:cs="Times New Roman"/>
         </w:rPr>
         <w:lastRenderedPageBreak/>
-        <w:t xml:space="preserve">dict </w:t>
+        <w:t>dict</w:t>
+      </w:r>
+      <w:proofErr w:type="spellEnd"/>
+      <w:r>
+        <w:rPr>
+          <w:rFonts w:ascii="Apple SD Gothic Neo" w:eastAsia="Apple SD Gothic Neo" w:hAnsi="Apple SD Gothic Neo" w:cs="Times New Roman"/>
+        </w:rPr>
+        <w:t xml:space="preserve"> </w:t>
       </w:r>
       <w:r>
         <w:rPr>
@@ -5852,11 +7068,19 @@
         </w:rPr>
         <w:t>ey</w:t>
       </w:r>
-      <w:r>
-        <w:rPr>
-          <w:rFonts w:ascii="Apple SD Gothic Neo" w:eastAsia="Apple SD Gothic Neo" w:hAnsi="Apple SD Gothic Neo" w:cs="Times New Roman" w:hint="eastAsia"/>
-        </w:rPr>
-        <w:t>를 기준으로 정렬</w:t>
+      <w:proofErr w:type="spellStart"/>
+      <w:r>
+        <w:rPr>
+          <w:rFonts w:ascii="Apple SD Gothic Neo" w:eastAsia="Apple SD Gothic Neo" w:hAnsi="Apple SD Gothic Neo" w:cs="Times New Roman" w:hint="eastAsia"/>
+        </w:rPr>
+        <w:t>를</w:t>
+      </w:r>
+      <w:proofErr w:type="spellEnd"/>
+      <w:r>
+        <w:rPr>
+          <w:rFonts w:ascii="Apple SD Gothic Neo" w:eastAsia="Apple SD Gothic Neo" w:hAnsi="Apple SD Gothic Neo" w:cs="Times New Roman" w:hint="eastAsia"/>
+        </w:rPr>
+        <w:t xml:space="preserve"> 기준으로 정렬</w:t>
       </w:r>
     </w:p>
     <w:p>
@@ -5882,7 +7106,35 @@
         <w:rPr>
           <w:rFonts w:ascii="Apple SD Gothic Neo" w:eastAsia="Apple SD Gothic Neo" w:hAnsi="Apple SD Gothic Neo" w:cs="Times New Roman"/>
         </w:rPr>
-        <w:t xml:space="preserve">emp = sorted ( dict_name.items(), key = ( lambda x : x[0] ), </w:t>
+        <w:t xml:space="preserve">emp = sorted </w:t>
+      </w:r>
+      <w:proofErr w:type="gramStart"/>
+      <w:r>
+        <w:rPr>
+          <w:rFonts w:ascii="Apple SD Gothic Neo" w:eastAsia="Apple SD Gothic Neo" w:hAnsi="Apple SD Gothic Neo" w:cs="Times New Roman"/>
+        </w:rPr>
+        <w:t xml:space="preserve">( </w:t>
+      </w:r>
+      <w:proofErr w:type="spellStart"/>
+      <w:r>
+        <w:rPr>
+          <w:rFonts w:ascii="Apple SD Gothic Neo" w:eastAsia="Apple SD Gothic Neo" w:hAnsi="Apple SD Gothic Neo" w:cs="Times New Roman"/>
+        </w:rPr>
+        <w:t>dict</w:t>
+      </w:r>
+      <w:proofErr w:type="gramEnd"/>
+      <w:r>
+        <w:rPr>
+          <w:rFonts w:ascii="Apple SD Gothic Neo" w:eastAsia="Apple SD Gothic Neo" w:hAnsi="Apple SD Gothic Neo" w:cs="Times New Roman"/>
+        </w:rPr>
+        <w:t>_name.items</w:t>
+      </w:r>
+      <w:proofErr w:type="spellEnd"/>
+      <w:r>
+        <w:rPr>
+          <w:rFonts w:ascii="Apple SD Gothic Neo" w:eastAsia="Apple SD Gothic Neo" w:hAnsi="Apple SD Gothic Neo" w:cs="Times New Roman"/>
+        </w:rPr>
+        <w:t xml:space="preserve">(), key = ( lambda x : x[0] ), </w:t>
       </w:r>
       <w:r>
         <w:rPr>
@@ -5910,11 +7162,19 @@
         </w:rPr>
         <w:t>value</w:t>
       </w:r>
-      <w:r>
-        <w:rPr>
-          <w:rFonts w:ascii="Apple SD Gothic Neo" w:eastAsia="Apple SD Gothic Neo" w:hAnsi="Apple SD Gothic Neo" w:cs="Times New Roman" w:hint="eastAsia"/>
-        </w:rPr>
-        <w:t>를 기준으로 정렬</w:t>
+      <w:proofErr w:type="spellStart"/>
+      <w:r>
+        <w:rPr>
+          <w:rFonts w:ascii="Apple SD Gothic Neo" w:eastAsia="Apple SD Gothic Neo" w:hAnsi="Apple SD Gothic Neo" w:cs="Times New Roman" w:hint="eastAsia"/>
+        </w:rPr>
+        <w:t>를</w:t>
+      </w:r>
+      <w:proofErr w:type="spellEnd"/>
+      <w:r>
+        <w:rPr>
+          <w:rFonts w:ascii="Apple SD Gothic Neo" w:eastAsia="Apple SD Gothic Neo" w:hAnsi="Apple SD Gothic Neo" w:cs="Times New Roman" w:hint="eastAsia"/>
+        </w:rPr>
+        <w:t xml:space="preserve"> 기준으로 정렬</w:t>
       </w:r>
     </w:p>
     <w:p>
@@ -5940,7 +7200,35 @@
         <w:rPr>
           <w:rFonts w:ascii="Apple SD Gothic Neo" w:eastAsia="Apple SD Gothic Neo" w:hAnsi="Apple SD Gothic Neo" w:cs="Times New Roman"/>
         </w:rPr>
-        <w:t xml:space="preserve">emp = sorted ( dict_name.items(), key = ( lambda x : x[1] ), </w:t>
+        <w:t xml:space="preserve">emp = sorted </w:t>
+      </w:r>
+      <w:proofErr w:type="gramStart"/>
+      <w:r>
+        <w:rPr>
+          <w:rFonts w:ascii="Apple SD Gothic Neo" w:eastAsia="Apple SD Gothic Neo" w:hAnsi="Apple SD Gothic Neo" w:cs="Times New Roman"/>
+        </w:rPr>
+        <w:t xml:space="preserve">( </w:t>
+      </w:r>
+      <w:proofErr w:type="spellStart"/>
+      <w:r>
+        <w:rPr>
+          <w:rFonts w:ascii="Apple SD Gothic Neo" w:eastAsia="Apple SD Gothic Neo" w:hAnsi="Apple SD Gothic Neo" w:cs="Times New Roman"/>
+        </w:rPr>
+        <w:t>dict</w:t>
+      </w:r>
+      <w:proofErr w:type="gramEnd"/>
+      <w:r>
+        <w:rPr>
+          <w:rFonts w:ascii="Apple SD Gothic Neo" w:eastAsia="Apple SD Gothic Neo" w:hAnsi="Apple SD Gothic Neo" w:cs="Times New Roman"/>
+        </w:rPr>
+        <w:t>_name.items</w:t>
+      </w:r>
+      <w:proofErr w:type="spellEnd"/>
+      <w:r>
+        <w:rPr>
+          <w:rFonts w:ascii="Apple SD Gothic Neo" w:eastAsia="Apple SD Gothic Neo" w:hAnsi="Apple SD Gothic Neo" w:cs="Times New Roman"/>
+        </w:rPr>
+        <w:t xml:space="preserve">(), key = ( lambda x : x[1] ), </w:t>
       </w:r>
       <w:r>
         <w:rPr>
@@ -5962,6 +7250,7 @@
           <w:rFonts w:ascii="Apple SD Gothic Neo" w:eastAsia="Apple SD Gothic Neo" w:hAnsi="Apple SD Gothic Neo" w:cs="Times New Roman"/>
         </w:rPr>
       </w:pPr>
+      <w:proofErr w:type="gramStart"/>
       <w:r>
         <w:rPr>
           <w:rFonts w:ascii="Apple SD Gothic Neo" w:eastAsia="Apple SD Gothic Neo" w:hAnsi="Apple SD Gothic Neo" w:cs="Times New Roman" w:hint="eastAsia"/>
@@ -5972,7 +7261,14 @@
         <w:rPr>
           <w:rFonts w:ascii="Apple SD Gothic Neo" w:eastAsia="Apple SD Gothic Neo" w:hAnsi="Apple SD Gothic Neo" w:cs="Times New Roman"/>
         </w:rPr>
-        <w:t>utput : list</w:t>
+        <w:t>utput :</w:t>
+      </w:r>
+      <w:proofErr w:type="gramEnd"/>
+      <w:r>
+        <w:rPr>
+          <w:rFonts w:ascii="Apple SD Gothic Neo" w:eastAsia="Apple SD Gothic Neo" w:hAnsi="Apple SD Gothic Neo" w:cs="Times New Roman"/>
+        </w:rPr>
+        <w:t xml:space="preserve"> list</w:t>
       </w:r>
     </w:p>
     <w:p>
@@ -6024,7 +7320,7 @@
       <w:pPr>
         <w:spacing w:line="360" w:lineRule="auto"/>
         <w:rPr>
-          <w:rFonts w:ascii="Apple SD Gothic Neo" w:eastAsia="Apple SD Gothic Neo" w:hAnsi="Apple SD Gothic Neo" w:cs="Times New Roman" w:hint="eastAsia"/>
+          <w:rFonts w:ascii="Apple SD Gothic Neo" w:eastAsia="Apple SD Gothic Neo" w:hAnsi="Apple SD Gothic Neo" w:cs="Times New Roman"/>
           <w:b/>
           <w:bCs/>
           <w:sz w:val="28"/>
@@ -6051,6 +7347,7 @@
         </w:rPr>
         <w:t xml:space="preserve"> </w:t>
       </w:r>
+      <w:proofErr w:type="gramStart"/>
       <w:r>
         <w:rPr>
           <w:rFonts w:ascii="Apple SD Gothic Neo" w:eastAsia="Apple SD Gothic Neo" w:hAnsi="Apple SD Gothic Neo" w:cs="Times New Roman"/>
@@ -6071,20 +7368,23 @@
         </w:rPr>
         <w:t xml:space="preserve"> ]</w:t>
       </w:r>
-    </w:p>
-    <w:p>
-      <w:pPr>
-        <w:spacing w:line="360" w:lineRule="auto"/>
-        <w:rPr>
-          <w:rFonts w:ascii="Apple SD Gothic Neo" w:eastAsia="Apple SD Gothic Neo" w:hAnsi="Apple SD Gothic Neo" w:cs="Times New Roman"/>
-        </w:rPr>
-      </w:pPr>
+      <w:proofErr w:type="gramEnd"/>
+    </w:p>
+    <w:p>
+      <w:pPr>
+        <w:spacing w:line="360" w:lineRule="auto"/>
+        <w:rPr>
+          <w:rFonts w:ascii="Apple SD Gothic Neo" w:eastAsia="Apple SD Gothic Neo" w:hAnsi="Apple SD Gothic Neo" w:cs="Times New Roman"/>
+        </w:rPr>
+      </w:pPr>
+      <w:proofErr w:type="spellStart"/>
       <w:r>
         <w:rPr>
           <w:rFonts w:ascii="Apple SD Gothic Neo" w:eastAsia="Apple SD Gothic Neo" w:hAnsi="Apple SD Gothic Neo" w:cs="Times New Roman"/>
         </w:rPr>
         <w:t>Numpy</w:t>
       </w:r>
+      <w:proofErr w:type="spellEnd"/>
       <w:r>
         <w:rPr>
           <w:rFonts w:ascii="Apple SD Gothic Neo" w:eastAsia="Apple SD Gothic Neo" w:hAnsi="Apple SD Gothic Neo" w:cs="Times New Roman" w:hint="eastAsia"/>
@@ -6103,49 +7403,107 @@
         <w:rPr>
           <w:rFonts w:ascii="Apple SD Gothic Neo" w:eastAsia="Apple SD Gothic Neo" w:hAnsi="Apple SD Gothic Neo" w:cs="Times New Roman"/>
         </w:rPr>
-        <w:t>import numpy as np</w:t>
-      </w:r>
-    </w:p>
-    <w:p>
-      <w:pPr>
-        <w:spacing w:line="360" w:lineRule="auto"/>
-        <w:rPr>
-          <w:rFonts w:ascii="Apple SD Gothic Neo" w:eastAsia="Apple SD Gothic Neo" w:hAnsi="Apple SD Gothic Neo" w:cs="Times New Roman"/>
-        </w:rPr>
-      </w:pPr>
-      <w:r>
-        <w:rPr>
-          <w:rFonts w:ascii="Apple SD Gothic Neo" w:eastAsia="Apple SD Gothic Neo" w:hAnsi="Apple SD Gothic Neo" w:cs="Times New Roman"/>
-        </w:rPr>
-        <w:t>a = [[0,0],[1,1]]</w:t>
-      </w:r>
-    </w:p>
-    <w:p>
-      <w:pPr>
-        <w:spacing w:line="360" w:lineRule="auto"/>
-        <w:rPr>
-          <w:rFonts w:ascii="Apple SD Gothic Neo" w:eastAsia="Apple SD Gothic Neo" w:hAnsi="Apple SD Gothic Neo" w:cs="Times New Roman"/>
-        </w:rPr>
-      </w:pPr>
-      <w:r>
-        <w:rPr>
-          <w:rFonts w:ascii="Apple SD Gothic Neo" w:eastAsia="Apple SD Gothic Neo" w:hAnsi="Apple SD Gothic Neo" w:cs="Times New Roman"/>
-        </w:rPr>
-        <w:t>b = np.transpose(a)</w:t>
-      </w:r>
-    </w:p>
-    <w:p>
-      <w:pPr>
-        <w:spacing w:line="360" w:lineRule="auto"/>
-        <w:rPr>
-          <w:rFonts w:ascii="Apple SD Gothic Neo" w:eastAsia="Apple SD Gothic Neo" w:hAnsi="Apple SD Gothic Neo" w:cs="Times New Roman" w:hint="eastAsia"/>
-        </w:rPr>
-      </w:pPr>
-      <w:r>
-        <w:rPr>
-          <w:rFonts w:ascii="Apple SD Gothic Neo" w:eastAsia="Apple SD Gothic Neo" w:hAnsi="Apple SD Gothic Neo" w:cs="Times New Roman"/>
-        </w:rPr>
-        <w:t>b &gt;&gt;&gt; [[0,1],[0,1]]</w:t>
+        <w:t xml:space="preserve">import </w:t>
+      </w:r>
+      <w:proofErr w:type="spellStart"/>
+      <w:r>
+        <w:rPr>
+          <w:rFonts w:ascii="Apple SD Gothic Neo" w:eastAsia="Apple SD Gothic Neo" w:hAnsi="Apple SD Gothic Neo" w:cs="Times New Roman"/>
+        </w:rPr>
+        <w:t>numpy</w:t>
+      </w:r>
+      <w:proofErr w:type="spellEnd"/>
+      <w:r>
+        <w:rPr>
+          <w:rFonts w:ascii="Apple SD Gothic Neo" w:eastAsia="Apple SD Gothic Neo" w:hAnsi="Apple SD Gothic Neo" w:cs="Times New Roman"/>
+        </w:rPr>
+        <w:t xml:space="preserve"> as np</w:t>
+      </w:r>
+    </w:p>
+    <w:p>
+      <w:pPr>
+        <w:spacing w:line="360" w:lineRule="auto"/>
+        <w:rPr>
+          <w:rFonts w:ascii="Apple SD Gothic Neo" w:eastAsia="Apple SD Gothic Neo" w:hAnsi="Apple SD Gothic Neo" w:cs="Times New Roman"/>
+        </w:rPr>
+      </w:pPr>
+      <w:r>
+        <w:rPr>
+          <w:rFonts w:ascii="Apple SD Gothic Neo" w:eastAsia="Apple SD Gothic Neo" w:hAnsi="Apple SD Gothic Neo" w:cs="Times New Roman"/>
+        </w:rPr>
+        <w:t>a = [[0,0</w:t>
+      </w:r>
+      <w:proofErr w:type="gramStart"/>
+      <w:r>
+        <w:rPr>
+          <w:rFonts w:ascii="Apple SD Gothic Neo" w:eastAsia="Apple SD Gothic Neo" w:hAnsi="Apple SD Gothic Neo" w:cs="Times New Roman"/>
+        </w:rPr>
+        <w:t>],[</w:t>
+      </w:r>
+      <w:proofErr w:type="gramEnd"/>
+      <w:r>
+        <w:rPr>
+          <w:rFonts w:ascii="Apple SD Gothic Neo" w:eastAsia="Apple SD Gothic Neo" w:hAnsi="Apple SD Gothic Neo" w:cs="Times New Roman"/>
+        </w:rPr>
+        <w:t>1,1]]</w:t>
+      </w:r>
+    </w:p>
+    <w:p>
+      <w:pPr>
+        <w:spacing w:line="360" w:lineRule="auto"/>
+        <w:rPr>
+          <w:rFonts w:ascii="Apple SD Gothic Neo" w:eastAsia="Apple SD Gothic Neo" w:hAnsi="Apple SD Gothic Neo" w:cs="Times New Roman"/>
+        </w:rPr>
+      </w:pPr>
+      <w:r>
+        <w:rPr>
+          <w:rFonts w:ascii="Apple SD Gothic Neo" w:eastAsia="Apple SD Gothic Neo" w:hAnsi="Apple SD Gothic Neo" w:cs="Times New Roman"/>
+        </w:rPr>
+        <w:t xml:space="preserve">b = </w:t>
+      </w:r>
+      <w:proofErr w:type="spellStart"/>
+      <w:proofErr w:type="gramStart"/>
+      <w:r>
+        <w:rPr>
+          <w:rFonts w:ascii="Apple SD Gothic Neo" w:eastAsia="Apple SD Gothic Neo" w:hAnsi="Apple SD Gothic Neo" w:cs="Times New Roman"/>
+        </w:rPr>
+        <w:t>np.transpose</w:t>
+      </w:r>
+      <w:proofErr w:type="spellEnd"/>
+      <w:proofErr w:type="gramEnd"/>
+      <w:r>
+        <w:rPr>
+          <w:rFonts w:ascii="Apple SD Gothic Neo" w:eastAsia="Apple SD Gothic Neo" w:hAnsi="Apple SD Gothic Neo" w:cs="Times New Roman"/>
+        </w:rPr>
+        <w:t>(a)</w:t>
+      </w:r>
+    </w:p>
+    <w:p>
+      <w:pPr>
+        <w:spacing w:line="360" w:lineRule="auto"/>
+        <w:rPr>
+          <w:rFonts w:ascii="Apple SD Gothic Neo" w:eastAsia="Apple SD Gothic Neo" w:hAnsi="Apple SD Gothic Neo" w:cs="Times New Roman"/>
+        </w:rPr>
+      </w:pPr>
+      <w:r>
+        <w:rPr>
+          <w:rFonts w:ascii="Apple SD Gothic Neo" w:eastAsia="Apple SD Gothic Neo" w:hAnsi="Apple SD Gothic Neo" w:cs="Times New Roman"/>
+        </w:rPr>
+        <w:t>b &gt;&gt;&gt; [[0,1</w:t>
+      </w:r>
+      <w:proofErr w:type="gramStart"/>
+      <w:r>
+        <w:rPr>
+          <w:rFonts w:ascii="Apple SD Gothic Neo" w:eastAsia="Apple SD Gothic Neo" w:hAnsi="Apple SD Gothic Neo" w:cs="Times New Roman"/>
+        </w:rPr>
+        <w:t>],[</w:t>
+      </w:r>
+      <w:proofErr w:type="gramEnd"/>
+      <w:r>
+        <w:rPr>
+          <w:rFonts w:ascii="Apple SD Gothic Neo" w:eastAsia="Apple SD Gothic Neo" w:hAnsi="Apple SD Gothic Neo" w:cs="Times New Roman"/>
+        </w:rPr>
+        <w:t>0,1]]</w:t>
       </w:r>
     </w:p>
     <w:p>
@@ -6485,6 +7843,7 @@
         </w:rPr>
         <w:t xml:space="preserve"> </w:t>
       </w:r>
+      <w:proofErr w:type="gramStart"/>
       <w:r>
         <w:rPr>
           <w:rFonts w:ascii="Apple SD Gothic Neo" w:eastAsia="Apple SD Gothic Neo" w:hAnsi="Apple SD Gothic Neo" w:cs="Times New Roman"/>
@@ -6505,27 +7864,70 @@
         </w:rPr>
         <w:t xml:space="preserve"> ]</w:t>
       </w:r>
-    </w:p>
-    <w:p>
-      <w:pPr>
-        <w:spacing w:line="360" w:lineRule="auto"/>
-        <w:rPr>
-          <w:rFonts w:ascii="Apple SD Gothic Neo" w:eastAsia="Apple SD Gothic Neo" w:hAnsi="Apple SD Gothic Neo" w:cs="Times New Roman"/>
-        </w:rPr>
-      </w:pPr>
-    </w:p>
-    <w:p>
-      <w:pPr>
-        <w:spacing w:line="360" w:lineRule="auto"/>
-        <w:rPr>
-          <w:rFonts w:ascii="Apple SD Gothic Neo" w:eastAsia="Apple SD Gothic Neo" w:hAnsi="Apple SD Gothic Neo" w:cs="Times New Roman"/>
-        </w:rPr>
-      </w:pPr>
-      <w:r>
-        <w:rPr>
-          <w:rFonts w:ascii="Apple SD Gothic Neo" w:eastAsia="Apple SD Gothic Neo" w:hAnsi="Apple SD Gothic Neo" w:cs="Times New Roman" w:hint="eastAsia"/>
-        </w:rPr>
-        <w:t>동일한 갯수의 원소를 갖는 시쿼스 자료형(예를 들면</w:t>
+      <w:proofErr w:type="gramEnd"/>
+    </w:p>
+    <w:p>
+      <w:pPr>
+        <w:spacing w:line="360" w:lineRule="auto"/>
+        <w:rPr>
+          <w:rFonts w:ascii="Apple SD Gothic Neo" w:eastAsia="Apple SD Gothic Neo" w:hAnsi="Apple SD Gothic Neo" w:cs="Times New Roman"/>
+        </w:rPr>
+      </w:pPr>
+    </w:p>
+    <w:p>
+      <w:pPr>
+        <w:spacing w:line="360" w:lineRule="auto"/>
+        <w:rPr>
+          <w:rFonts w:ascii="Apple SD Gothic Neo" w:eastAsia="Apple SD Gothic Neo" w:hAnsi="Apple SD Gothic Neo" w:cs="Times New Roman"/>
+        </w:rPr>
+      </w:pPr>
+      <w:r>
+        <w:rPr>
+          <w:rFonts w:ascii="Apple SD Gothic Neo" w:eastAsia="Apple SD Gothic Neo" w:hAnsi="Apple SD Gothic Neo" w:cs="Times New Roman" w:hint="eastAsia"/>
+        </w:rPr>
+        <w:t xml:space="preserve">동일한 </w:t>
+      </w:r>
+      <w:proofErr w:type="spellStart"/>
+      <w:r>
+        <w:rPr>
+          <w:rFonts w:ascii="Apple SD Gothic Neo" w:eastAsia="Apple SD Gothic Neo" w:hAnsi="Apple SD Gothic Neo" w:cs="Times New Roman" w:hint="eastAsia"/>
+        </w:rPr>
+        <w:t>갯수의</w:t>
+      </w:r>
+      <w:proofErr w:type="spellEnd"/>
+      <w:r>
+        <w:rPr>
+          <w:rFonts w:ascii="Apple SD Gothic Neo" w:eastAsia="Apple SD Gothic Neo" w:hAnsi="Apple SD Gothic Neo" w:cs="Times New Roman" w:hint="eastAsia"/>
+        </w:rPr>
+        <w:t xml:space="preserve"> 원소를 갖는 </w:t>
+      </w:r>
+      <w:proofErr w:type="spellStart"/>
+      <w:r>
+        <w:rPr>
+          <w:rFonts w:ascii="Apple SD Gothic Neo" w:eastAsia="Apple SD Gothic Neo" w:hAnsi="Apple SD Gothic Neo" w:cs="Times New Roman" w:hint="eastAsia"/>
+        </w:rPr>
+        <w:t>시쿼스</w:t>
+      </w:r>
+      <w:proofErr w:type="spellEnd"/>
+      <w:r>
+        <w:rPr>
+          <w:rFonts w:ascii="Apple SD Gothic Neo" w:eastAsia="Apple SD Gothic Neo" w:hAnsi="Apple SD Gothic Neo" w:cs="Times New Roman" w:hint="eastAsia"/>
+        </w:rPr>
+        <w:t xml:space="preserve"> </w:t>
+      </w:r>
+      <w:proofErr w:type="spellStart"/>
+      <w:r>
+        <w:rPr>
+          <w:rFonts w:ascii="Apple SD Gothic Neo" w:eastAsia="Apple SD Gothic Neo" w:hAnsi="Apple SD Gothic Neo" w:cs="Times New Roman" w:hint="eastAsia"/>
+        </w:rPr>
+        <w:t>자료형</w:t>
+      </w:r>
+      <w:proofErr w:type="spellEnd"/>
+      <w:r>
+        <w:rPr>
+          <w:rFonts w:ascii="Apple SD Gothic Neo" w:eastAsia="Apple SD Gothic Neo" w:hAnsi="Apple SD Gothic Neo" w:cs="Times New Roman" w:hint="eastAsia"/>
+        </w:rPr>
+        <w:t>(예를 들면</w:t>
       </w:r>
       <w:r>
         <w:rPr>
@@ -6565,35 +7967,65 @@
         <w:rPr>
           <w:rFonts w:ascii="Apple SD Gothic Neo" w:eastAsia="Apple SD Gothic Neo" w:hAnsi="Apple SD Gothic Neo" w:cs="Times New Roman"/>
         </w:rPr>
-        <w:t>&gt;&gt; a = [ 1, 2 ]</w:t>
-      </w:r>
-    </w:p>
-    <w:p>
-      <w:pPr>
-        <w:spacing w:line="360" w:lineRule="auto"/>
-        <w:rPr>
-          <w:rFonts w:ascii="Apple SD Gothic Neo" w:eastAsia="Apple SD Gothic Neo" w:hAnsi="Apple SD Gothic Neo" w:cs="Times New Roman"/>
-        </w:rPr>
-      </w:pPr>
-      <w:r>
-        <w:rPr>
-          <w:rFonts w:ascii="Apple SD Gothic Neo" w:eastAsia="Apple SD Gothic Neo" w:hAnsi="Apple SD Gothic Neo" w:cs="Times New Roman"/>
-        </w:rPr>
-        <w:t>&gt;&gt;&gt; b = [ 3, 4 ]</w:t>
-      </w:r>
-    </w:p>
-    <w:p>
-      <w:pPr>
-        <w:spacing w:line="360" w:lineRule="auto"/>
-        <w:rPr>
-          <w:rFonts w:ascii="Apple SD Gothic Neo" w:eastAsia="Apple SD Gothic Neo" w:hAnsi="Apple SD Gothic Neo" w:cs="Times New Roman"/>
-        </w:rPr>
-      </w:pPr>
-      <w:r>
-        <w:rPr>
-          <w:rFonts w:ascii="Apple SD Gothic Neo" w:eastAsia="Apple SD Gothic Neo" w:hAnsi="Apple SD Gothic Neo" w:cs="Times New Roman"/>
-        </w:rPr>
-        <w:t>&gt;&gt;&gt; c = list ( zip( a, b ) )</w:t>
+        <w:t xml:space="preserve">&gt;&gt; a = [ 1, </w:t>
+      </w:r>
+      <w:proofErr w:type="gramStart"/>
+      <w:r>
+        <w:rPr>
+          <w:rFonts w:ascii="Apple SD Gothic Neo" w:eastAsia="Apple SD Gothic Neo" w:hAnsi="Apple SD Gothic Neo" w:cs="Times New Roman"/>
+        </w:rPr>
+        <w:t>2 ]</w:t>
+      </w:r>
+      <w:proofErr w:type="gramEnd"/>
+    </w:p>
+    <w:p>
+      <w:pPr>
+        <w:spacing w:line="360" w:lineRule="auto"/>
+        <w:rPr>
+          <w:rFonts w:ascii="Apple SD Gothic Neo" w:eastAsia="Apple SD Gothic Neo" w:hAnsi="Apple SD Gothic Neo" w:cs="Times New Roman"/>
+        </w:rPr>
+      </w:pPr>
+      <w:r>
+        <w:rPr>
+          <w:rFonts w:ascii="Apple SD Gothic Neo" w:eastAsia="Apple SD Gothic Neo" w:hAnsi="Apple SD Gothic Neo" w:cs="Times New Roman"/>
+        </w:rPr>
+        <w:t xml:space="preserve">&gt;&gt;&gt; b = [ 3, </w:t>
+      </w:r>
+      <w:proofErr w:type="gramStart"/>
+      <w:r>
+        <w:rPr>
+          <w:rFonts w:ascii="Apple SD Gothic Neo" w:eastAsia="Apple SD Gothic Neo" w:hAnsi="Apple SD Gothic Neo" w:cs="Times New Roman"/>
+        </w:rPr>
+        <w:t>4 ]</w:t>
+      </w:r>
+      <w:proofErr w:type="gramEnd"/>
+    </w:p>
+    <w:p>
+      <w:pPr>
+        <w:spacing w:line="360" w:lineRule="auto"/>
+        <w:rPr>
+          <w:rFonts w:ascii="Apple SD Gothic Neo" w:eastAsia="Apple SD Gothic Neo" w:hAnsi="Apple SD Gothic Neo" w:cs="Times New Roman"/>
+        </w:rPr>
+      </w:pPr>
+      <w:r>
+        <w:rPr>
+          <w:rFonts w:ascii="Apple SD Gothic Neo" w:eastAsia="Apple SD Gothic Neo" w:hAnsi="Apple SD Gothic Neo" w:cs="Times New Roman"/>
+        </w:rPr>
+        <w:t xml:space="preserve">&gt;&gt;&gt; c = list </w:t>
+      </w:r>
+      <w:proofErr w:type="gramStart"/>
+      <w:r>
+        <w:rPr>
+          <w:rFonts w:ascii="Apple SD Gothic Neo" w:eastAsia="Apple SD Gothic Neo" w:hAnsi="Apple SD Gothic Neo" w:cs="Times New Roman"/>
+        </w:rPr>
+        <w:t>( zip</w:t>
+      </w:r>
+      <w:proofErr w:type="gramEnd"/>
+      <w:r>
+        <w:rPr>
+          <w:rFonts w:ascii="Apple SD Gothic Neo" w:eastAsia="Apple SD Gothic Neo" w:hAnsi="Apple SD Gothic Neo" w:cs="Times New Roman"/>
+        </w:rPr>
+        <w:t>( a, b ) )</w:t>
       </w:r>
     </w:p>
     <w:p>
@@ -6613,7 +8045,21 @@
         <w:rPr>
           <w:rFonts w:ascii="Apple SD Gothic Neo" w:eastAsia="Apple SD Gothic Neo" w:hAnsi="Apple SD Gothic Neo" w:cs="Times New Roman"/>
         </w:rPr>
-        <w:t>&gt;&gt; [ ( 1, 2), (3, 4) ]</w:t>
+        <w:t xml:space="preserve">&gt;&gt; [ </w:t>
+      </w:r>
+      <w:proofErr w:type="gramStart"/>
+      <w:r>
+        <w:rPr>
+          <w:rFonts w:ascii="Apple SD Gothic Neo" w:eastAsia="Apple SD Gothic Neo" w:hAnsi="Apple SD Gothic Neo" w:cs="Times New Roman"/>
+        </w:rPr>
+        <w:t>( 1</w:t>
+      </w:r>
+      <w:proofErr w:type="gramEnd"/>
+      <w:r>
+        <w:rPr>
+          <w:rFonts w:ascii="Apple SD Gothic Neo" w:eastAsia="Apple SD Gothic Neo" w:hAnsi="Apple SD Gothic Neo" w:cs="Times New Roman"/>
+        </w:rPr>
+        <w:t>, 2), (3, 4) ]</w:t>
       </w:r>
     </w:p>
     <w:p>
@@ -6669,11 +8115,19 @@
         </w:rPr>
         <w:t>[ 3, 4 ]</w:t>
       </w:r>
-      <w:r>
-        <w:rPr>
-          <w:rFonts w:ascii="Apple SD Gothic Neo" w:eastAsia="Apple SD Gothic Neo" w:hAnsi="Apple SD Gothic Neo" w:cs="Times New Roman" w:hint="eastAsia"/>
-        </w:rPr>
-        <w:t xml:space="preserve">를 이용해서 </w:t>
+      <w:proofErr w:type="spellStart"/>
+      <w:r>
+        <w:rPr>
+          <w:rFonts w:ascii="Apple SD Gothic Neo" w:eastAsia="Apple SD Gothic Neo" w:hAnsi="Apple SD Gothic Neo" w:cs="Times New Roman" w:hint="eastAsia"/>
+        </w:rPr>
+        <w:t>를</w:t>
+      </w:r>
+      <w:proofErr w:type="spellEnd"/>
+      <w:r>
+        <w:rPr>
+          <w:rFonts w:ascii="Apple SD Gothic Neo" w:eastAsia="Apple SD Gothic Neo" w:hAnsi="Apple SD Gothic Neo" w:cs="Times New Roman" w:hint="eastAsia"/>
+        </w:rPr>
+        <w:t xml:space="preserve"> 이용해서 </w:t>
       </w:r>
       <w:r>
         <w:rPr>
@@ -6713,22 +8167,38 @@
         <w:rPr>
           <w:rFonts w:ascii="Apple SD Gothic Neo" w:eastAsia="Apple SD Gothic Neo" w:hAnsi="Apple SD Gothic Neo" w:cs="Times New Roman"/>
         </w:rPr>
-        <w:t>&gt;&gt; a = [ 1, 2 ]</w:t>
-      </w:r>
-    </w:p>
-    <w:p>
-      <w:pPr>
-        <w:spacing w:line="360" w:lineRule="auto"/>
-        <w:rPr>
-          <w:rFonts w:ascii="Apple SD Gothic Neo" w:eastAsia="Apple SD Gothic Neo" w:hAnsi="Apple SD Gothic Neo" w:cs="Times New Roman"/>
-        </w:rPr>
-      </w:pPr>
-      <w:r>
-        <w:rPr>
-          <w:rFonts w:ascii="Apple SD Gothic Neo" w:eastAsia="Apple SD Gothic Neo" w:hAnsi="Apple SD Gothic Neo" w:cs="Times New Roman"/>
-        </w:rPr>
-        <w:t>&gt;&gt;&gt; b = [ 3, 4 ]</w:t>
-      </w:r>
+        <w:t xml:space="preserve">&gt;&gt; a = [ 1, </w:t>
+      </w:r>
+      <w:proofErr w:type="gramStart"/>
+      <w:r>
+        <w:rPr>
+          <w:rFonts w:ascii="Apple SD Gothic Neo" w:eastAsia="Apple SD Gothic Neo" w:hAnsi="Apple SD Gothic Neo" w:cs="Times New Roman"/>
+        </w:rPr>
+        <w:t>2 ]</w:t>
+      </w:r>
+      <w:proofErr w:type="gramEnd"/>
+    </w:p>
+    <w:p>
+      <w:pPr>
+        <w:spacing w:line="360" w:lineRule="auto"/>
+        <w:rPr>
+          <w:rFonts w:ascii="Apple SD Gothic Neo" w:eastAsia="Apple SD Gothic Neo" w:hAnsi="Apple SD Gothic Neo" w:cs="Times New Roman"/>
+        </w:rPr>
+      </w:pPr>
+      <w:r>
+        <w:rPr>
+          <w:rFonts w:ascii="Apple SD Gothic Neo" w:eastAsia="Apple SD Gothic Neo" w:hAnsi="Apple SD Gothic Neo" w:cs="Times New Roman"/>
+        </w:rPr>
+        <w:t xml:space="preserve">&gt;&gt;&gt; b = [ 3, </w:t>
+      </w:r>
+      <w:proofErr w:type="gramStart"/>
+      <w:r>
+        <w:rPr>
+          <w:rFonts w:ascii="Apple SD Gothic Neo" w:eastAsia="Apple SD Gothic Neo" w:hAnsi="Apple SD Gothic Neo" w:cs="Times New Roman"/>
+        </w:rPr>
+        <w:t>4 ]</w:t>
+      </w:r>
+      <w:proofErr w:type="gramEnd"/>
     </w:p>
     <w:p>
       <w:pPr>
@@ -6747,7 +8217,35 @@
         <w:rPr>
           <w:rFonts w:ascii="Apple SD Gothic Neo" w:eastAsia="Apple SD Gothic Neo" w:hAnsi="Apple SD Gothic Neo" w:cs="Times New Roman"/>
         </w:rPr>
-        <w:t>&gt;&gt; c = [ c+d for c, d in zip( a, b ) ]</w:t>
+        <w:t xml:space="preserve">&gt;&gt; c = [ </w:t>
+      </w:r>
+      <w:proofErr w:type="spellStart"/>
+      <w:r>
+        <w:rPr>
+          <w:rFonts w:ascii="Apple SD Gothic Neo" w:eastAsia="Apple SD Gothic Neo" w:hAnsi="Apple SD Gothic Neo" w:cs="Times New Roman"/>
+        </w:rPr>
+        <w:t>c+d</w:t>
+      </w:r>
+      <w:proofErr w:type="spellEnd"/>
+      <w:r>
+        <w:rPr>
+          <w:rFonts w:ascii="Apple SD Gothic Neo" w:eastAsia="Apple SD Gothic Neo" w:hAnsi="Apple SD Gothic Neo" w:cs="Times New Roman"/>
+        </w:rPr>
+        <w:t xml:space="preserve"> for c, d in </w:t>
+      </w:r>
+      <w:proofErr w:type="gramStart"/>
+      <w:r>
+        <w:rPr>
+          <w:rFonts w:ascii="Apple SD Gothic Neo" w:eastAsia="Apple SD Gothic Neo" w:hAnsi="Apple SD Gothic Neo" w:cs="Times New Roman"/>
+        </w:rPr>
+        <w:t>zip( a</w:t>
+      </w:r>
+      <w:proofErr w:type="gramEnd"/>
+      <w:r>
+        <w:rPr>
+          <w:rFonts w:ascii="Apple SD Gothic Neo" w:eastAsia="Apple SD Gothic Neo" w:hAnsi="Apple SD Gothic Neo" w:cs="Times New Roman"/>
+        </w:rPr>
+        <w:t>, b ) ]</w:t>
       </w:r>
     </w:p>
     <w:p>
@@ -6767,8 +8265,16 @@
         <w:rPr>
           <w:rFonts w:ascii="Apple SD Gothic Neo" w:eastAsia="Apple SD Gothic Neo" w:hAnsi="Apple SD Gothic Neo" w:cs="Times New Roman"/>
         </w:rPr>
-        <w:t>&gt;&gt; [ 4, 6 ]</w:t>
-      </w:r>
+        <w:t xml:space="preserve">&gt;&gt; [ 4, </w:t>
+      </w:r>
+      <w:proofErr w:type="gramStart"/>
+      <w:r>
+        <w:rPr>
+          <w:rFonts w:ascii="Apple SD Gothic Neo" w:eastAsia="Apple SD Gothic Neo" w:hAnsi="Apple SD Gothic Neo" w:cs="Times New Roman"/>
+        </w:rPr>
+        <w:t>6 ]</w:t>
+      </w:r>
+      <w:proofErr w:type="gramEnd"/>
     </w:p>
     <w:p>
       <w:pPr>
@@ -6914,79 +8420,149 @@
         <w:rPr>
           <w:rFonts w:ascii="Apple SD Gothic Neo" w:eastAsia="Apple SD Gothic Neo" w:hAnsi="Apple SD Gothic Neo" w:cs="Times New Roman"/>
         </w:rPr>
-        <w:t>&gt;&gt; a = ‘abcdefg’</w:t>
-      </w:r>
-    </w:p>
-    <w:p>
-      <w:pPr>
-        <w:spacing w:line="360" w:lineRule="auto"/>
-        <w:rPr>
-          <w:rFonts w:ascii="Apple SD Gothic Neo" w:eastAsia="Apple SD Gothic Neo" w:hAnsi="Apple SD Gothic Neo" w:cs="Times New Roman"/>
-        </w:rPr>
-      </w:pPr>
-    </w:p>
-    <w:p>
-      <w:pPr>
-        <w:spacing w:line="360" w:lineRule="auto"/>
-        <w:rPr>
-          <w:rFonts w:ascii="Apple SD Gothic Neo" w:eastAsia="Apple SD Gothic Neo" w:hAnsi="Apple SD Gothic Neo" w:cs="Times New Roman"/>
-        </w:rPr>
-      </w:pPr>
-      <w:r>
-        <w:rPr>
-          <w:rFonts w:ascii="Apple SD Gothic Neo" w:eastAsia="Apple SD Gothic Neo" w:hAnsi="Apple SD Gothic Neo" w:cs="Times New Roman"/>
-        </w:rPr>
-        <w:t>&gt;&gt;&gt; b = a[2:]</w:t>
-      </w:r>
-    </w:p>
-    <w:p>
-      <w:pPr>
-        <w:spacing w:line="360" w:lineRule="auto"/>
-        <w:rPr>
-          <w:rFonts w:ascii="Apple SD Gothic Neo" w:eastAsia="Apple SD Gothic Neo" w:hAnsi="Apple SD Gothic Neo" w:cs="Times New Roman"/>
-        </w:rPr>
-      </w:pPr>
-      <w:r>
-        <w:rPr>
-          <w:rFonts w:ascii="Apple SD Gothic Neo" w:eastAsia="Apple SD Gothic Neo" w:hAnsi="Apple SD Gothic Neo" w:cs="Times New Roman"/>
-        </w:rPr>
-        <w:t>&gt;&gt;&gt; ‘cdefg’</w:t>
-      </w:r>
-    </w:p>
-    <w:p>
-      <w:pPr>
-        <w:spacing w:line="360" w:lineRule="auto"/>
-        <w:rPr>
-          <w:rFonts w:ascii="Apple SD Gothic Neo" w:eastAsia="Apple SD Gothic Neo" w:hAnsi="Apple SD Gothic Neo" w:cs="Times New Roman"/>
-        </w:rPr>
-      </w:pPr>
-    </w:p>
-    <w:p>
-      <w:pPr>
-        <w:spacing w:line="360" w:lineRule="auto"/>
-        <w:rPr>
-          <w:rFonts w:ascii="Apple SD Gothic Neo" w:eastAsia="Apple SD Gothic Neo" w:hAnsi="Apple SD Gothic Neo" w:cs="Times New Roman"/>
-        </w:rPr>
-      </w:pPr>
-      <w:r>
-        <w:rPr>
-          <w:rFonts w:ascii="Apple SD Gothic Neo" w:eastAsia="Apple SD Gothic Neo" w:hAnsi="Apple SD Gothic Neo" w:cs="Times New Roman"/>
-        </w:rPr>
-        <w:t>&gt;&gt;&gt; c = a[:3]</w:t>
-      </w:r>
-    </w:p>
-    <w:p>
-      <w:pPr>
-        <w:spacing w:line="360" w:lineRule="auto"/>
-        <w:rPr>
-          <w:rFonts w:ascii="Apple SD Gothic Neo" w:eastAsia="Apple SD Gothic Neo" w:hAnsi="Apple SD Gothic Neo" w:cs="Times New Roman"/>
-        </w:rPr>
-      </w:pPr>
-      <w:r>
-        <w:rPr>
-          <w:rFonts w:ascii="Apple SD Gothic Neo" w:eastAsia="Apple SD Gothic Neo" w:hAnsi="Apple SD Gothic Neo" w:cs="Times New Roman"/>
-        </w:rPr>
-        <w:t>&gt;&gt;&gt; ‘abcd’</w:t>
+        <w:t>&gt;&gt; a = ‘</w:t>
+      </w:r>
+      <w:proofErr w:type="spellStart"/>
+      <w:r>
+        <w:rPr>
+          <w:rFonts w:ascii="Apple SD Gothic Neo" w:eastAsia="Apple SD Gothic Neo" w:hAnsi="Apple SD Gothic Neo" w:cs="Times New Roman"/>
+        </w:rPr>
+        <w:t>abcdefg</w:t>
+      </w:r>
+      <w:proofErr w:type="spellEnd"/>
+      <w:r>
+        <w:rPr>
+          <w:rFonts w:ascii="Apple SD Gothic Neo" w:eastAsia="Apple SD Gothic Neo" w:hAnsi="Apple SD Gothic Neo" w:cs="Times New Roman"/>
+        </w:rPr>
+        <w:t>’</w:t>
+      </w:r>
+    </w:p>
+    <w:p>
+      <w:pPr>
+        <w:spacing w:line="360" w:lineRule="auto"/>
+        <w:rPr>
+          <w:rFonts w:ascii="Apple SD Gothic Neo" w:eastAsia="Apple SD Gothic Neo" w:hAnsi="Apple SD Gothic Neo" w:cs="Times New Roman"/>
+        </w:rPr>
+      </w:pPr>
+    </w:p>
+    <w:p>
+      <w:pPr>
+        <w:spacing w:line="360" w:lineRule="auto"/>
+        <w:rPr>
+          <w:rFonts w:ascii="Apple SD Gothic Neo" w:eastAsia="Apple SD Gothic Neo" w:hAnsi="Apple SD Gothic Neo" w:cs="Times New Roman"/>
+        </w:rPr>
+      </w:pPr>
+      <w:r>
+        <w:rPr>
+          <w:rFonts w:ascii="Apple SD Gothic Neo" w:eastAsia="Apple SD Gothic Neo" w:hAnsi="Apple SD Gothic Neo" w:cs="Times New Roman"/>
+        </w:rPr>
+        <w:t xml:space="preserve">&gt;&gt;&gt; b = </w:t>
+      </w:r>
+      <w:proofErr w:type="gramStart"/>
+      <w:r>
+        <w:rPr>
+          <w:rFonts w:ascii="Apple SD Gothic Neo" w:eastAsia="Apple SD Gothic Neo" w:hAnsi="Apple SD Gothic Neo" w:cs="Times New Roman"/>
+        </w:rPr>
+        <w:t>a[</w:t>
+      </w:r>
+      <w:proofErr w:type="gramEnd"/>
+      <w:r>
+        <w:rPr>
+          <w:rFonts w:ascii="Apple SD Gothic Neo" w:eastAsia="Apple SD Gothic Neo" w:hAnsi="Apple SD Gothic Neo" w:cs="Times New Roman"/>
+        </w:rPr>
+        <w:t>2:]</w:t>
+      </w:r>
+    </w:p>
+    <w:p>
+      <w:pPr>
+        <w:spacing w:line="360" w:lineRule="auto"/>
+        <w:rPr>
+          <w:rFonts w:ascii="Apple SD Gothic Neo" w:eastAsia="Apple SD Gothic Neo" w:hAnsi="Apple SD Gothic Neo" w:cs="Times New Roman"/>
+        </w:rPr>
+      </w:pPr>
+      <w:r>
+        <w:rPr>
+          <w:rFonts w:ascii="Apple SD Gothic Neo" w:eastAsia="Apple SD Gothic Neo" w:hAnsi="Apple SD Gothic Neo" w:cs="Times New Roman"/>
+        </w:rPr>
+        <w:t>&gt;&gt;&gt; ‘</w:t>
+      </w:r>
+      <w:proofErr w:type="spellStart"/>
+      <w:r>
+        <w:rPr>
+          <w:rFonts w:ascii="Apple SD Gothic Neo" w:eastAsia="Apple SD Gothic Neo" w:hAnsi="Apple SD Gothic Neo" w:cs="Times New Roman"/>
+        </w:rPr>
+        <w:t>cdefg</w:t>
+      </w:r>
+      <w:proofErr w:type="spellEnd"/>
+      <w:r>
+        <w:rPr>
+          <w:rFonts w:ascii="Apple SD Gothic Neo" w:eastAsia="Apple SD Gothic Neo" w:hAnsi="Apple SD Gothic Neo" w:cs="Times New Roman"/>
+        </w:rPr>
+        <w:t>’</w:t>
+      </w:r>
+    </w:p>
+    <w:p>
+      <w:pPr>
+        <w:spacing w:line="360" w:lineRule="auto"/>
+        <w:rPr>
+          <w:rFonts w:ascii="Apple SD Gothic Neo" w:eastAsia="Apple SD Gothic Neo" w:hAnsi="Apple SD Gothic Neo" w:cs="Times New Roman"/>
+        </w:rPr>
+      </w:pPr>
+    </w:p>
+    <w:p>
+      <w:pPr>
+        <w:spacing w:line="360" w:lineRule="auto"/>
+        <w:rPr>
+          <w:rFonts w:ascii="Apple SD Gothic Neo" w:eastAsia="Apple SD Gothic Neo" w:hAnsi="Apple SD Gothic Neo" w:cs="Times New Roman"/>
+        </w:rPr>
+      </w:pPr>
+      <w:r>
+        <w:rPr>
+          <w:rFonts w:ascii="Apple SD Gothic Neo" w:eastAsia="Apple SD Gothic Neo" w:hAnsi="Apple SD Gothic Neo" w:cs="Times New Roman"/>
+        </w:rPr>
+        <w:t xml:space="preserve">&gt;&gt;&gt; c = </w:t>
+      </w:r>
+      <w:proofErr w:type="gramStart"/>
+      <w:r>
+        <w:rPr>
+          <w:rFonts w:ascii="Apple SD Gothic Neo" w:eastAsia="Apple SD Gothic Neo" w:hAnsi="Apple SD Gothic Neo" w:cs="Times New Roman"/>
+        </w:rPr>
+        <w:t>a[</w:t>
+      </w:r>
+      <w:proofErr w:type="gramEnd"/>
+      <w:r>
+        <w:rPr>
+          <w:rFonts w:ascii="Apple SD Gothic Neo" w:eastAsia="Apple SD Gothic Neo" w:hAnsi="Apple SD Gothic Neo" w:cs="Times New Roman"/>
+        </w:rPr>
+        <w:t>:3]</w:t>
+      </w:r>
+    </w:p>
+    <w:p>
+      <w:pPr>
+        <w:spacing w:line="360" w:lineRule="auto"/>
+        <w:rPr>
+          <w:rFonts w:ascii="Apple SD Gothic Neo" w:eastAsia="Apple SD Gothic Neo" w:hAnsi="Apple SD Gothic Neo" w:cs="Times New Roman"/>
+        </w:rPr>
+      </w:pPr>
+      <w:r>
+        <w:rPr>
+          <w:rFonts w:ascii="Apple SD Gothic Neo" w:eastAsia="Apple SD Gothic Neo" w:hAnsi="Apple SD Gothic Neo" w:cs="Times New Roman"/>
+        </w:rPr>
+        <w:t>&gt;&gt;&gt; ‘</w:t>
+      </w:r>
+      <w:proofErr w:type="spellStart"/>
+      <w:r>
+        <w:rPr>
+          <w:rFonts w:ascii="Apple SD Gothic Neo" w:eastAsia="Apple SD Gothic Neo" w:hAnsi="Apple SD Gothic Neo" w:cs="Times New Roman"/>
+        </w:rPr>
+        <w:t>abcd</w:t>
+      </w:r>
+      <w:proofErr w:type="spellEnd"/>
+      <w:r>
+        <w:rPr>
+          <w:rFonts w:ascii="Apple SD Gothic Neo" w:eastAsia="Apple SD Gothic Neo" w:hAnsi="Apple SD Gothic Neo" w:cs="Times New Roman"/>
+        </w:rPr>
+        <w:t>’</w:t>
       </w:r>
     </w:p>
     <w:p>
@@ -7020,21 +8596,49 @@
         <w:rPr>
           <w:rFonts w:ascii="Apple SD Gothic Neo" w:eastAsia="Apple SD Gothic Neo" w:hAnsi="Apple SD Gothic Neo" w:cs="Times New Roman"/>
         </w:rPr>
-        <w:t>&gt;&gt; d = a[::2]</w:t>
-      </w:r>
-    </w:p>
-    <w:p>
-      <w:pPr>
-        <w:spacing w:line="360" w:lineRule="auto"/>
-        <w:rPr>
-          <w:rFonts w:ascii="Apple SD Gothic Neo" w:eastAsia="Apple SD Gothic Neo" w:hAnsi="Apple SD Gothic Neo" w:cs="Times New Roman"/>
-        </w:rPr>
-      </w:pPr>
-      <w:r>
-        <w:rPr>
-          <w:rFonts w:ascii="Apple SD Gothic Neo" w:eastAsia="Apple SD Gothic Neo" w:hAnsi="Apple SD Gothic Neo" w:cs="Times New Roman"/>
-        </w:rPr>
-        <w:t>&gt;&gt;&gt; ‘aceg’</w:t>
+        <w:t>&gt;&gt; d = a</w:t>
+      </w:r>
+      <w:proofErr w:type="gramStart"/>
+      <w:r>
+        <w:rPr>
+          <w:rFonts w:ascii="Apple SD Gothic Neo" w:eastAsia="Apple SD Gothic Neo" w:hAnsi="Apple SD Gothic Neo" w:cs="Times New Roman"/>
+        </w:rPr>
+        <w:t>[::</w:t>
+      </w:r>
+      <w:proofErr w:type="gramEnd"/>
+      <w:r>
+        <w:rPr>
+          <w:rFonts w:ascii="Apple SD Gothic Neo" w:eastAsia="Apple SD Gothic Neo" w:hAnsi="Apple SD Gothic Neo" w:cs="Times New Roman"/>
+        </w:rPr>
+        <w:t>2]</w:t>
+      </w:r>
+    </w:p>
+    <w:p>
+      <w:pPr>
+        <w:spacing w:line="360" w:lineRule="auto"/>
+        <w:rPr>
+          <w:rFonts w:ascii="Apple SD Gothic Neo" w:eastAsia="Apple SD Gothic Neo" w:hAnsi="Apple SD Gothic Neo" w:cs="Times New Roman"/>
+        </w:rPr>
+      </w:pPr>
+      <w:r>
+        <w:rPr>
+          <w:rFonts w:ascii="Apple SD Gothic Neo" w:eastAsia="Apple SD Gothic Neo" w:hAnsi="Apple SD Gothic Neo" w:cs="Times New Roman"/>
+        </w:rPr>
+        <w:t>&gt;&gt;&gt; ‘</w:t>
+      </w:r>
+      <w:proofErr w:type="spellStart"/>
+      <w:r>
+        <w:rPr>
+          <w:rFonts w:ascii="Apple SD Gothic Neo" w:eastAsia="Apple SD Gothic Neo" w:hAnsi="Apple SD Gothic Neo" w:cs="Times New Roman"/>
+        </w:rPr>
+        <w:t>aceg</w:t>
+      </w:r>
+      <w:proofErr w:type="spellEnd"/>
+      <w:r>
+        <w:rPr>
+          <w:rFonts w:ascii="Apple SD Gothic Neo" w:eastAsia="Apple SD Gothic Neo" w:hAnsi="Apple SD Gothic Neo" w:cs="Times New Roman"/>
+        </w:rPr>
+        <w:t>’</w:t>
       </w:r>
     </w:p>
     <w:p>
@@ -7062,7 +8666,21 @@
         <w:rPr>
           <w:rFonts w:ascii="Apple SD Gothic Neo" w:eastAsia="Apple SD Gothic Neo" w:hAnsi="Apple SD Gothic Neo" w:cs="Times New Roman"/>
         </w:rPr>
-        <w:t>&gt;&gt; e = a[::-2]</w:t>
+        <w:t>&gt;&gt; e = a</w:t>
+      </w:r>
+      <w:proofErr w:type="gramStart"/>
+      <w:r>
+        <w:rPr>
+          <w:rFonts w:ascii="Apple SD Gothic Neo" w:eastAsia="Apple SD Gothic Neo" w:hAnsi="Apple SD Gothic Neo" w:cs="Times New Roman"/>
+        </w:rPr>
+        <w:t>[::</w:t>
+      </w:r>
+      <w:proofErr w:type="gramEnd"/>
+      <w:r>
+        <w:rPr>
+          <w:rFonts w:ascii="Apple SD Gothic Neo" w:eastAsia="Apple SD Gothic Neo" w:hAnsi="Apple SD Gothic Neo" w:cs="Times New Roman"/>
+        </w:rPr>
+        <w:t>-2]</w:t>
       </w:r>
     </w:p>
     <w:p>
@@ -7082,7 +8700,21 @@
         <w:rPr>
           <w:rFonts w:ascii="Apple SD Gothic Neo" w:eastAsia="Apple SD Gothic Neo" w:hAnsi="Apple SD Gothic Neo" w:cs="Times New Roman"/>
         </w:rPr>
-        <w:t>&gt;&gt; ‘geca’</w:t>
+        <w:t>&gt;&gt; ‘</w:t>
+      </w:r>
+      <w:proofErr w:type="spellStart"/>
+      <w:r>
+        <w:rPr>
+          <w:rFonts w:ascii="Apple SD Gothic Neo" w:eastAsia="Apple SD Gothic Neo" w:hAnsi="Apple SD Gothic Neo" w:cs="Times New Roman"/>
+        </w:rPr>
+        <w:t>geca</w:t>
+      </w:r>
+      <w:proofErr w:type="spellEnd"/>
+      <w:r>
+        <w:rPr>
+          <w:rFonts w:ascii="Apple SD Gothic Neo" w:eastAsia="Apple SD Gothic Neo" w:hAnsi="Apple SD Gothic Neo" w:cs="Times New Roman"/>
+        </w:rPr>
+        <w:t>’</w:t>
       </w:r>
     </w:p>
     <w:p>

</xml_diff>

<commit_message>
#Leet.Reorder Data - solved
</commit_message>
<xml_diff>
--- a/Python.docx
+++ b/Python.docx
@@ -2417,6 +2417,326 @@
         </w:rPr>
         <w:t xml:space="preserve"> false</w:t>
       </w:r>
+    </w:p>
+    <w:p>
+      <w:pPr>
+        <w:spacing w:line="360" w:lineRule="auto"/>
+        <w:rPr>
+          <w:rFonts w:ascii="Apple SD Gothic Neo" w:eastAsia="Apple SD Gothic Neo" w:hAnsi="Apple SD Gothic Neo" w:cs="Times New Roman"/>
+        </w:rPr>
+      </w:pPr>
+    </w:p>
+    <w:p>
+      <w:pPr>
+        <w:spacing w:line="360" w:lineRule="auto"/>
+        <w:rPr>
+          <w:rFonts w:ascii="Apple SD Gothic Neo" w:eastAsia="Apple SD Gothic Neo" w:hAnsi="Apple SD Gothic Neo" w:cs="Times New Roman"/>
+        </w:rPr>
+      </w:pPr>
+    </w:p>
+    <w:p>
+      <w:pPr>
+        <w:spacing w:line="360" w:lineRule="auto"/>
+        <w:rPr>
+          <w:rFonts w:ascii="Apple SD Gothic Neo" w:eastAsia="Apple SD Gothic Neo" w:hAnsi="Apple SD Gothic Neo" w:cs="Times New Roman"/>
+          <w:b/>
+          <w:bCs/>
+          <w:sz w:val="28"/>
+          <w:szCs w:val="28"/>
+        </w:rPr>
+      </w:pPr>
+      <w:r>
+        <w:rPr>
+          <w:rFonts w:ascii="Apple SD Gothic Neo" w:eastAsia="Apple SD Gothic Neo" w:hAnsi="Apple SD Gothic Neo" w:cs="Times New Roman" w:hint="eastAsia"/>
+          <w:b/>
+          <w:bCs/>
+          <w:sz w:val="28"/>
+          <w:szCs w:val="28"/>
+        </w:rPr>
+        <w:t>[</w:t>
+      </w:r>
+      <w:r>
+        <w:rPr>
+          <w:rFonts w:ascii="Apple SD Gothic Neo" w:eastAsia="Apple SD Gothic Neo" w:hAnsi="Apple SD Gothic Neo" w:cs="Times New Roman"/>
+          <w:b/>
+          <w:bCs/>
+          <w:sz w:val="28"/>
+          <w:szCs w:val="28"/>
+        </w:rPr>
+        <w:t xml:space="preserve"> </w:t>
+      </w:r>
+      <w:proofErr w:type="spellStart"/>
+      <w:proofErr w:type="gramStart"/>
+      <w:r>
+        <w:rPr>
+          <w:rFonts w:ascii="Apple SD Gothic Neo" w:eastAsia="Apple SD Gothic Neo" w:hAnsi="Apple SD Gothic Neo" w:cs="Times New Roman"/>
+          <w:b/>
+          <w:bCs/>
+          <w:sz w:val="28"/>
+          <w:szCs w:val="28"/>
+        </w:rPr>
+        <w:t>isdigit</w:t>
+      </w:r>
+      <w:proofErr w:type="spellEnd"/>
+      <w:r>
+        <w:rPr>
+          <w:rFonts w:ascii="Apple SD Gothic Neo" w:eastAsia="Apple SD Gothic Neo" w:hAnsi="Apple SD Gothic Neo" w:cs="Times New Roman"/>
+          <w:b/>
+          <w:bCs/>
+          <w:sz w:val="28"/>
+          <w:szCs w:val="28"/>
+        </w:rPr>
+        <w:t xml:space="preserve"> ]</w:t>
+      </w:r>
+      <w:proofErr w:type="gramEnd"/>
+    </w:p>
+    <w:p>
+      <w:pPr>
+        <w:spacing w:line="360" w:lineRule="auto"/>
+        <w:rPr>
+          <w:rFonts w:ascii="Apple SD Gothic Neo" w:eastAsia="Apple SD Gothic Neo" w:hAnsi="Apple SD Gothic Neo" w:cs="Times New Roman" w:hint="eastAsia"/>
+        </w:rPr>
+      </w:pPr>
+      <w:r>
+        <w:rPr>
+          <w:rFonts w:ascii="Apple SD Gothic Neo" w:eastAsia="Apple SD Gothic Neo" w:hAnsi="Apple SD Gothic Neo" w:cs="Times New Roman" w:hint="eastAsia"/>
+        </w:rPr>
+        <w:t>S</w:t>
+      </w:r>
+      <w:r>
+        <w:rPr>
+          <w:rFonts w:ascii="Apple SD Gothic Neo" w:eastAsia="Apple SD Gothic Neo" w:hAnsi="Apple SD Gothic Neo" w:cs="Times New Roman"/>
+        </w:rPr>
+        <w:t xml:space="preserve">tring </w:t>
+      </w:r>
+      <w:r>
+        <w:rPr>
+          <w:rFonts w:ascii="Apple SD Gothic Neo" w:eastAsia="Apple SD Gothic Neo" w:hAnsi="Apple SD Gothic Neo" w:cs="Times New Roman" w:hint="eastAsia"/>
+        </w:rPr>
+        <w:t>형태의 문자에 대해서 숫자인지 판별하는 함수.</w:t>
+      </w:r>
+    </w:p>
+    <w:p>
+      <w:pPr>
+        <w:spacing w:line="360" w:lineRule="auto"/>
+        <w:rPr>
+          <w:rFonts w:ascii="Apple SD Gothic Neo" w:eastAsia="Apple SD Gothic Neo" w:hAnsi="Apple SD Gothic Neo" w:cs="Times New Roman"/>
+        </w:rPr>
+      </w:pPr>
+      <w:r>
+        <w:rPr>
+          <w:rFonts w:ascii="Apple SD Gothic Neo" w:eastAsia="Apple SD Gothic Neo" w:hAnsi="Apple SD Gothic Neo" w:cs="Times New Roman"/>
+        </w:rPr>
+        <w:t>a = ‘</w:t>
+      </w:r>
+      <w:r>
+        <w:rPr>
+          <w:rFonts w:ascii="Apple SD Gothic Neo" w:eastAsia="Apple SD Gothic Neo" w:hAnsi="Apple SD Gothic Neo" w:cs="Times New Roman"/>
+        </w:rPr>
+        <w:t>1</w:t>
+      </w:r>
+      <w:r>
+        <w:rPr>
+          <w:rFonts w:ascii="Apple SD Gothic Neo" w:eastAsia="Apple SD Gothic Neo" w:hAnsi="Apple SD Gothic Neo" w:cs="Times New Roman"/>
+        </w:rPr>
+        <w:t>’</w:t>
+      </w:r>
+    </w:p>
+    <w:p>
+      <w:pPr>
+        <w:spacing w:line="360" w:lineRule="auto"/>
+        <w:rPr>
+          <w:rFonts w:ascii="Apple SD Gothic Neo" w:eastAsia="Apple SD Gothic Neo" w:hAnsi="Apple SD Gothic Neo" w:cs="Times New Roman"/>
+        </w:rPr>
+      </w:pPr>
+      <w:proofErr w:type="spellStart"/>
+      <w:proofErr w:type="gramStart"/>
+      <w:r>
+        <w:rPr>
+          <w:rFonts w:ascii="Apple SD Gothic Neo" w:eastAsia="Apple SD Gothic Neo" w:hAnsi="Apple SD Gothic Neo" w:cs="Times New Roman" w:hint="eastAsia"/>
+        </w:rPr>
+        <w:t>a</w:t>
+      </w:r>
+      <w:r>
+        <w:rPr>
+          <w:rFonts w:ascii="Apple SD Gothic Neo" w:eastAsia="Apple SD Gothic Neo" w:hAnsi="Apple SD Gothic Neo" w:cs="Times New Roman"/>
+        </w:rPr>
+        <w:t>.</w:t>
+      </w:r>
+      <w:r>
+        <w:rPr>
+          <w:rFonts w:ascii="Apple SD Gothic Neo" w:eastAsia="Apple SD Gothic Neo" w:hAnsi="Apple SD Gothic Neo" w:cs="Times New Roman" w:hint="eastAsia"/>
+        </w:rPr>
+        <w:t>i</w:t>
+      </w:r>
+      <w:r>
+        <w:rPr>
+          <w:rFonts w:ascii="Apple SD Gothic Neo" w:eastAsia="Apple SD Gothic Neo" w:hAnsi="Apple SD Gothic Neo" w:cs="Times New Roman"/>
+        </w:rPr>
+        <w:t>sdigit</w:t>
+      </w:r>
+      <w:proofErr w:type="spellEnd"/>
+      <w:proofErr w:type="gramEnd"/>
+      <w:r>
+        <w:rPr>
+          <w:rFonts w:ascii="Apple SD Gothic Neo" w:eastAsia="Apple SD Gothic Neo" w:hAnsi="Apple SD Gothic Neo" w:cs="Times New Roman"/>
+        </w:rPr>
+        <w:t xml:space="preserve">() </w:t>
+      </w:r>
+      <w:r>
+        <w:rPr>
+          <w:rFonts w:ascii="Apple SD Gothic Neo" w:eastAsia="Apple SD Gothic Neo" w:hAnsi="Apple SD Gothic Neo" w:cs="Times New Roman"/>
+        </w:rPr>
+        <w:sym w:font="Wingdings" w:char="F0E0"/>
+      </w:r>
+      <w:r>
+        <w:rPr>
+          <w:rFonts w:ascii="Apple SD Gothic Neo" w:eastAsia="Apple SD Gothic Neo" w:hAnsi="Apple SD Gothic Neo" w:cs="Times New Roman"/>
+        </w:rPr>
+        <w:t xml:space="preserve"> true</w:t>
+      </w:r>
+    </w:p>
+    <w:p>
+      <w:pPr>
+        <w:spacing w:line="360" w:lineRule="auto"/>
+        <w:rPr>
+          <w:rFonts w:ascii="Apple SD Gothic Neo" w:eastAsia="Apple SD Gothic Neo" w:hAnsi="Apple SD Gothic Neo" w:cs="Times New Roman"/>
+        </w:rPr>
+      </w:pPr>
+      <w:r>
+        <w:rPr>
+          <w:rFonts w:ascii="Apple SD Gothic Neo" w:eastAsia="Apple SD Gothic Neo" w:hAnsi="Apple SD Gothic Neo" w:cs="Times New Roman" w:hint="eastAsia"/>
+        </w:rPr>
+        <w:t>b</w:t>
+      </w:r>
+      <w:r>
+        <w:rPr>
+          <w:rFonts w:ascii="Apple SD Gothic Neo" w:eastAsia="Apple SD Gothic Neo" w:hAnsi="Apple SD Gothic Neo" w:cs="Times New Roman"/>
+        </w:rPr>
+        <w:t xml:space="preserve"> = ‘</w:t>
+      </w:r>
+      <w:r>
+        <w:rPr>
+          <w:rFonts w:ascii="Apple SD Gothic Neo" w:eastAsia="Apple SD Gothic Neo" w:hAnsi="Apple SD Gothic Neo" w:cs="Times New Roman"/>
+        </w:rPr>
+        <w:t>a</w:t>
+      </w:r>
+      <w:r>
+        <w:rPr>
+          <w:rFonts w:ascii="Apple SD Gothic Neo" w:eastAsia="Apple SD Gothic Neo" w:hAnsi="Apple SD Gothic Neo" w:cs="Times New Roman"/>
+        </w:rPr>
+        <w:t>’</w:t>
+      </w:r>
+    </w:p>
+    <w:p>
+      <w:pPr>
+        <w:spacing w:line="360" w:lineRule="auto"/>
+        <w:rPr>
+          <w:rFonts w:ascii="Apple SD Gothic Neo" w:eastAsia="Apple SD Gothic Neo" w:hAnsi="Apple SD Gothic Neo" w:cs="Times New Roman"/>
+        </w:rPr>
+      </w:pPr>
+      <w:proofErr w:type="spellStart"/>
+      <w:proofErr w:type="gramStart"/>
+      <w:r>
+        <w:rPr>
+          <w:rFonts w:ascii="Apple SD Gothic Neo" w:eastAsia="Apple SD Gothic Neo" w:hAnsi="Apple SD Gothic Neo" w:cs="Times New Roman" w:hint="eastAsia"/>
+        </w:rPr>
+        <w:t>b</w:t>
+      </w:r>
+      <w:r>
+        <w:rPr>
+          <w:rFonts w:ascii="Apple SD Gothic Neo" w:eastAsia="Apple SD Gothic Neo" w:hAnsi="Apple SD Gothic Neo" w:cs="Times New Roman"/>
+        </w:rPr>
+        <w:t>.is</w:t>
+      </w:r>
+      <w:r>
+        <w:rPr>
+          <w:rFonts w:ascii="Apple SD Gothic Neo" w:eastAsia="Apple SD Gothic Neo" w:hAnsi="Apple SD Gothic Neo" w:cs="Times New Roman"/>
+        </w:rPr>
+        <w:t>digit</w:t>
+      </w:r>
+      <w:proofErr w:type="spellEnd"/>
+      <w:proofErr w:type="gramEnd"/>
+      <w:r>
+        <w:rPr>
+          <w:rFonts w:ascii="Apple SD Gothic Neo" w:eastAsia="Apple SD Gothic Neo" w:hAnsi="Apple SD Gothic Neo" w:cs="Times New Roman"/>
+        </w:rPr>
+        <w:t xml:space="preserve">() </w:t>
+      </w:r>
+      <w:r>
+        <w:rPr>
+          <w:rFonts w:ascii="Apple SD Gothic Neo" w:eastAsia="Apple SD Gothic Neo" w:hAnsi="Apple SD Gothic Neo" w:cs="Times New Roman"/>
+        </w:rPr>
+        <w:sym w:font="Wingdings" w:char="F0E0"/>
+      </w:r>
+      <w:r>
+        <w:rPr>
+          <w:rFonts w:ascii="Apple SD Gothic Neo" w:eastAsia="Apple SD Gothic Neo" w:hAnsi="Apple SD Gothic Neo" w:cs="Times New Roman"/>
+        </w:rPr>
+        <w:t xml:space="preserve"> false</w:t>
+      </w:r>
+    </w:p>
+    <w:p>
+      <w:pPr>
+        <w:spacing w:line="360" w:lineRule="auto"/>
+        <w:rPr>
+          <w:rFonts w:ascii="Apple SD Gothic Neo" w:eastAsia="Apple SD Gothic Neo" w:hAnsi="Apple SD Gothic Neo" w:cs="Times New Roman"/>
+        </w:rPr>
+      </w:pPr>
+      <w:r>
+        <w:rPr>
+          <w:rFonts w:ascii="Apple SD Gothic Neo" w:eastAsia="Apple SD Gothic Neo" w:hAnsi="Apple SD Gothic Neo" w:cs="Times New Roman"/>
+        </w:rPr>
+        <w:t>c = 1</w:t>
+      </w:r>
+    </w:p>
+    <w:p>
+      <w:pPr>
+        <w:spacing w:line="360" w:lineRule="auto"/>
+        <w:rPr>
+          <w:rFonts w:ascii="Apple SD Gothic Neo" w:eastAsia="Apple SD Gothic Neo" w:hAnsi="Apple SD Gothic Neo" w:cs="Times New Roman" w:hint="eastAsia"/>
+        </w:rPr>
+      </w:pPr>
+      <w:proofErr w:type="spellStart"/>
+      <w:r>
+        <w:rPr>
+          <w:rFonts w:ascii="Apple SD Gothic Neo" w:eastAsia="Apple SD Gothic Neo" w:hAnsi="Apple SD Gothic Neo" w:cs="Times New Roman" w:hint="eastAsia"/>
+        </w:rPr>
+        <w:t>c</w:t>
+      </w:r>
+      <w:r>
+        <w:rPr>
+          <w:rFonts w:ascii="Apple SD Gothic Neo" w:eastAsia="Apple SD Gothic Neo" w:hAnsi="Apple SD Gothic Neo" w:cs="Times New Roman"/>
+        </w:rPr>
+        <w:t>.isdigit</w:t>
+      </w:r>
+      <w:proofErr w:type="spellEnd"/>
+      <w:r>
+        <w:rPr>
+          <w:rFonts w:ascii="Apple SD Gothic Neo" w:eastAsia="Apple SD Gothic Neo" w:hAnsi="Apple SD Gothic Neo" w:cs="Times New Roman"/>
+        </w:rPr>
+        <w:t xml:space="preserve">() </w:t>
+      </w:r>
+      <w:r>
+        <w:rPr>
+          <w:rFonts w:ascii="Apple SD Gothic Neo" w:eastAsia="Apple SD Gothic Neo" w:hAnsi="Apple SD Gothic Neo" w:cs="Times New Roman"/>
+        </w:rPr>
+        <w:sym w:font="Wingdings" w:char="F0E0"/>
+      </w:r>
+      <w:r>
+        <w:rPr>
+          <w:rFonts w:ascii="Apple SD Gothic Neo" w:eastAsia="Apple SD Gothic Neo" w:hAnsi="Apple SD Gothic Neo" w:cs="Times New Roman"/>
+        </w:rPr>
+        <w:t xml:space="preserve"> Error</w:t>
+      </w:r>
+    </w:p>
+    <w:p>
+      <w:pPr>
+        <w:spacing w:line="360" w:lineRule="auto"/>
+        <w:rPr>
+          <w:rFonts w:ascii="Apple SD Gothic Neo" w:eastAsia="Apple SD Gothic Neo" w:hAnsi="Apple SD Gothic Neo" w:cs="Times New Roman" w:hint="eastAsia"/>
+        </w:rPr>
+      </w:pPr>
     </w:p>
     <w:p>
       <w:pPr>

</xml_diff>

<commit_message>
#Leet.Palindrome Linked List - solved
</commit_message>
<xml_diff>
--- a/Python.docx
+++ b/Python.docx
@@ -1479,6 +1479,106 @@
       </w:pPr>
       <w:r>
         <w:rPr>
+          <w:rFonts w:ascii="Apple SD Gothic Neo" w:eastAsia="Apple SD Gothic Neo" w:hAnsi="Apple SD Gothic Neo" w:cs="Times New Roman" w:hint="eastAsia"/>
+        </w:rPr>
+        <w:t xml:space="preserve">년 </w:t>
+      </w:r>
+      <w:r>
+        <w:rPr>
+          <w:rFonts w:ascii="Apple SD Gothic Neo" w:eastAsia="Apple SD Gothic Neo" w:hAnsi="Apple SD Gothic Neo" w:cs="Times New Roman"/>
+        </w:rPr>
+        <w:t>: %Y</w:t>
+      </w:r>
+    </w:p>
+    <w:p>
+      <w:pPr>
+        <w:spacing w:line="360" w:lineRule="auto"/>
+        <w:rPr>
+          <w:rFonts w:ascii="Apple SD Gothic Neo" w:eastAsia="Apple SD Gothic Neo" w:hAnsi="Apple SD Gothic Neo" w:cs="Times New Roman"/>
+        </w:rPr>
+      </w:pPr>
+      <w:r>
+        <w:rPr>
+          <w:rFonts w:ascii="Apple SD Gothic Neo" w:eastAsia="Apple SD Gothic Neo" w:hAnsi="Apple SD Gothic Neo" w:cs="Times New Roman" w:hint="eastAsia"/>
+        </w:rPr>
+        <w:t xml:space="preserve">월 </w:t>
+      </w:r>
+      <w:r>
+        <w:rPr>
+          <w:rFonts w:ascii="Apple SD Gothic Neo" w:eastAsia="Apple SD Gothic Neo" w:hAnsi="Apple SD Gothic Neo" w:cs="Times New Roman"/>
+        </w:rPr>
+        <w:t>: %m</w:t>
+      </w:r>
+    </w:p>
+    <w:p>
+      <w:pPr>
+        <w:spacing w:line="360" w:lineRule="auto"/>
+        <w:rPr>
+          <w:rFonts w:ascii="Apple SD Gothic Neo" w:eastAsia="Apple SD Gothic Neo" w:hAnsi="Apple SD Gothic Neo" w:cs="Times New Roman"/>
+        </w:rPr>
+      </w:pPr>
+      <w:r>
+        <w:rPr>
+          <w:rFonts w:ascii="Apple SD Gothic Neo" w:eastAsia="Apple SD Gothic Neo" w:hAnsi="Apple SD Gothic Neo" w:cs="Times New Roman" w:hint="eastAsia"/>
+        </w:rPr>
+        <w:t xml:space="preserve">일 </w:t>
+      </w:r>
+      <w:r>
+        <w:rPr>
+          <w:rFonts w:ascii="Apple SD Gothic Neo" w:eastAsia="Apple SD Gothic Neo" w:hAnsi="Apple SD Gothic Neo" w:cs="Times New Roman"/>
+        </w:rPr>
+        <w:t>: %d</w:t>
+      </w:r>
+    </w:p>
+    <w:p>
+      <w:pPr>
+        <w:spacing w:line="360" w:lineRule="auto"/>
+        <w:rPr>
+          <w:rFonts w:ascii="Apple SD Gothic Neo" w:eastAsia="Apple SD Gothic Neo" w:hAnsi="Apple SD Gothic Neo" w:cs="Times New Roman"/>
+        </w:rPr>
+      </w:pPr>
+      <w:r>
+        <w:rPr>
+          <w:rFonts w:ascii="Apple SD Gothic Neo" w:eastAsia="Apple SD Gothic Neo" w:hAnsi="Apple SD Gothic Neo" w:cs="Times New Roman" w:hint="eastAsia"/>
+        </w:rPr>
+        <w:t xml:space="preserve">시간 </w:t>
+      </w:r>
+      <w:r>
+        <w:rPr>
+          <w:rFonts w:ascii="Apple SD Gothic Neo" w:eastAsia="Apple SD Gothic Neo" w:hAnsi="Apple SD Gothic Neo" w:cs="Times New Roman"/>
+        </w:rPr>
+        <w:t>: %H</w:t>
+      </w:r>
+    </w:p>
+    <w:p>
+      <w:pPr>
+        <w:spacing w:line="360" w:lineRule="auto"/>
+        <w:rPr>
+          <w:rFonts w:ascii="Apple SD Gothic Neo" w:eastAsia="Apple SD Gothic Neo" w:hAnsi="Apple SD Gothic Neo" w:cs="Times New Roman"/>
+        </w:rPr>
+      </w:pPr>
+      <w:r>
+        <w:rPr>
+          <w:rFonts w:ascii="Apple SD Gothic Neo" w:eastAsia="Apple SD Gothic Neo" w:hAnsi="Apple SD Gothic Neo" w:cs="Times New Roman" w:hint="eastAsia"/>
+        </w:rPr>
+        <w:t xml:space="preserve">분 </w:t>
+      </w:r>
+      <w:r>
+        <w:rPr>
+          <w:rFonts w:ascii="Apple SD Gothic Neo" w:eastAsia="Apple SD Gothic Neo" w:hAnsi="Apple SD Gothic Neo" w:cs="Times New Roman"/>
+        </w:rPr>
+        <w:t>: %M</w:t>
+      </w:r>
+    </w:p>
+    <w:p>
+      <w:pPr>
+        <w:spacing w:line="360" w:lineRule="auto"/>
+        <w:rPr>
+          <w:rFonts w:ascii="Apple SD Gothic Neo" w:eastAsia="Apple SD Gothic Neo" w:hAnsi="Apple SD Gothic Neo" w:cs="Times New Roman"/>
+        </w:rPr>
+      </w:pPr>
+      <w:r>
+        <w:rPr>
           <w:rFonts w:ascii="Apple SD Gothic Neo" w:eastAsia="Apple SD Gothic Neo" w:hAnsi="Apple SD Gothic Neo" w:cs="Times New Roman"/>
         </w:rPr>
         <w:t>start = '</w:t>
@@ -1901,6 +2001,7 @@
         <w:rPr>
           <w:rFonts w:ascii="Apple SD Gothic Neo" w:eastAsia="Apple SD Gothic Neo" w:hAnsi="Apple SD Gothic Neo" w:cs="Times New Roman" w:hint="eastAsia"/>
         </w:rPr>
+        <w:lastRenderedPageBreak/>
         <w:t>d</w:t>
       </w:r>
       <w:r>
@@ -2494,7 +2595,7 @@
       <w:pPr>
         <w:spacing w:line="360" w:lineRule="auto"/>
         <w:rPr>
-          <w:rFonts w:ascii="Apple SD Gothic Neo" w:eastAsia="Apple SD Gothic Neo" w:hAnsi="Apple SD Gothic Neo" w:cs="Times New Roman" w:hint="eastAsia"/>
+          <w:rFonts w:ascii="Apple SD Gothic Neo" w:eastAsia="Apple SD Gothic Neo" w:hAnsi="Apple SD Gothic Neo" w:cs="Times New Roman"/>
         </w:rPr>
       </w:pPr>
       <w:r>
@@ -2527,19 +2628,7 @@
         <w:rPr>
           <w:rFonts w:ascii="Apple SD Gothic Neo" w:eastAsia="Apple SD Gothic Neo" w:hAnsi="Apple SD Gothic Neo" w:cs="Times New Roman"/>
         </w:rPr>
-        <w:t>a = ‘</w:t>
-      </w:r>
-      <w:r>
-        <w:rPr>
-          <w:rFonts w:ascii="Apple SD Gothic Neo" w:eastAsia="Apple SD Gothic Neo" w:hAnsi="Apple SD Gothic Neo" w:cs="Times New Roman"/>
-        </w:rPr>
-        <w:t>1</w:t>
-      </w:r>
-      <w:r>
-        <w:rPr>
-          <w:rFonts w:ascii="Apple SD Gothic Neo" w:eastAsia="Apple SD Gothic Neo" w:hAnsi="Apple SD Gothic Neo" w:cs="Times New Roman"/>
-        </w:rPr>
-        <w:t>’</w:t>
+        <w:t>a = ‘1’</w:t>
       </w:r>
     </w:p>
     <w:p>
@@ -2613,19 +2702,7 @@
         <w:rPr>
           <w:rFonts w:ascii="Apple SD Gothic Neo" w:eastAsia="Apple SD Gothic Neo" w:hAnsi="Apple SD Gothic Neo" w:cs="Times New Roman"/>
         </w:rPr>
-        <w:t xml:space="preserve"> = ‘</w:t>
-      </w:r>
-      <w:r>
-        <w:rPr>
-          <w:rFonts w:ascii="Apple SD Gothic Neo" w:eastAsia="Apple SD Gothic Neo" w:hAnsi="Apple SD Gothic Neo" w:cs="Times New Roman"/>
-        </w:rPr>
-        <w:t>a</w:t>
-      </w:r>
-      <w:r>
-        <w:rPr>
-          <w:rFonts w:ascii="Apple SD Gothic Neo" w:eastAsia="Apple SD Gothic Neo" w:hAnsi="Apple SD Gothic Neo" w:cs="Times New Roman"/>
-        </w:rPr>
-        <w:t>’</w:t>
+        <w:t xml:space="preserve"> = ‘a’</w:t>
       </w:r>
     </w:p>
     <w:p>
@@ -2647,13 +2724,7 @@
         <w:rPr>
           <w:rFonts w:ascii="Apple SD Gothic Neo" w:eastAsia="Apple SD Gothic Neo" w:hAnsi="Apple SD Gothic Neo" w:cs="Times New Roman"/>
         </w:rPr>
-        <w:t>.is</w:t>
-      </w:r>
-      <w:r>
-        <w:rPr>
-          <w:rFonts w:ascii="Apple SD Gothic Neo" w:eastAsia="Apple SD Gothic Neo" w:hAnsi="Apple SD Gothic Neo" w:cs="Times New Roman"/>
-        </w:rPr>
-        <w:t>digit</w:t>
+        <w:t>.isdigit</w:t>
       </w:r>
       <w:proofErr w:type="spellEnd"/>
       <w:proofErr w:type="gramEnd"/>
@@ -2694,7 +2765,7 @@
       <w:pPr>
         <w:spacing w:line="360" w:lineRule="auto"/>
         <w:rPr>
-          <w:rFonts w:ascii="Apple SD Gothic Neo" w:eastAsia="Apple SD Gothic Neo" w:hAnsi="Apple SD Gothic Neo" w:cs="Times New Roman" w:hint="eastAsia"/>
+          <w:rFonts w:ascii="Apple SD Gothic Neo" w:eastAsia="Apple SD Gothic Neo" w:hAnsi="Apple SD Gothic Neo" w:cs="Times New Roman"/>
         </w:rPr>
       </w:pPr>
       <w:proofErr w:type="spellStart"/>
@@ -2734,7 +2805,7 @@
       <w:pPr>
         <w:spacing w:line="360" w:lineRule="auto"/>
         <w:rPr>
-          <w:rFonts w:ascii="Apple SD Gothic Neo" w:eastAsia="Apple SD Gothic Neo" w:hAnsi="Apple SD Gothic Neo" w:cs="Times New Roman" w:hint="eastAsia"/>
+          <w:rFonts w:ascii="Apple SD Gothic Neo" w:eastAsia="Apple SD Gothic Neo" w:hAnsi="Apple SD Gothic Neo" w:cs="Times New Roman"/>
         </w:rPr>
       </w:pPr>
     </w:p>

</xml_diff>